<commit_message>
forgot to push changes
</commit_message>
<xml_diff>
--- a/Assignment2/B2  Report evaluating client interaction
/Client Interaction Report.docx
+++ b/Assignment2/B2  Report evaluating client interaction
/Client Interaction Report.docx
@@ -36,23 +36,56 @@
           <w:szCs w:val="36"/>
           <w:u w:val="single"/>
         </w:rPr>
-        <w:t>Positive</w:t>
-      </w:r>
-      <w:r>
+        <w:t>Positives with client communication</w:t>
+      </w:r>
+    </w:p>
+    <w:p>
+      <w:pPr>
+        <w:pStyle w:val="normal1"/>
+        <w:rPr>
+          <w:sz w:val="28"/>
+          <w:szCs w:val="28"/>
+        </w:rPr>
+      </w:pPr>
+      <w:r>
+        <w:rPr>
+          <w:sz w:val="28"/>
+          <w:szCs w:val="28"/>
+        </w:rPr>
+        <w:t xml:space="preserve">Our client interactions where all positive with many features and details going noticed and appreciated from them such as the recommendation systems adding a layer a personalisation to the app. As well as this the meetings were all extremely informative to the context of the problem that we are trying to combat giving us a much clearer and informed angle to be able to deliver and effective product. From that some of the most impactful aspects of the project where birthed from this new perspective especially in terms of accessibility and how to help the user base of the app in the most effective way. </w:t>
+      </w:r>
+    </w:p>
+    <w:p>
+      <w:pPr>
+        <w:pStyle w:val="normal1"/>
+        <w:rPr>
+          <w:sz w:val="28"/>
+          <w:szCs w:val="28"/>
+        </w:rPr>
+      </w:pPr>
+      <w:r>
+        <w:rPr>
+          <w:sz w:val="28"/>
+          <w:szCs w:val="28"/>
+        </w:rPr>
+      </w:r>
+    </w:p>
+    <w:p>
+      <w:pPr>
+        <w:pStyle w:val="normal1"/>
         <w:rPr>
           <w:sz w:val="36"/>
           <w:szCs w:val="36"/>
           <w:u w:val="single"/>
         </w:rPr>
-        <w:t>s</w:t>
-      </w:r>
+      </w:pPr>
       <w:r>
         <w:rPr>
           <w:sz w:val="36"/>
           <w:szCs w:val="36"/>
           <w:u w:val="single"/>
         </w:rPr>
-        <w:t xml:space="preserve"> with client communication</w:t>
+        <w:t>Negatives client communication</w:t>
       </w:r>
     </w:p>
     <w:p>
@@ -68,7 +101,7 @@
           <w:sz w:val="28"/>
           <w:szCs w:val="28"/>
         </w:rPr>
-        <w:t xml:space="preserve">Our client interactions where all positive with many features and details going noticed and appreciated from them such as the recommendation systems adding a layer a personalisation to the app. As well as this the meetings were all extremely informative to the context of the problem that we are trying to combat giving us a much clearer and informed angle to be able to deliver and effective product. From that some of the most impactful aspects of the project where birthed from this new perspective especially in terms of accessibility and how to help the user base of the app in the most effective way. </w:t>
+        <w:t xml:space="preserve">The client interactions while positive were not varied as we would have hoped in two ways; we hoped for more in person interaction as these lead to much more creative ideas that can bring a new solution to a difficult problem, and we hoped for more responses from the angle of the software itself which we struggled to attain due to the clients limited knowledge on software. </w:t>
       </w:r>
     </w:p>
     <w:p>
@@ -101,7 +134,7 @@
           <w:szCs w:val="36"/>
           <w:u w:val="single"/>
         </w:rPr>
-        <w:t>Negatives client communication</w:t>
+        <w:t>Recommendations to improvement with communication</w:t>
       </w:r>
     </w:p>
     <w:p>
@@ -117,19 +150,7 @@
           <w:sz w:val="28"/>
           <w:szCs w:val="28"/>
         </w:rPr>
-        <w:t xml:space="preserve">The client interactions while positive were not varied as we would have hoped in two ways; we hoped for more in person interaction as these lead to much more creative ideas that can bring a new solution to a difficult problem, and we hoped for more responses from the angle of the software itself which we struggled to attain due to the clients limited knowledge on software. </w:t>
-      </w:r>
-    </w:p>
-    <w:p>
-      <w:pPr>
-        <w:pStyle w:val="normal1"/>
-        <w:rPr>
-          <w:sz w:val="28"/>
-          <w:szCs w:val="28"/>
-        </w:rPr>
-      </w:pPr>
-      <w:r>
-        <w:rPr/>
+        <w:t>While the feedback we received was highly valuable, particularly in relation to accessibility, more specific and varied input—especially regarding the UI and graphic design—would have been appreciated. Additional in-person sessions, such as Meeting 1.5 (which functioned almost as a panel), proved especially productive. That session was instrumental in shaping key features, including the WRAP plan, which directly informed the development of the recommendation system and significantly enhanced the overall user experience through more personalised and seamless content delivery.</w:t>
       </w:r>
     </w:p>
     <w:p>
@@ -147,23 +168,6 @@
           <w:szCs w:val="36"/>
           <w:u w:val="single"/>
         </w:rPr>
-        <w:t>Recommendations to improvement with communication</w:t>
-      </w:r>
-    </w:p>
-    <w:p>
-      <w:pPr>
-        <w:pStyle w:val="normal1"/>
-        <w:rPr>
-          <w:sz w:val="28"/>
-          <w:szCs w:val="28"/>
-        </w:rPr>
-      </w:pPr>
-      <w:r>
-        <w:rPr>
-          <w:sz w:val="28"/>
-          <w:szCs w:val="28"/>
-        </w:rPr>
-        <w:t>While the feedback we received was highly valuable, particularly in relation to accessibility, more specific and varied input—especially regarding the UI and graphic design—would have been appreciated. Additional in-person sessions, such as Meeting 1.5 (which functioned almost as a panel), proved especially productive. That session was instrumental in shaping key features, including the WRAP plan, which directly informed the development of the recommendation system and significantly enhanced the overall user experience through more personalised and seamless content delivery.</w:t>
       </w:r>
     </w:p>
     <w:p>
@@ -198,23 +202,6 @@
           <w:szCs w:val="36"/>
           <w:u w:val="single"/>
         </w:rPr>
-      </w:r>
-    </w:p>
-    <w:p>
-      <w:pPr>
-        <w:pStyle w:val="normal1"/>
-        <w:rPr>
-          <w:sz w:val="36"/>
-          <w:szCs w:val="36"/>
-          <w:u w:val="single"/>
-        </w:rPr>
-      </w:pPr>
-      <w:r>
-        <w:rPr>
-          <w:sz w:val="36"/>
-          <w:szCs w:val="36"/>
-          <w:u w:val="single"/>
-        </w:rPr>
         <w:t>Changes made due to Client Feedback</w:t>
       </w:r>
     </w:p>
@@ -227,62 +214,58 @@
         </w:rPr>
       </w:pPr>
       <w:r>
-        <w:rPr/>
-      </w:r>
-    </w:p>
-    <w:p>
-      <w:pPr>
-        <w:pStyle w:val="normal1"/>
         <w:rPr>
           <w:sz w:val="24"/>
           <w:szCs w:val="24"/>
         </w:rPr>
-      </w:pPr>
-      <w:r>
+      </w:r>
+    </w:p>
+    <w:p>
+      <w:pPr>
+        <w:pStyle w:val="normal1"/>
         <w:rPr>
           <w:sz w:val="24"/>
           <w:szCs w:val="24"/>
         </w:rPr>
-        <w:t>Reminder system / daily check in</w:t>
-      </w:r>
-    </w:p>
-    <w:p>
-      <w:pPr>
-        <w:pStyle w:val="normal1"/>
+      </w:pPr>
+      <w:r>
         <w:rPr>
           <w:sz w:val="24"/>
           <w:szCs w:val="24"/>
         </w:rPr>
-      </w:pPr>
-      <w:r>
+        <w:t>Reminder system / daily check in</w:t>
+      </w:r>
+    </w:p>
+    <w:p>
+      <w:pPr>
+        <w:pStyle w:val="normal1"/>
         <w:rPr>
           <w:sz w:val="24"/>
           <w:szCs w:val="24"/>
         </w:rPr>
-        <w:t>Recommended articles based on keywords, personalised article recommendation (in article link to external resources)</w:t>
-      </w:r>
-    </w:p>
-    <w:p>
-      <w:pPr>
-        <w:pStyle w:val="normal1"/>
+      </w:pPr>
+      <w:r>
         <w:rPr>
           <w:sz w:val="24"/>
           <w:szCs w:val="24"/>
         </w:rPr>
-      </w:pPr>
-      <w:r>
+        <w:t>Recommended articles based on keywords, personalised article recommendation (in article link to external resources)</w:t>
+      </w:r>
+    </w:p>
+    <w:p>
+      <w:pPr>
+        <w:pStyle w:val="normal1"/>
         <w:rPr>
           <w:sz w:val="24"/>
           <w:szCs w:val="24"/>
         </w:rPr>
-        <w:t xml:space="preserve">Lead to help in crisis, </w:t>
-      </w:r>
+      </w:pPr>
       <w:r>
         <w:rPr>
           <w:sz w:val="24"/>
           <w:szCs w:val="24"/>
         </w:rPr>
-        <w:t xml:space="preserve">through means of filing out wellness forums taking care of the pet and interacting with personalised resources </w:t>
+        <w:t xml:space="preserve">Lead to help in crisis, through means of filing out wellness forums taking care of the pet and interacting with personalised resources </w:t>
       </w:r>
     </w:p>
     <w:p>
@@ -388,7 +371,6 @@
         <w:keepLines w:val="false"/>
         <w:pageBreakBefore w:val="false"/>
         <w:widowControl/>
-        <w:pBdr/>
         <w:shd w:val="clear" w:fill="auto"/>
         <w:spacing w:lineRule="auto" w:line="276" w:before="0" w:after="0"/>
         <w:ind w:hanging="0" w:left="0" w:right="0"/>
@@ -399,7 +381,10 @@
         </w:rPr>
       </w:pPr>
       <w:r>
-        <w:rPr/>
+        <w:rPr>
+          <w:sz w:val="24"/>
+          <w:szCs w:val="24"/>
+        </w:rPr>
       </w:r>
     </w:p>
     <w:p>
@@ -409,7 +394,6 @@
         <w:keepLines w:val="false"/>
         <w:pageBreakBefore w:val="false"/>
         <w:widowControl/>
-        <w:pBdr/>
         <w:shd w:val="clear" w:fill="auto"/>
         <w:spacing w:lineRule="auto" w:line="276" w:before="0" w:after="0"/>
         <w:ind w:hanging="0" w:left="0" w:right="0"/>
@@ -1964,7 +1948,7 @@
       <w:pPr>
         <w:pStyle w:val="BodyText"/>
         <w:bidi w:val="0"/>
-        <w:spacing w:lineRule="auto" w:line="309" w:before="0" w:after="160"/>
+        <w:spacing w:lineRule="auto" w:line="307" w:before="0" w:after="160"/>
         <w:ind w:hanging="0" w:left="0" w:right="0"/>
         <w:rPr/>
       </w:pPr>
@@ -1994,7 +1978,7 @@
       <w:pPr>
         <w:pStyle w:val="BodyText"/>
         <w:bidi w:val="0"/>
-        <w:spacing w:lineRule="auto" w:line="309" w:before="0" w:after="160"/>
+        <w:spacing w:lineRule="auto" w:line="307" w:before="0" w:after="160"/>
         <w:ind w:hanging="0" w:left="0" w:right="0"/>
         <w:rPr/>
       </w:pPr>
@@ -2040,17 +2024,17 @@
           <w:ilvl w:val="0"/>
           <w:numId w:val="2"/>
         </w:numPr>
-        <w:pBdr/>
         <w:tabs>
           <w:tab w:val="clear" w:pos="720"/>
           <w:tab w:val="left" w:pos="0" w:leader="none"/>
         </w:tabs>
         <w:bidi w:val="0"/>
-        <w:spacing w:lineRule="auto" w:line="309" w:before="0" w:after="0"/>
+        <w:spacing w:lineRule="auto" w:line="307" w:before="0" w:after="0"/>
         <w:ind w:hanging="283" w:left="709" w:right="0"/>
         <w:rPr>
           <w:rFonts w:ascii="Calibri;sans-serif" w:hAnsi="Calibri;sans-serif"/>
           <w:b w:val="false"/>
+          <w:i w:val="false"/>
           <w:i w:val="false"/>
           <w:caps w:val="false"/>
           <w:smallCaps w:val="false"/>
@@ -2088,17 +2072,17 @@
           <w:ilvl w:val="0"/>
           <w:numId w:val="2"/>
         </w:numPr>
-        <w:pBdr/>
         <w:tabs>
           <w:tab w:val="clear" w:pos="720"/>
           <w:tab w:val="left" w:pos="0" w:leader="none"/>
         </w:tabs>
         <w:bidi w:val="0"/>
-        <w:spacing w:lineRule="auto" w:line="309" w:before="0" w:after="0"/>
+        <w:spacing w:lineRule="auto" w:line="307" w:before="0" w:after="0"/>
         <w:ind w:hanging="283" w:left="709" w:right="0"/>
         <w:rPr>
           <w:rFonts w:ascii="Calibri;sans-serif" w:hAnsi="Calibri;sans-serif"/>
           <w:b w:val="false"/>
+          <w:i w:val="false"/>
           <w:i w:val="false"/>
           <w:caps w:val="false"/>
           <w:smallCaps w:val="false"/>
@@ -2136,17 +2120,17 @@
           <w:ilvl w:val="0"/>
           <w:numId w:val="2"/>
         </w:numPr>
-        <w:pBdr/>
         <w:tabs>
           <w:tab w:val="clear" w:pos="720"/>
           <w:tab w:val="left" w:pos="0" w:leader="none"/>
         </w:tabs>
         <w:bidi w:val="0"/>
-        <w:spacing w:lineRule="auto" w:line="309" w:before="0" w:after="0"/>
+        <w:spacing w:lineRule="auto" w:line="307" w:before="0" w:after="0"/>
         <w:ind w:hanging="283" w:left="709" w:right="0"/>
         <w:rPr>
           <w:rFonts w:ascii="Calibri;sans-serif" w:hAnsi="Calibri;sans-serif"/>
           <w:b w:val="false"/>
+          <w:i w:val="false"/>
           <w:i w:val="false"/>
           <w:caps w:val="false"/>
           <w:smallCaps w:val="false"/>
@@ -2184,17 +2168,17 @@
           <w:ilvl w:val="1"/>
           <w:numId w:val="2"/>
         </w:numPr>
-        <w:pBdr/>
         <w:tabs>
           <w:tab w:val="clear" w:pos="720"/>
           <w:tab w:val="left" w:pos="0" w:leader="none"/>
         </w:tabs>
         <w:bidi w:val="0"/>
-        <w:spacing w:lineRule="auto" w:line="309" w:before="0" w:after="0"/>
+        <w:spacing w:lineRule="auto" w:line="307" w:before="0" w:after="0"/>
         <w:ind w:hanging="283" w:left="1418" w:right="0"/>
         <w:rPr>
           <w:rFonts w:ascii="Calibri;sans-serif" w:hAnsi="Calibri;sans-serif"/>
           <w:b w:val="false"/>
+          <w:i w:val="false"/>
           <w:i w:val="false"/>
           <w:caps w:val="false"/>
           <w:smallCaps w:val="false"/>
@@ -2232,17 +2216,17 @@
           <w:ilvl w:val="1"/>
           <w:numId w:val="2"/>
         </w:numPr>
-        <w:pBdr/>
         <w:tabs>
           <w:tab w:val="clear" w:pos="720"/>
           <w:tab w:val="left" w:pos="0" w:leader="none"/>
         </w:tabs>
         <w:bidi w:val="0"/>
-        <w:spacing w:lineRule="auto" w:line="309" w:before="0" w:after="0"/>
+        <w:spacing w:lineRule="auto" w:line="307" w:before="0" w:after="0"/>
         <w:ind w:hanging="283" w:left="1418" w:right="0"/>
         <w:rPr>
           <w:rFonts w:ascii="Calibri;sans-serif" w:hAnsi="Calibri;sans-serif"/>
           <w:b w:val="false"/>
+          <w:i w:val="false"/>
           <w:i w:val="false"/>
           <w:caps w:val="false"/>
           <w:smallCaps w:val="false"/>
@@ -2280,17 +2264,17 @@
           <w:ilvl w:val="1"/>
           <w:numId w:val="2"/>
         </w:numPr>
-        <w:pBdr/>
         <w:tabs>
           <w:tab w:val="clear" w:pos="720"/>
           <w:tab w:val="left" w:pos="0" w:leader="none"/>
         </w:tabs>
         <w:bidi w:val="0"/>
-        <w:spacing w:lineRule="auto" w:line="309" w:before="0" w:after="0"/>
+        <w:spacing w:lineRule="auto" w:line="307" w:before="0" w:after="0"/>
         <w:ind w:hanging="283" w:left="1418" w:right="0"/>
         <w:rPr>
           <w:rFonts w:ascii="Calibri;sans-serif" w:hAnsi="Calibri;sans-serif"/>
           <w:b w:val="false"/>
+          <w:i w:val="false"/>
           <w:i w:val="false"/>
           <w:caps w:val="false"/>
           <w:smallCaps w:val="false"/>
@@ -2328,17 +2312,17 @@
           <w:ilvl w:val="1"/>
           <w:numId w:val="2"/>
         </w:numPr>
-        <w:pBdr/>
         <w:tabs>
           <w:tab w:val="clear" w:pos="720"/>
           <w:tab w:val="left" w:pos="0" w:leader="none"/>
         </w:tabs>
         <w:bidi w:val="0"/>
-        <w:spacing w:lineRule="auto" w:line="309" w:before="0" w:after="0"/>
+        <w:spacing w:lineRule="auto" w:line="307" w:before="0" w:after="0"/>
         <w:ind w:hanging="283" w:left="1418" w:right="0"/>
         <w:rPr>
           <w:rFonts w:ascii="Calibri;sans-serif" w:hAnsi="Calibri;sans-serif"/>
           <w:b w:val="false"/>
+          <w:i w:val="false"/>
           <w:i w:val="false"/>
           <w:caps w:val="false"/>
           <w:smallCaps w:val="false"/>
@@ -2376,17 +2360,17 @@
           <w:ilvl w:val="1"/>
           <w:numId w:val="2"/>
         </w:numPr>
-        <w:pBdr/>
         <w:tabs>
           <w:tab w:val="clear" w:pos="720"/>
           <w:tab w:val="left" w:pos="0" w:leader="none"/>
         </w:tabs>
         <w:bidi w:val="0"/>
-        <w:spacing w:lineRule="auto" w:line="309" w:before="0" w:after="0"/>
+        <w:spacing w:lineRule="auto" w:line="307" w:before="0" w:after="0"/>
         <w:ind w:hanging="283" w:left="1418" w:right="0"/>
         <w:rPr>
           <w:rFonts w:ascii="Calibri;sans-serif" w:hAnsi="Calibri;sans-serif"/>
           <w:b w:val="false"/>
+          <w:i w:val="false"/>
           <w:i w:val="false"/>
           <w:caps w:val="false"/>
           <w:smallCaps w:val="false"/>
@@ -2424,17 +2408,17 @@
           <w:ilvl w:val="1"/>
           <w:numId w:val="2"/>
         </w:numPr>
-        <w:pBdr/>
         <w:tabs>
           <w:tab w:val="clear" w:pos="720"/>
           <w:tab w:val="left" w:pos="0" w:leader="none"/>
         </w:tabs>
         <w:bidi w:val="0"/>
-        <w:spacing w:lineRule="auto" w:line="309" w:before="0" w:after="0"/>
+        <w:spacing w:lineRule="auto" w:line="307" w:before="0" w:after="0"/>
         <w:ind w:hanging="283" w:left="1418" w:right="0"/>
         <w:rPr>
           <w:rFonts w:ascii="Calibri;sans-serif" w:hAnsi="Calibri;sans-serif"/>
           <w:b w:val="false"/>
+          <w:i w:val="false"/>
           <w:i w:val="false"/>
           <w:caps w:val="false"/>
           <w:smallCaps w:val="false"/>
@@ -2472,17 +2456,17 @@
           <w:ilvl w:val="1"/>
           <w:numId w:val="2"/>
         </w:numPr>
-        <w:pBdr/>
         <w:tabs>
           <w:tab w:val="clear" w:pos="720"/>
           <w:tab w:val="left" w:pos="0" w:leader="none"/>
         </w:tabs>
         <w:bidi w:val="0"/>
-        <w:spacing w:lineRule="auto" w:line="309" w:before="0" w:after="0"/>
+        <w:spacing w:lineRule="auto" w:line="307" w:before="0" w:after="0"/>
         <w:ind w:hanging="283" w:left="1418" w:right="0"/>
         <w:rPr>
           <w:rFonts w:ascii="Calibri;sans-serif" w:hAnsi="Calibri;sans-serif"/>
           <w:b w:val="false"/>
+          <w:i w:val="false"/>
           <w:i w:val="false"/>
           <w:caps w:val="false"/>
           <w:smallCaps w:val="false"/>
@@ -2520,17 +2504,17 @@
           <w:ilvl w:val="1"/>
           <w:numId w:val="2"/>
         </w:numPr>
-        <w:pBdr/>
         <w:tabs>
           <w:tab w:val="clear" w:pos="720"/>
           <w:tab w:val="left" w:pos="0" w:leader="none"/>
         </w:tabs>
         <w:bidi w:val="0"/>
-        <w:spacing w:lineRule="auto" w:line="309" w:before="0" w:after="0"/>
+        <w:spacing w:lineRule="auto" w:line="307" w:before="0" w:after="0"/>
         <w:ind w:hanging="283" w:left="1418" w:right="0"/>
         <w:rPr>
           <w:rFonts w:ascii="Calibri;sans-serif" w:hAnsi="Calibri;sans-serif"/>
           <w:b w:val="false"/>
+          <w:i w:val="false"/>
           <w:i w:val="false"/>
           <w:caps w:val="false"/>
           <w:smallCaps w:val="false"/>
@@ -2568,18 +2552,18 @@
           <w:ilvl w:val="1"/>
           <w:numId w:val="2"/>
         </w:numPr>
-        <w:pBdr/>
         <w:tabs>
           <w:tab w:val="clear" w:pos="720"/>
           <w:tab w:val="left" w:pos="0" w:leader="none"/>
         </w:tabs>
         <w:bidi w:val="0"/>
-        <w:spacing w:lineRule="auto" w:line="309" w:before="0" w:after="160"/>
+        <w:spacing w:lineRule="auto" w:line="307" w:before="0" w:after="160"/>
         <w:ind w:hanging="283" w:left="1418" w:right="0"/>
         <w:rPr>
           <w:rFonts w:ascii="Calibri;sans-serif" w:hAnsi="Calibri;sans-serif"/>
           <w:b w:val="false"/>
           <w:i w:val="false"/>
+          <w:i w:val="false"/>
           <w:caps w:val="false"/>
           <w:smallCaps w:val="false"/>
           <w:strike w:val="false"/>
@@ -2613,7 +2597,7 @@
       <w:pPr>
         <w:pStyle w:val="BodyText"/>
         <w:bidi w:val="0"/>
-        <w:spacing w:lineRule="auto" w:line="309" w:before="0" w:after="160"/>
+        <w:spacing w:lineRule="auto" w:line="307" w:before="0" w:after="160"/>
         <w:ind w:hanging="0" w:left="0" w:right="0"/>
         <w:rPr/>
       </w:pPr>
@@ -2643,18 +2627,18 @@
           <w:ilvl w:val="0"/>
           <w:numId w:val="3"/>
         </w:numPr>
-        <w:pBdr/>
         <w:tabs>
           <w:tab w:val="clear" w:pos="720"/>
           <w:tab w:val="left" w:pos="0" w:leader="none"/>
         </w:tabs>
         <w:bidi w:val="0"/>
-        <w:spacing w:lineRule="auto" w:line="309" w:before="0" w:after="160"/>
+        <w:spacing w:lineRule="auto" w:line="307" w:before="0" w:after="160"/>
         <w:ind w:hanging="283" w:left="709" w:right="0"/>
         <w:rPr>
           <w:rFonts w:ascii="Calibri;sans-serif" w:hAnsi="Calibri;sans-serif"/>
           <w:b w:val="false"/>
           <w:i w:val="false"/>
+          <w:i w:val="false"/>
           <w:caps w:val="false"/>
           <w:smallCaps w:val="false"/>
           <w:strike w:val="false"/>
@@ -2688,7 +2672,7 @@
       <w:pPr>
         <w:pStyle w:val="BodyText"/>
         <w:bidi w:val="0"/>
-        <w:spacing w:lineRule="auto" w:line="309" w:before="0" w:after="160"/>
+        <w:spacing w:lineRule="auto" w:line="307" w:before="0" w:after="160"/>
         <w:ind w:hanging="0" w:left="0" w:right="0"/>
         <w:rPr/>
       </w:pPr>
@@ -2718,17 +2702,17 @@
           <w:ilvl w:val="0"/>
           <w:numId w:val="4"/>
         </w:numPr>
-        <w:pBdr/>
         <w:tabs>
           <w:tab w:val="clear" w:pos="720"/>
           <w:tab w:val="left" w:pos="0" w:leader="none"/>
         </w:tabs>
         <w:bidi w:val="0"/>
-        <w:spacing w:lineRule="auto" w:line="309" w:before="0" w:after="0"/>
+        <w:spacing w:lineRule="auto" w:line="307" w:before="0" w:after="0"/>
         <w:ind w:hanging="283" w:left="709" w:right="0"/>
         <w:rPr>
           <w:rFonts w:ascii="Calibri;sans-serif" w:hAnsi="Calibri;sans-serif"/>
           <w:b/>
+          <w:i w:val="false"/>
           <w:i w:val="false"/>
           <w:caps w:val="false"/>
           <w:smallCaps w:val="false"/>
@@ -2766,17 +2750,17 @@
           <w:ilvl w:val="1"/>
           <w:numId w:val="4"/>
         </w:numPr>
-        <w:pBdr/>
         <w:tabs>
           <w:tab w:val="clear" w:pos="720"/>
           <w:tab w:val="left" w:pos="0" w:leader="none"/>
         </w:tabs>
         <w:bidi w:val="0"/>
-        <w:spacing w:lineRule="auto" w:line="309" w:before="0" w:after="0"/>
+        <w:spacing w:lineRule="auto" w:line="307" w:before="0" w:after="0"/>
         <w:ind w:hanging="283" w:left="1418" w:right="0"/>
         <w:rPr>
           <w:rFonts w:ascii="Calibri;sans-serif" w:hAnsi="Calibri;sans-serif"/>
           <w:b w:val="false"/>
+          <w:i w:val="false"/>
           <w:i w:val="false"/>
           <w:caps w:val="false"/>
           <w:smallCaps w:val="false"/>
@@ -2814,17 +2798,17 @@
           <w:ilvl w:val="0"/>
           <w:numId w:val="4"/>
         </w:numPr>
-        <w:pBdr/>
         <w:tabs>
           <w:tab w:val="clear" w:pos="720"/>
           <w:tab w:val="left" w:pos="0" w:leader="none"/>
         </w:tabs>
         <w:bidi w:val="0"/>
-        <w:spacing w:lineRule="auto" w:line="309" w:before="0" w:after="0"/>
+        <w:spacing w:lineRule="auto" w:line="307" w:before="0" w:after="0"/>
         <w:ind w:hanging="283" w:left="709" w:right="0"/>
         <w:rPr>
           <w:rFonts w:ascii="Calibri;sans-serif" w:hAnsi="Calibri;sans-serif"/>
           <w:b/>
+          <w:i w:val="false"/>
           <w:i w:val="false"/>
           <w:caps w:val="false"/>
           <w:smallCaps w:val="false"/>
@@ -2862,18 +2846,18 @@
           <w:ilvl w:val="1"/>
           <w:numId w:val="4"/>
         </w:numPr>
-        <w:pBdr/>
         <w:tabs>
           <w:tab w:val="clear" w:pos="720"/>
           <w:tab w:val="left" w:pos="0" w:leader="none"/>
         </w:tabs>
         <w:bidi w:val="0"/>
-        <w:spacing w:lineRule="auto" w:line="309" w:before="0" w:after="160"/>
+        <w:spacing w:lineRule="auto" w:line="307" w:before="0" w:after="160"/>
         <w:ind w:hanging="283" w:left="1418" w:right="0"/>
         <w:rPr>
           <w:rFonts w:ascii="Calibri;sans-serif" w:hAnsi="Calibri;sans-serif"/>
           <w:b w:val="false"/>
           <w:i w:val="false"/>
+          <w:i w:val="false"/>
           <w:caps w:val="false"/>
           <w:smallCaps w:val="false"/>
           <w:strike w:val="false"/>
@@ -2907,7 +2891,7 @@
       <w:pPr>
         <w:pStyle w:val="BodyText"/>
         <w:bidi w:val="0"/>
-        <w:spacing w:lineRule="auto" w:line="309" w:before="0" w:after="160"/>
+        <w:spacing w:lineRule="auto" w:line="307" w:before="0" w:after="160"/>
         <w:ind w:hanging="0" w:left="0" w:right="0"/>
         <w:rPr/>
       </w:pPr>
@@ -2934,7 +2918,7 @@
       <w:pPr>
         <w:pStyle w:val="BodyText"/>
         <w:bidi w:val="0"/>
-        <w:spacing w:lineRule="auto" w:line="309" w:before="0" w:after="160"/>
+        <w:spacing w:lineRule="auto" w:line="307" w:before="0" w:after="160"/>
         <w:ind w:hanging="0" w:left="0" w:right="0"/>
         <w:rPr/>
       </w:pPr>
@@ -2970,7 +2954,7 @@
       <w:pPr>
         <w:pStyle w:val="BodyText"/>
         <w:bidi w:val="0"/>
-        <w:spacing w:lineRule="auto" w:line="309" w:before="0" w:after="160"/>
+        <w:spacing w:lineRule="auto" w:line="307" w:before="0" w:after="160"/>
         <w:ind w:hanging="0" w:left="0" w:right="0"/>
         <w:rPr/>
       </w:pPr>
@@ -3010,7 +2994,7 @@
       <w:pPr>
         <w:pStyle w:val="BodyText"/>
         <w:bidi w:val="0"/>
-        <w:spacing w:lineRule="auto" w:line="309" w:before="0" w:after="160"/>
+        <w:spacing w:lineRule="auto" w:line="307" w:before="0" w:after="160"/>
         <w:ind w:hanging="0" w:left="0" w:right="0"/>
         <w:rPr/>
       </w:pPr>
@@ -3040,7 +3024,7 @@
       <w:pPr>
         <w:pStyle w:val="BodyText"/>
         <w:bidi w:val="0"/>
-        <w:spacing w:lineRule="auto" w:line="309" w:before="0" w:after="160"/>
+        <w:spacing w:lineRule="auto" w:line="307" w:before="0" w:after="160"/>
         <w:ind w:hanging="0" w:left="0" w:right="0"/>
         <w:rPr/>
       </w:pPr>
@@ -3086,17 +3070,17 @@
           <w:ilvl w:val="0"/>
           <w:numId w:val="5"/>
         </w:numPr>
-        <w:pBdr/>
         <w:tabs>
           <w:tab w:val="clear" w:pos="720"/>
           <w:tab w:val="left" w:pos="0" w:leader="none"/>
         </w:tabs>
         <w:bidi w:val="0"/>
-        <w:spacing w:lineRule="auto" w:line="309" w:before="0" w:after="0"/>
+        <w:spacing w:lineRule="auto" w:line="307" w:before="0" w:after="0"/>
         <w:ind w:hanging="283" w:left="709" w:right="0"/>
         <w:rPr>
           <w:rFonts w:ascii="Calibri;sans-serif" w:hAnsi="Calibri;sans-serif"/>
           <w:b w:val="false"/>
+          <w:i w:val="false"/>
           <w:i w:val="false"/>
           <w:caps w:val="false"/>
           <w:smallCaps w:val="false"/>
@@ -3134,17 +3118,17 @@
           <w:ilvl w:val="0"/>
           <w:numId w:val="5"/>
         </w:numPr>
-        <w:pBdr/>
         <w:tabs>
           <w:tab w:val="clear" w:pos="720"/>
           <w:tab w:val="left" w:pos="0" w:leader="none"/>
         </w:tabs>
         <w:bidi w:val="0"/>
-        <w:spacing w:lineRule="auto" w:line="309" w:before="0" w:after="0"/>
+        <w:spacing w:lineRule="auto" w:line="307" w:before="0" w:after="0"/>
         <w:ind w:hanging="283" w:left="709" w:right="0"/>
         <w:rPr>
           <w:rFonts w:ascii="Calibri;sans-serif" w:hAnsi="Calibri;sans-serif"/>
           <w:b w:val="false"/>
+          <w:i w:val="false"/>
           <w:i w:val="false"/>
           <w:caps w:val="false"/>
           <w:smallCaps w:val="false"/>
@@ -3182,17 +3166,17 @@
           <w:ilvl w:val="0"/>
           <w:numId w:val="5"/>
         </w:numPr>
-        <w:pBdr/>
         <w:tabs>
           <w:tab w:val="clear" w:pos="720"/>
           <w:tab w:val="left" w:pos="0" w:leader="none"/>
         </w:tabs>
         <w:bidi w:val="0"/>
-        <w:spacing w:lineRule="auto" w:line="309" w:before="0" w:after="0"/>
+        <w:spacing w:lineRule="auto" w:line="307" w:before="0" w:after="0"/>
         <w:ind w:hanging="283" w:left="709" w:right="0"/>
         <w:rPr>
           <w:rFonts w:ascii="Calibri;sans-serif" w:hAnsi="Calibri;sans-serif"/>
           <w:b w:val="false"/>
+          <w:i w:val="false"/>
           <w:i w:val="false"/>
           <w:caps w:val="false"/>
           <w:smallCaps w:val="false"/>
@@ -3230,18 +3214,18 @@
           <w:ilvl w:val="0"/>
           <w:numId w:val="5"/>
         </w:numPr>
-        <w:pBdr/>
         <w:tabs>
           <w:tab w:val="clear" w:pos="720"/>
           <w:tab w:val="left" w:pos="0" w:leader="none"/>
         </w:tabs>
         <w:bidi w:val="0"/>
-        <w:spacing w:lineRule="auto" w:line="309" w:before="0" w:after="160"/>
+        <w:spacing w:lineRule="auto" w:line="307" w:before="0" w:after="160"/>
         <w:ind w:hanging="283" w:left="709" w:right="0"/>
         <w:rPr>
           <w:rFonts w:ascii="Calibri;sans-serif" w:hAnsi="Calibri;sans-serif"/>
           <w:b w:val="false"/>
           <w:i w:val="false"/>
+          <w:i w:val="false"/>
           <w:caps w:val="false"/>
           <w:smallCaps w:val="false"/>
           <w:strike w:val="false"/>
@@ -3284,11 +3268,12 @@
       <w:pPr>
         <w:pStyle w:val="BodyText"/>
         <w:bidi w:val="0"/>
-        <w:spacing w:lineRule="auto" w:line="309" w:before="0" w:after="160"/>
+        <w:spacing w:lineRule="auto" w:line="307" w:before="0" w:after="160"/>
         <w:ind w:hanging="0" w:left="0" w:right="0"/>
         <w:rPr>
           <w:rFonts w:ascii="Calibri;sans-serif" w:hAnsi="Calibri;sans-serif"/>
           <w:b/>
+          <w:i w:val="false"/>
           <w:i w:val="false"/>
           <w:caps w:val="false"/>
           <w:smallCaps w:val="false"/>
@@ -3326,17 +3311,17 @@
           <w:ilvl w:val="0"/>
           <w:numId w:val="6"/>
         </w:numPr>
-        <w:pBdr/>
         <w:tabs>
           <w:tab w:val="clear" w:pos="720"/>
           <w:tab w:val="left" w:pos="0" w:leader="none"/>
         </w:tabs>
         <w:bidi w:val="0"/>
-        <w:spacing w:lineRule="auto" w:line="309" w:before="0" w:after="0"/>
+        <w:spacing w:lineRule="auto" w:line="307" w:before="0" w:after="0"/>
         <w:ind w:hanging="283" w:left="709" w:right="0"/>
         <w:rPr>
           <w:rFonts w:ascii="Calibri;sans-serif" w:hAnsi="Calibri;sans-serif"/>
           <w:b w:val="false"/>
+          <w:i w:val="false"/>
           <w:i w:val="false"/>
           <w:caps w:val="false"/>
           <w:smallCaps w:val="false"/>
@@ -3374,17 +3359,17 @@
           <w:ilvl w:val="0"/>
           <w:numId w:val="6"/>
         </w:numPr>
-        <w:pBdr/>
         <w:tabs>
           <w:tab w:val="clear" w:pos="720"/>
           <w:tab w:val="left" w:pos="0" w:leader="none"/>
         </w:tabs>
         <w:bidi w:val="0"/>
-        <w:spacing w:lineRule="auto" w:line="309" w:before="0" w:after="0"/>
+        <w:spacing w:lineRule="auto" w:line="307" w:before="0" w:after="0"/>
         <w:ind w:hanging="283" w:left="709" w:right="0"/>
         <w:rPr>
           <w:rFonts w:ascii="Calibri;sans-serif" w:hAnsi="Calibri;sans-serif"/>
           <w:b w:val="false"/>
+          <w:i w:val="false"/>
           <w:i w:val="false"/>
           <w:caps w:val="false"/>
           <w:smallCaps w:val="false"/>
@@ -3422,18 +3407,18 @@
           <w:ilvl w:val="0"/>
           <w:numId w:val="6"/>
         </w:numPr>
-        <w:pBdr/>
         <w:tabs>
           <w:tab w:val="clear" w:pos="720"/>
           <w:tab w:val="left" w:pos="0" w:leader="none"/>
         </w:tabs>
         <w:bidi w:val="0"/>
-        <w:spacing w:lineRule="auto" w:line="309" w:before="0" w:after="160"/>
+        <w:spacing w:lineRule="auto" w:line="307" w:before="0" w:after="160"/>
         <w:ind w:hanging="283" w:left="709" w:right="0"/>
         <w:rPr>
           <w:rFonts w:ascii="Calibri;sans-serif" w:hAnsi="Calibri;sans-serif"/>
           <w:b w:val="false"/>
           <w:i w:val="false"/>
+          <w:i w:val="false"/>
           <w:caps w:val="false"/>
           <w:smallCaps w:val="false"/>
           <w:strike w:val="false"/>
@@ -3467,7 +3452,7 @@
       <w:pPr>
         <w:pStyle w:val="BodyText"/>
         <w:bidi w:val="0"/>
-        <w:spacing w:lineRule="auto" w:line="309" w:before="0" w:after="160"/>
+        <w:spacing w:lineRule="auto" w:line="307" w:before="0" w:after="160"/>
         <w:ind w:hanging="0" w:left="0" w:right="0"/>
         <w:rPr/>
       </w:pPr>
@@ -3497,17 +3482,17 @@
           <w:ilvl w:val="0"/>
           <w:numId w:val="7"/>
         </w:numPr>
-        <w:pBdr/>
         <w:tabs>
           <w:tab w:val="clear" w:pos="720"/>
           <w:tab w:val="left" w:pos="0" w:leader="none"/>
         </w:tabs>
         <w:bidi w:val="0"/>
-        <w:spacing w:lineRule="auto" w:line="309" w:before="0" w:after="0"/>
+        <w:spacing w:lineRule="auto" w:line="307" w:before="0" w:after="0"/>
         <w:ind w:hanging="283" w:left="709" w:right="0"/>
         <w:rPr>
           <w:rFonts w:ascii="Calibri;sans-serif" w:hAnsi="Calibri;sans-serif"/>
           <w:b/>
+          <w:i w:val="false"/>
           <w:i w:val="false"/>
           <w:caps w:val="false"/>
           <w:smallCaps w:val="false"/>
@@ -3545,17 +3530,17 @@
           <w:ilvl w:val="1"/>
           <w:numId w:val="7"/>
         </w:numPr>
-        <w:pBdr/>
         <w:tabs>
           <w:tab w:val="clear" w:pos="720"/>
           <w:tab w:val="left" w:pos="0" w:leader="none"/>
         </w:tabs>
         <w:bidi w:val="0"/>
-        <w:spacing w:lineRule="auto" w:line="309" w:before="0" w:after="0"/>
+        <w:spacing w:lineRule="auto" w:line="307" w:before="0" w:after="0"/>
         <w:ind w:hanging="283" w:left="1418" w:right="0"/>
         <w:rPr>
           <w:rFonts w:ascii="Calibri;sans-serif" w:hAnsi="Calibri;sans-serif"/>
           <w:b w:val="false"/>
+          <w:i w:val="false"/>
           <w:i w:val="false"/>
           <w:caps w:val="false"/>
           <w:smallCaps w:val="false"/>
@@ -3593,17 +3578,17 @@
           <w:ilvl w:val="0"/>
           <w:numId w:val="7"/>
         </w:numPr>
-        <w:pBdr/>
         <w:tabs>
           <w:tab w:val="clear" w:pos="720"/>
           <w:tab w:val="left" w:pos="0" w:leader="none"/>
         </w:tabs>
         <w:bidi w:val="0"/>
-        <w:spacing w:lineRule="auto" w:line="309" w:before="0" w:after="0"/>
+        <w:spacing w:lineRule="auto" w:line="307" w:before="0" w:after="0"/>
         <w:ind w:hanging="283" w:left="709" w:right="0"/>
         <w:rPr>
           <w:rFonts w:ascii="Calibri;sans-serif" w:hAnsi="Calibri;sans-serif"/>
           <w:b/>
+          <w:i w:val="false"/>
           <w:i w:val="false"/>
           <w:caps w:val="false"/>
           <w:smallCaps w:val="false"/>
@@ -3641,18 +3626,18 @@
           <w:ilvl w:val="1"/>
           <w:numId w:val="7"/>
         </w:numPr>
-        <w:pBdr/>
         <w:tabs>
           <w:tab w:val="clear" w:pos="720"/>
           <w:tab w:val="left" w:pos="0" w:leader="none"/>
         </w:tabs>
         <w:bidi w:val="0"/>
-        <w:spacing w:lineRule="auto" w:line="309" w:before="0" w:after="0"/>
+        <w:spacing w:lineRule="auto" w:line="307" w:before="0" w:after="0"/>
         <w:ind w:hanging="283" w:left="1418" w:right="0"/>
         <w:rPr>
           <w:rFonts w:ascii="Calibri;sans-serif" w:hAnsi="Calibri;sans-serif"/>
           <w:b w:val="false"/>
           <w:i w:val="false"/>
+          <w:i w:val="false"/>
           <w:caps w:val="false"/>
           <w:smallCaps w:val="false"/>
           <w:strike w:val="false"/>
@@ -3695,7 +3680,7 @@
       <w:pPr>
         <w:pStyle w:val="BodyText"/>
         <w:bidi w:val="0"/>
-        <w:spacing w:lineRule="auto" w:line="309" w:before="0" w:after="160"/>
+        <w:spacing w:lineRule="auto" w:line="307" w:before="0" w:after="160"/>
         <w:ind w:hanging="0" w:left="0" w:right="0"/>
         <w:rPr>
           <w:caps w:val="false"/>
@@ -3743,12 +3728,13 @@
       <w:pPr>
         <w:pStyle w:val="BodyText"/>
         <w:bidi w:val="0"/>
-        <w:spacing w:lineRule="auto" w:line="309" w:before="0" w:after="0"/>
+        <w:spacing w:lineRule="auto" w:line="307" w:before="0" w:after="0"/>
         <w:ind w:hanging="0" w:left="0" w:right="0"/>
         <w:rPr>
           <w:rFonts w:ascii="Calibri;sans-serif" w:hAnsi="Calibri;sans-serif"/>
           <w:b w:val="false"/>
           <w:i w:val="false"/>
+          <w:i w:val="false"/>
           <w:caps w:val="false"/>
           <w:smallCaps w:val="false"/>
           <w:strike w:val="false"/>
@@ -3782,12 +3768,13 @@
       <w:pPr>
         <w:pStyle w:val="BodyText"/>
         <w:bidi w:val="0"/>
-        <w:spacing w:lineRule="auto" w:line="309" w:before="0" w:after="0"/>
+        <w:spacing w:lineRule="auto" w:line="307" w:before="0" w:after="0"/>
         <w:ind w:hanging="0" w:left="0" w:right="0"/>
         <w:rPr>
           <w:rFonts w:ascii="Calibri;sans-serif" w:hAnsi="Calibri;sans-serif"/>
           <w:b w:val="false"/>
           <w:i w:val="false"/>
+          <w:i w:val="false"/>
           <w:caps w:val="false"/>
           <w:smallCaps w:val="false"/>
           <w:strike w:val="false"/>
@@ -3821,12 +3808,13 @@
       <w:pPr>
         <w:pStyle w:val="BodyText"/>
         <w:bidi w:val="0"/>
-        <w:spacing w:lineRule="auto" w:line="309" w:before="0" w:after="160"/>
+        <w:spacing w:lineRule="auto" w:line="307" w:before="0" w:after="160"/>
         <w:ind w:hanging="0" w:left="0" w:right="0"/>
         <w:rPr>
           <w:rFonts w:ascii="Calibri;sans-serif" w:hAnsi="Calibri;sans-serif"/>
           <w:b w:val="false"/>
           <w:i w:val="false"/>
+          <w:i w:val="false"/>
           <w:caps w:val="false"/>
           <w:smallCaps w:val="false"/>
           <w:strike w:val="false"/>
@@ -3860,7 +3848,7 @@
       <w:pPr>
         <w:pStyle w:val="BodyText"/>
         <w:bidi w:val="0"/>
-        <w:spacing w:lineRule="auto" w:line="309" w:before="0" w:after="160"/>
+        <w:spacing w:lineRule="auto" w:line="307" w:before="0" w:after="160"/>
         <w:ind w:hanging="0" w:left="0" w:right="0"/>
         <w:rPr/>
       </w:pPr>
@@ -3900,7 +3888,7 @@
       <w:pPr>
         <w:pStyle w:val="BodyText"/>
         <w:bidi w:val="0"/>
-        <w:spacing w:lineRule="auto" w:line="309" w:before="0" w:after="160"/>
+        <w:spacing w:lineRule="auto" w:line="307" w:before="0" w:after="160"/>
         <w:ind w:hanging="0" w:left="0" w:right="0"/>
         <w:rPr/>
       </w:pPr>
@@ -3932,7 +3920,7 @@
       <w:pPr>
         <w:pStyle w:val="BodyText"/>
         <w:bidi w:val="0"/>
-        <w:spacing w:lineRule="auto" w:line="309" w:before="0" w:after="160"/>
+        <w:spacing w:lineRule="auto" w:line="307" w:before="0" w:after="160"/>
         <w:ind w:hanging="0" w:left="0" w:right="0"/>
         <w:rPr/>
       </w:pPr>
@@ -3978,18 +3966,18 @@
           <w:ilvl w:val="0"/>
           <w:numId w:val="8"/>
         </w:numPr>
-        <w:pBdr/>
         <w:tabs>
           <w:tab w:val="clear" w:pos="720"/>
           <w:tab w:val="left" w:pos="0" w:leader="none"/>
         </w:tabs>
         <w:bidi w:val="0"/>
-        <w:spacing w:lineRule="auto" w:line="309" w:before="0" w:after="160"/>
+        <w:spacing w:lineRule="auto" w:line="307" w:before="0" w:after="160"/>
         <w:ind w:hanging="283" w:left="709" w:right="0"/>
         <w:rPr>
           <w:rFonts w:ascii="Calibri;sans-serif" w:hAnsi="Calibri;sans-serif"/>
           <w:b w:val="false"/>
           <w:i w:val="false"/>
+          <w:i w:val="false"/>
           <w:caps w:val="false"/>
           <w:smallCaps w:val="false"/>
           <w:strike w:val="false"/>
@@ -4022,7 +4010,7 @@
       <w:pPr>
         <w:pStyle w:val="BodyText"/>
         <w:bidi w:val="0"/>
-        <w:spacing w:lineRule="auto" w:line="309" w:before="0" w:after="160"/>
+        <w:spacing w:lineRule="auto" w:line="307" w:before="0" w:after="160"/>
         <w:ind w:hanging="0" w:left="0" w:right="0"/>
         <w:rPr/>
       </w:pPr>
@@ -4052,17 +4040,17 @@
           <w:ilvl w:val="0"/>
           <w:numId w:val="9"/>
         </w:numPr>
-        <w:pBdr/>
         <w:tabs>
           <w:tab w:val="clear" w:pos="720"/>
           <w:tab w:val="left" w:pos="0" w:leader="none"/>
         </w:tabs>
         <w:bidi w:val="0"/>
-        <w:spacing w:lineRule="auto" w:line="309" w:before="0" w:after="0"/>
+        <w:spacing w:lineRule="auto" w:line="307" w:before="0" w:after="0"/>
         <w:ind w:hanging="283" w:left="709" w:right="0"/>
         <w:rPr>
           <w:rFonts w:ascii="Calibri;sans-serif" w:hAnsi="Calibri;sans-serif"/>
           <w:b w:val="false"/>
+          <w:i w:val="false"/>
           <w:i w:val="false"/>
           <w:caps w:val="false"/>
           <w:smallCaps w:val="false"/>
@@ -4100,17 +4088,17 @@
           <w:ilvl w:val="0"/>
           <w:numId w:val="9"/>
         </w:numPr>
-        <w:pBdr/>
         <w:tabs>
           <w:tab w:val="clear" w:pos="720"/>
           <w:tab w:val="left" w:pos="0" w:leader="none"/>
         </w:tabs>
         <w:bidi w:val="0"/>
-        <w:spacing w:lineRule="auto" w:line="309" w:before="0" w:after="0"/>
+        <w:spacing w:lineRule="auto" w:line="307" w:before="0" w:after="0"/>
         <w:ind w:hanging="283" w:left="709" w:right="0"/>
         <w:rPr>
           <w:rFonts w:ascii="Calibri;sans-serif" w:hAnsi="Calibri;sans-serif"/>
           <w:b w:val="false"/>
+          <w:i w:val="false"/>
           <w:i w:val="false"/>
           <w:caps w:val="false"/>
           <w:smallCaps w:val="false"/>
@@ -4148,17 +4136,17 @@
           <w:ilvl w:val="0"/>
           <w:numId w:val="9"/>
         </w:numPr>
-        <w:pBdr/>
         <w:tabs>
           <w:tab w:val="clear" w:pos="720"/>
           <w:tab w:val="left" w:pos="0" w:leader="none"/>
         </w:tabs>
         <w:bidi w:val="0"/>
-        <w:spacing w:lineRule="auto" w:line="309" w:before="0" w:after="0"/>
+        <w:spacing w:lineRule="auto" w:line="307" w:before="0" w:after="0"/>
         <w:ind w:hanging="283" w:left="709" w:right="0"/>
         <w:rPr>
           <w:rFonts w:ascii="Calibri;sans-serif" w:hAnsi="Calibri;sans-serif"/>
           <w:b w:val="false"/>
+          <w:i w:val="false"/>
           <w:i w:val="false"/>
           <w:caps w:val="false"/>
           <w:smallCaps w:val="false"/>
@@ -4196,17 +4184,17 @@
           <w:ilvl w:val="0"/>
           <w:numId w:val="9"/>
         </w:numPr>
-        <w:pBdr/>
         <w:tabs>
           <w:tab w:val="clear" w:pos="720"/>
           <w:tab w:val="left" w:pos="0" w:leader="none"/>
         </w:tabs>
         <w:bidi w:val="0"/>
-        <w:spacing w:lineRule="auto" w:line="309" w:before="0" w:after="0"/>
+        <w:spacing w:lineRule="auto" w:line="307" w:before="0" w:after="0"/>
         <w:ind w:hanging="283" w:left="709" w:right="0"/>
         <w:rPr>
           <w:rFonts w:ascii="Calibri;sans-serif" w:hAnsi="Calibri;sans-serif"/>
           <w:b w:val="false"/>
+          <w:i w:val="false"/>
           <w:i w:val="false"/>
           <w:caps w:val="false"/>
           <w:smallCaps w:val="false"/>
@@ -4244,18 +4232,18 @@
           <w:ilvl w:val="0"/>
           <w:numId w:val="9"/>
         </w:numPr>
-        <w:pBdr/>
         <w:tabs>
           <w:tab w:val="clear" w:pos="720"/>
           <w:tab w:val="left" w:pos="0" w:leader="none"/>
         </w:tabs>
         <w:bidi w:val="0"/>
-        <w:spacing w:lineRule="auto" w:line="309" w:before="0" w:after="160"/>
+        <w:spacing w:lineRule="auto" w:line="307" w:before="0" w:after="160"/>
         <w:ind w:hanging="283" w:left="709" w:right="0"/>
         <w:rPr>
           <w:rFonts w:ascii="Calibri;sans-serif" w:hAnsi="Calibri;sans-serif"/>
           <w:b w:val="false"/>
           <w:i w:val="false"/>
+          <w:i w:val="false"/>
           <w:caps w:val="false"/>
           <w:smallCaps w:val="false"/>
           <w:strike w:val="false"/>
@@ -4289,11 +4277,12 @@
       <w:pPr>
         <w:pStyle w:val="BodyText"/>
         <w:bidi w:val="0"/>
-        <w:spacing w:lineRule="auto" w:line="309" w:before="0" w:after="160"/>
+        <w:spacing w:lineRule="auto" w:line="307" w:before="0" w:after="160"/>
         <w:ind w:hanging="0" w:left="0" w:right="0"/>
         <w:rPr>
           <w:rFonts w:ascii="Calibri;sans-serif" w:hAnsi="Calibri;sans-serif"/>
           <w:b w:val="false"/>
+          <w:i w:val="false"/>
           <w:i w:val="false"/>
           <w:caps w:val="false"/>
           <w:smallCaps w:val="false"/>
@@ -4331,17 +4320,17 @@
           <w:ilvl w:val="0"/>
           <w:numId w:val="10"/>
         </w:numPr>
-        <w:pBdr/>
         <w:tabs>
           <w:tab w:val="clear" w:pos="720"/>
           <w:tab w:val="left" w:pos="0" w:leader="none"/>
         </w:tabs>
         <w:bidi w:val="0"/>
-        <w:spacing w:lineRule="auto" w:line="309" w:before="0" w:after="0"/>
+        <w:spacing w:lineRule="auto" w:line="307" w:before="0" w:after="0"/>
         <w:ind w:hanging="283" w:left="709" w:right="0"/>
         <w:rPr>
           <w:rFonts w:ascii="Calibri;sans-serif" w:hAnsi="Calibri;sans-serif"/>
           <w:b w:val="false"/>
+          <w:i w:val="false"/>
           <w:i w:val="false"/>
           <w:caps w:val="false"/>
           <w:smallCaps w:val="false"/>
@@ -4379,17 +4368,17 @@
           <w:ilvl w:val="0"/>
           <w:numId w:val="10"/>
         </w:numPr>
-        <w:pBdr/>
         <w:tabs>
           <w:tab w:val="clear" w:pos="720"/>
           <w:tab w:val="left" w:pos="0" w:leader="none"/>
         </w:tabs>
         <w:bidi w:val="0"/>
-        <w:spacing w:lineRule="auto" w:line="309" w:before="0" w:after="0"/>
+        <w:spacing w:lineRule="auto" w:line="307" w:before="0" w:after="0"/>
         <w:ind w:hanging="283" w:left="709" w:right="0"/>
         <w:rPr>
           <w:rFonts w:ascii="Calibri;sans-serif" w:hAnsi="Calibri;sans-serif"/>
           <w:b w:val="false"/>
+          <w:i w:val="false"/>
           <w:i w:val="false"/>
           <w:caps w:val="false"/>
           <w:smallCaps w:val="false"/>
@@ -4427,17 +4416,17 @@
           <w:ilvl w:val="0"/>
           <w:numId w:val="10"/>
         </w:numPr>
-        <w:pBdr/>
         <w:tabs>
           <w:tab w:val="clear" w:pos="720"/>
           <w:tab w:val="left" w:pos="0" w:leader="none"/>
         </w:tabs>
         <w:bidi w:val="0"/>
-        <w:spacing w:lineRule="auto" w:line="309" w:before="0" w:after="0"/>
+        <w:spacing w:lineRule="auto" w:line="307" w:before="0" w:after="0"/>
         <w:ind w:hanging="283" w:left="709" w:right="0"/>
         <w:rPr>
           <w:rFonts w:ascii="Calibri;sans-serif" w:hAnsi="Calibri;sans-serif"/>
           <w:b w:val="false"/>
+          <w:i w:val="false"/>
           <w:i w:val="false"/>
           <w:caps w:val="false"/>
           <w:smallCaps w:val="false"/>
@@ -4475,18 +4464,18 @@
           <w:ilvl w:val="0"/>
           <w:numId w:val="10"/>
         </w:numPr>
-        <w:pBdr/>
         <w:tabs>
           <w:tab w:val="clear" w:pos="720"/>
           <w:tab w:val="left" w:pos="0" w:leader="none"/>
         </w:tabs>
         <w:bidi w:val="0"/>
-        <w:spacing w:lineRule="auto" w:line="309" w:before="0" w:after="160"/>
+        <w:spacing w:lineRule="auto" w:line="307" w:before="0" w:after="160"/>
         <w:ind w:hanging="283" w:left="709" w:right="0"/>
         <w:rPr>
           <w:rFonts w:ascii="Calibri;sans-serif" w:hAnsi="Calibri;sans-serif"/>
           <w:b w:val="false"/>
           <w:i w:val="false"/>
+          <w:i w:val="false"/>
           <w:caps w:val="false"/>
           <w:smallCaps w:val="false"/>
           <w:strike w:val="false"/>
@@ -4520,7 +4509,7 @@
       <w:pPr>
         <w:pStyle w:val="BodyText"/>
         <w:bidi w:val="0"/>
-        <w:spacing w:lineRule="auto" w:line="309" w:before="0" w:after="160"/>
+        <w:spacing w:lineRule="auto" w:line="307" w:before="0" w:after="160"/>
         <w:ind w:hanging="0" w:left="0" w:right="0"/>
         <w:rPr/>
       </w:pPr>
@@ -4550,17 +4539,17 @@
           <w:ilvl w:val="0"/>
           <w:numId w:val="11"/>
         </w:numPr>
-        <w:pBdr/>
         <w:tabs>
           <w:tab w:val="clear" w:pos="720"/>
           <w:tab w:val="left" w:pos="0" w:leader="none"/>
         </w:tabs>
         <w:bidi w:val="0"/>
-        <w:spacing w:lineRule="auto" w:line="309" w:before="0" w:after="0"/>
+        <w:spacing w:lineRule="auto" w:line="307" w:before="0" w:after="0"/>
         <w:ind w:hanging="283" w:left="709" w:right="0"/>
         <w:rPr>
           <w:rFonts w:ascii="Calibri;sans-serif" w:hAnsi="Calibri;sans-serif"/>
           <w:b/>
+          <w:i w:val="false"/>
           <w:i w:val="false"/>
           <w:caps w:val="false"/>
           <w:smallCaps w:val="false"/>
@@ -4598,17 +4587,17 @@
           <w:ilvl w:val="1"/>
           <w:numId w:val="11"/>
         </w:numPr>
-        <w:pBdr/>
         <w:tabs>
           <w:tab w:val="clear" w:pos="720"/>
           <w:tab w:val="left" w:pos="0" w:leader="none"/>
         </w:tabs>
         <w:bidi w:val="0"/>
-        <w:spacing w:lineRule="auto" w:line="309" w:before="0" w:after="0"/>
+        <w:spacing w:lineRule="auto" w:line="307" w:before="0" w:after="0"/>
         <w:ind w:hanging="283" w:left="1418" w:right="0"/>
         <w:rPr>
           <w:rFonts w:ascii="Calibri;sans-serif" w:hAnsi="Calibri;sans-serif"/>
           <w:b w:val="false"/>
+          <w:i w:val="false"/>
           <w:i w:val="false"/>
           <w:caps w:val="false"/>
           <w:smallCaps w:val="false"/>
@@ -4646,17 +4635,17 @@
           <w:ilvl w:val="0"/>
           <w:numId w:val="11"/>
         </w:numPr>
-        <w:pBdr/>
         <w:tabs>
           <w:tab w:val="clear" w:pos="720"/>
           <w:tab w:val="left" w:pos="0" w:leader="none"/>
         </w:tabs>
         <w:bidi w:val="0"/>
-        <w:spacing w:lineRule="auto" w:line="309" w:before="0" w:after="0"/>
+        <w:spacing w:lineRule="auto" w:line="307" w:before="0" w:after="0"/>
         <w:ind w:hanging="283" w:left="709" w:right="0"/>
         <w:rPr>
           <w:rFonts w:ascii="Calibri;sans-serif" w:hAnsi="Calibri;sans-serif"/>
           <w:b/>
+          <w:i w:val="false"/>
           <w:i w:val="false"/>
           <w:caps w:val="false"/>
           <w:smallCaps w:val="false"/>
@@ -4694,18 +4683,18 @@
           <w:ilvl w:val="1"/>
           <w:numId w:val="11"/>
         </w:numPr>
-        <w:pBdr/>
         <w:tabs>
           <w:tab w:val="clear" w:pos="720"/>
           <w:tab w:val="left" w:pos="0" w:leader="none"/>
         </w:tabs>
         <w:bidi w:val="0"/>
-        <w:spacing w:lineRule="auto" w:line="309" w:before="0" w:after="160"/>
+        <w:spacing w:lineRule="auto" w:line="307" w:before="0" w:after="160"/>
         <w:ind w:hanging="283" w:left="1418" w:right="0"/>
         <w:rPr>
           <w:rFonts w:ascii="Calibri;sans-serif" w:hAnsi="Calibri;sans-serif"/>
           <w:b w:val="false"/>
           <w:i w:val="false"/>
+          <w:i w:val="false"/>
           <w:caps w:val="false"/>
           <w:smallCaps w:val="false"/>
           <w:strike w:val="false"/>
@@ -4739,11 +4728,12 @@
       <w:pPr>
         <w:pStyle w:val="BodyText"/>
         <w:bidi w:val="0"/>
-        <w:spacing w:lineRule="auto" w:line="309" w:before="0" w:after="160"/>
+        <w:spacing w:lineRule="auto" w:line="307" w:before="0" w:after="160"/>
         <w:ind w:hanging="0" w:left="0" w:right="0"/>
         <w:rPr>
           <w:rFonts w:ascii="Calibri;sans-serif" w:hAnsi="Calibri;sans-serif"/>
           <w:b/>
+          <w:i w:val="false"/>
           <w:i w:val="false"/>
           <w:caps w:val="false"/>
           <w:smallCaps w:val="false"/>
@@ -4781,17 +4771,17 @@
           <w:ilvl w:val="0"/>
           <w:numId w:val="12"/>
         </w:numPr>
-        <w:pBdr/>
         <w:tabs>
           <w:tab w:val="clear" w:pos="720"/>
           <w:tab w:val="left" w:pos="0" w:leader="none"/>
         </w:tabs>
         <w:bidi w:val="0"/>
-        <w:spacing w:lineRule="auto" w:line="309" w:before="0" w:after="0"/>
+        <w:spacing w:lineRule="auto" w:line="307" w:before="0" w:after="0"/>
         <w:ind w:hanging="283" w:left="709" w:right="0"/>
         <w:rPr>
           <w:rFonts w:ascii="Calibri;sans-serif" w:hAnsi="Calibri;sans-serif"/>
           <w:b w:val="false"/>
+          <w:i w:val="false"/>
           <w:i w:val="false"/>
           <w:caps w:val="false"/>
           <w:smallCaps w:val="false"/>
@@ -4829,17 +4819,17 @@
           <w:ilvl w:val="0"/>
           <w:numId w:val="12"/>
         </w:numPr>
-        <w:pBdr/>
         <w:tabs>
           <w:tab w:val="clear" w:pos="720"/>
           <w:tab w:val="left" w:pos="0" w:leader="none"/>
         </w:tabs>
         <w:bidi w:val="0"/>
-        <w:spacing w:lineRule="auto" w:line="309" w:before="0" w:after="0"/>
+        <w:spacing w:lineRule="auto" w:line="307" w:before="0" w:after="0"/>
         <w:ind w:hanging="283" w:left="709" w:right="0"/>
         <w:rPr>
           <w:rFonts w:ascii="Calibri;sans-serif" w:hAnsi="Calibri;sans-serif"/>
           <w:b w:val="false"/>
+          <w:i w:val="false"/>
           <w:i w:val="false"/>
           <w:caps w:val="false"/>
           <w:smallCaps w:val="false"/>
@@ -4877,17 +4867,17 @@
           <w:ilvl w:val="0"/>
           <w:numId w:val="12"/>
         </w:numPr>
-        <w:pBdr/>
         <w:tabs>
           <w:tab w:val="clear" w:pos="720"/>
           <w:tab w:val="left" w:pos="0" w:leader="none"/>
         </w:tabs>
         <w:bidi w:val="0"/>
-        <w:spacing w:lineRule="auto" w:line="309" w:before="0" w:after="0"/>
+        <w:spacing w:lineRule="auto" w:line="307" w:before="0" w:after="0"/>
         <w:ind w:hanging="283" w:left="709" w:right="0"/>
         <w:rPr>
           <w:rFonts w:ascii="Calibri;sans-serif" w:hAnsi="Calibri;sans-serif"/>
           <w:b w:val="false"/>
+          <w:i w:val="false"/>
           <w:i w:val="false"/>
           <w:caps w:val="false"/>
           <w:smallCaps w:val="false"/>
@@ -4925,18 +4915,18 @@
           <w:ilvl w:val="0"/>
           <w:numId w:val="12"/>
         </w:numPr>
-        <w:pBdr/>
         <w:tabs>
           <w:tab w:val="clear" w:pos="720"/>
           <w:tab w:val="left" w:pos="0" w:leader="none"/>
         </w:tabs>
         <w:bidi w:val="0"/>
-        <w:spacing w:lineRule="auto" w:line="309" w:before="0" w:after="160"/>
+        <w:spacing w:lineRule="auto" w:line="307" w:before="0" w:after="160"/>
         <w:ind w:hanging="283" w:left="709" w:right="0"/>
         <w:rPr>
           <w:rFonts w:ascii="Calibri;sans-serif" w:hAnsi="Calibri;sans-serif"/>
           <w:b w:val="false"/>
           <w:i w:val="false"/>
+          <w:i w:val="false"/>
           <w:caps w:val="false"/>
           <w:smallCaps w:val="false"/>
           <w:strike w:val="false"/>
@@ -4970,7 +4960,7 @@
       <w:pPr>
         <w:pStyle w:val="BodyText"/>
         <w:bidi w:val="0"/>
-        <w:spacing w:lineRule="auto" w:line="309" w:before="0" w:after="160"/>
+        <w:spacing w:lineRule="auto" w:line="307" w:before="0" w:after="160"/>
         <w:ind w:hanging="0" w:left="0" w:right="0"/>
         <w:rPr/>
       </w:pPr>
@@ -5010,7 +5000,7 @@
       <w:pPr>
         <w:pStyle w:val="BodyText"/>
         <w:bidi w:val="0"/>
-        <w:spacing w:lineRule="auto" w:line="309" w:before="0" w:after="160"/>
+        <w:spacing w:lineRule="auto" w:line="307" w:before="0" w:after="160"/>
         <w:ind w:hanging="0" w:left="0" w:right="0"/>
         <w:rPr/>
       </w:pPr>
@@ -5040,7 +5030,7 @@
       <w:pPr>
         <w:pStyle w:val="BodyText"/>
         <w:bidi w:val="0"/>
-        <w:spacing w:lineRule="auto" w:line="309" w:before="0" w:after="160"/>
+        <w:spacing w:lineRule="auto" w:line="307" w:before="0" w:after="160"/>
         <w:ind w:hanging="0" w:left="0" w:right="0"/>
         <w:rPr/>
       </w:pPr>
@@ -5086,17 +5076,17 @@
           <w:ilvl w:val="0"/>
           <w:numId w:val="13"/>
         </w:numPr>
-        <w:pBdr/>
         <w:tabs>
           <w:tab w:val="clear" w:pos="720"/>
           <w:tab w:val="left" w:pos="0" w:leader="none"/>
         </w:tabs>
         <w:bidi w:val="0"/>
-        <w:spacing w:lineRule="auto" w:line="309" w:before="0" w:after="0"/>
+        <w:spacing w:lineRule="auto" w:line="307" w:before="0" w:after="0"/>
         <w:ind w:hanging="283" w:left="709" w:right="0"/>
         <w:rPr>
           <w:rFonts w:ascii="Calibri;sans-serif" w:hAnsi="Calibri;sans-serif"/>
           <w:b w:val="false"/>
+          <w:i w:val="false"/>
           <w:i w:val="false"/>
           <w:caps w:val="false"/>
           <w:smallCaps w:val="false"/>
@@ -5134,17 +5124,17 @@
           <w:ilvl w:val="0"/>
           <w:numId w:val="13"/>
         </w:numPr>
-        <w:pBdr/>
         <w:tabs>
           <w:tab w:val="clear" w:pos="720"/>
           <w:tab w:val="left" w:pos="0" w:leader="none"/>
         </w:tabs>
         <w:bidi w:val="0"/>
-        <w:spacing w:lineRule="auto" w:line="309" w:before="0" w:after="0"/>
+        <w:spacing w:lineRule="auto" w:line="307" w:before="0" w:after="0"/>
         <w:ind w:hanging="283" w:left="709" w:right="0"/>
         <w:rPr>
           <w:rFonts w:ascii="Calibri;sans-serif" w:hAnsi="Calibri;sans-serif"/>
           <w:b w:val="false"/>
+          <w:i w:val="false"/>
           <w:i w:val="false"/>
           <w:caps w:val="false"/>
           <w:smallCaps w:val="false"/>
@@ -5182,17 +5172,17 @@
           <w:ilvl w:val="0"/>
           <w:numId w:val="13"/>
         </w:numPr>
-        <w:pBdr/>
         <w:tabs>
           <w:tab w:val="clear" w:pos="720"/>
           <w:tab w:val="left" w:pos="0" w:leader="none"/>
         </w:tabs>
         <w:bidi w:val="0"/>
-        <w:spacing w:lineRule="auto" w:line="309" w:before="0" w:after="0"/>
+        <w:spacing w:lineRule="auto" w:line="307" w:before="0" w:after="0"/>
         <w:ind w:hanging="283" w:left="709" w:right="0"/>
         <w:rPr>
           <w:rFonts w:ascii="Calibri;sans-serif" w:hAnsi="Calibri;sans-serif"/>
           <w:b w:val="false"/>
+          <w:i w:val="false"/>
           <w:i w:val="false"/>
           <w:caps w:val="false"/>
           <w:smallCaps w:val="false"/>
@@ -5230,18 +5220,18 @@
           <w:ilvl w:val="0"/>
           <w:numId w:val="13"/>
         </w:numPr>
-        <w:pBdr/>
         <w:tabs>
           <w:tab w:val="clear" w:pos="720"/>
           <w:tab w:val="left" w:pos="0" w:leader="none"/>
         </w:tabs>
         <w:bidi w:val="0"/>
-        <w:spacing w:lineRule="auto" w:line="309" w:before="0" w:after="160"/>
+        <w:spacing w:lineRule="auto" w:line="307" w:before="0" w:after="160"/>
         <w:ind w:hanging="283" w:left="709" w:right="0"/>
         <w:rPr>
           <w:rFonts w:ascii="Calibri;sans-serif" w:hAnsi="Calibri;sans-serif"/>
           <w:b w:val="false"/>
           <w:i w:val="false"/>
+          <w:i w:val="false"/>
           <w:caps w:val="false"/>
           <w:smallCaps w:val="false"/>
           <w:strike w:val="false"/>
@@ -5284,11 +5274,12 @@
       <w:pPr>
         <w:pStyle w:val="BodyText"/>
         <w:bidi w:val="0"/>
-        <w:spacing w:lineRule="auto" w:line="309" w:before="0" w:after="160"/>
+        <w:spacing w:lineRule="auto" w:line="307" w:before="0" w:after="160"/>
         <w:ind w:hanging="0" w:left="0" w:right="0"/>
         <w:rPr>
           <w:rFonts w:ascii="Calibri;sans-serif" w:hAnsi="Calibri;sans-serif"/>
           <w:b/>
+          <w:i w:val="false"/>
           <w:i w:val="false"/>
           <w:caps w:val="false"/>
           <w:smallCaps w:val="false"/>
@@ -5326,18 +5317,18 @@
           <w:ilvl w:val="0"/>
           <w:numId w:val="14"/>
         </w:numPr>
-        <w:pBdr/>
         <w:tabs>
           <w:tab w:val="clear" w:pos="720"/>
           <w:tab w:val="left" w:pos="0" w:leader="none"/>
         </w:tabs>
         <w:bidi w:val="0"/>
-        <w:spacing w:lineRule="auto" w:line="309" w:before="0" w:after="160"/>
+        <w:spacing w:lineRule="auto" w:line="307" w:before="0" w:after="160"/>
         <w:ind w:hanging="283" w:left="709" w:right="0"/>
         <w:rPr>
           <w:rFonts w:ascii="Calibri;sans-serif" w:hAnsi="Calibri;sans-serif"/>
           <w:b w:val="false"/>
           <w:i w:val="false"/>
+          <w:i w:val="false"/>
           <w:caps w:val="false"/>
           <w:smallCaps w:val="false"/>
           <w:strike w:val="false"/>
@@ -5371,7 +5362,7 @@
       <w:pPr>
         <w:pStyle w:val="BodyText"/>
         <w:bidi w:val="0"/>
-        <w:spacing w:lineRule="auto" w:line="309" w:before="0" w:after="160"/>
+        <w:spacing w:lineRule="auto" w:line="307" w:before="0" w:after="160"/>
         <w:ind w:hanging="0" w:left="0" w:right="0"/>
         <w:rPr/>
       </w:pPr>
@@ -5401,17 +5392,17 @@
           <w:ilvl w:val="0"/>
           <w:numId w:val="15"/>
         </w:numPr>
-        <w:pBdr/>
         <w:tabs>
           <w:tab w:val="clear" w:pos="720"/>
           <w:tab w:val="left" w:pos="0" w:leader="none"/>
         </w:tabs>
         <w:bidi w:val="0"/>
-        <w:spacing w:lineRule="auto" w:line="309" w:before="0" w:after="0"/>
+        <w:spacing w:lineRule="auto" w:line="307" w:before="0" w:after="0"/>
         <w:ind w:hanging="283" w:left="709" w:right="0"/>
         <w:rPr>
           <w:rFonts w:ascii="Calibri;sans-serif" w:hAnsi="Calibri;sans-serif"/>
           <w:b/>
+          <w:i w:val="false"/>
           <w:i w:val="false"/>
           <w:caps w:val="false"/>
           <w:smallCaps w:val="false"/>
@@ -5449,17 +5440,17 @@
           <w:ilvl w:val="1"/>
           <w:numId w:val="15"/>
         </w:numPr>
-        <w:pBdr/>
         <w:tabs>
           <w:tab w:val="clear" w:pos="720"/>
           <w:tab w:val="left" w:pos="0" w:leader="none"/>
         </w:tabs>
         <w:bidi w:val="0"/>
-        <w:spacing w:lineRule="auto" w:line="309" w:before="0" w:after="0"/>
+        <w:spacing w:lineRule="auto" w:line="307" w:before="0" w:after="0"/>
         <w:ind w:hanging="283" w:left="1418" w:right="0"/>
         <w:rPr>
           <w:rFonts w:ascii="Calibri;sans-serif" w:hAnsi="Calibri;sans-serif"/>
           <w:b w:val="false"/>
+          <w:i w:val="false"/>
           <w:i w:val="false"/>
           <w:caps w:val="false"/>
           <w:smallCaps w:val="false"/>
@@ -5497,17 +5488,17 @@
           <w:ilvl w:val="0"/>
           <w:numId w:val="15"/>
         </w:numPr>
-        <w:pBdr/>
         <w:tabs>
           <w:tab w:val="clear" w:pos="720"/>
           <w:tab w:val="left" w:pos="0" w:leader="none"/>
         </w:tabs>
         <w:bidi w:val="0"/>
-        <w:spacing w:lineRule="auto" w:line="309" w:before="0" w:after="0"/>
+        <w:spacing w:lineRule="auto" w:line="307" w:before="0" w:after="0"/>
         <w:ind w:hanging="283" w:left="709" w:right="0"/>
         <w:rPr>
           <w:rFonts w:ascii="Calibri;sans-serif" w:hAnsi="Calibri;sans-serif"/>
           <w:b/>
+          <w:i w:val="false"/>
           <w:i w:val="false"/>
           <w:caps w:val="false"/>
           <w:smallCaps w:val="false"/>
@@ -5545,18 +5536,18 @@
           <w:ilvl w:val="1"/>
           <w:numId w:val="15"/>
         </w:numPr>
-        <w:pBdr/>
         <w:tabs>
           <w:tab w:val="clear" w:pos="720"/>
           <w:tab w:val="left" w:pos="0" w:leader="none"/>
         </w:tabs>
         <w:bidi w:val="0"/>
-        <w:spacing w:lineRule="auto" w:line="309" w:before="0" w:after="0"/>
+        <w:spacing w:lineRule="auto" w:line="307" w:before="0" w:after="0"/>
         <w:ind w:hanging="283" w:left="1418" w:right="0"/>
         <w:rPr>
           <w:rFonts w:ascii="Calibri;sans-serif" w:hAnsi="Calibri;sans-serif"/>
           <w:b w:val="false"/>
           <w:i w:val="false"/>
+          <w:i w:val="false"/>
           <w:caps w:val="false"/>
           <w:smallCaps w:val="false"/>
           <w:strike w:val="false"/>
@@ -5599,7 +5590,7 @@
       <w:pPr>
         <w:pStyle w:val="BodyText"/>
         <w:bidi w:val="0"/>
-        <w:spacing w:lineRule="auto" w:line="309" w:before="0" w:after="160"/>
+        <w:spacing w:lineRule="auto" w:line="307" w:before="0" w:after="160"/>
         <w:ind w:hanging="0" w:left="0" w:right="0"/>
         <w:rPr>
           <w:caps w:val="false"/>
@@ -5650,18 +5641,18 @@
           <w:ilvl w:val="0"/>
           <w:numId w:val="16"/>
         </w:numPr>
-        <w:pBdr/>
         <w:tabs>
           <w:tab w:val="clear" w:pos="720"/>
           <w:tab w:val="left" w:pos="0" w:leader="none"/>
         </w:tabs>
         <w:bidi w:val="0"/>
-        <w:spacing w:lineRule="auto" w:line="309" w:before="0" w:after="0"/>
+        <w:spacing w:lineRule="auto" w:line="307" w:before="0" w:after="0"/>
         <w:ind w:hanging="283" w:left="709" w:right="0"/>
         <w:rPr>
           <w:rFonts w:ascii="Calibri;sans-serif" w:hAnsi="Calibri;sans-serif"/>
           <w:b w:val="false"/>
           <w:i w:val="false"/>
+          <w:i w:val="false"/>
           <w:caps w:val="false"/>
           <w:smallCaps w:val="false"/>
           <w:strike w:val="false"/>
@@ -5695,7 +5686,7 @@
       <w:pPr>
         <w:pStyle w:val="BodyText"/>
         <w:bidi w:val="0"/>
-        <w:spacing w:lineRule="auto" w:line="309" w:before="0" w:after="0"/>
+        <w:spacing w:lineRule="auto" w:line="307" w:before="0" w:after="0"/>
         <w:ind w:hanging="0" w:left="0" w:right="0"/>
         <w:rPr>
           <w:caps w:val="false"/>
@@ -5746,17 +5737,17 @@
           <w:ilvl w:val="0"/>
           <w:numId w:val="17"/>
         </w:numPr>
-        <w:pBdr/>
         <w:tabs>
           <w:tab w:val="clear" w:pos="720"/>
           <w:tab w:val="left" w:pos="0" w:leader="none"/>
         </w:tabs>
         <w:bidi w:val="0"/>
-        <w:spacing w:lineRule="auto" w:line="309" w:before="0" w:after="0"/>
+        <w:spacing w:lineRule="auto" w:line="307" w:before="0" w:after="0"/>
         <w:ind w:hanging="283" w:left="709" w:right="0"/>
         <w:rPr>
           <w:rFonts w:ascii="Calibri;sans-serif" w:hAnsi="Calibri;sans-serif"/>
           <w:b w:val="false"/>
+          <w:i w:val="false"/>
           <w:i w:val="false"/>
           <w:caps w:val="false"/>
           <w:smallCaps w:val="false"/>
@@ -5794,17 +5785,17 @@
           <w:ilvl w:val="0"/>
           <w:numId w:val="17"/>
         </w:numPr>
-        <w:pBdr/>
         <w:tabs>
           <w:tab w:val="clear" w:pos="720"/>
           <w:tab w:val="left" w:pos="0" w:leader="none"/>
         </w:tabs>
         <w:bidi w:val="0"/>
-        <w:spacing w:lineRule="auto" w:line="309" w:before="0" w:after="0"/>
+        <w:spacing w:lineRule="auto" w:line="307" w:before="0" w:after="0"/>
         <w:ind w:hanging="283" w:left="709" w:right="0"/>
         <w:rPr>
           <w:rFonts w:ascii="Calibri;sans-serif" w:hAnsi="Calibri;sans-serif"/>
           <w:b w:val="false"/>
+          <w:i w:val="false"/>
           <w:i w:val="false"/>
           <w:caps w:val="false"/>
           <w:smallCaps w:val="false"/>
@@ -5842,17 +5833,17 @@
           <w:ilvl w:val="0"/>
           <w:numId w:val="17"/>
         </w:numPr>
-        <w:pBdr/>
         <w:tabs>
           <w:tab w:val="clear" w:pos="720"/>
           <w:tab w:val="left" w:pos="0" w:leader="none"/>
         </w:tabs>
         <w:bidi w:val="0"/>
-        <w:spacing w:lineRule="auto" w:line="309" w:before="0" w:after="0"/>
+        <w:spacing w:lineRule="auto" w:line="307" w:before="0" w:after="0"/>
         <w:ind w:hanging="283" w:left="709" w:right="0"/>
         <w:rPr>
           <w:rFonts w:ascii="Calibri;sans-serif" w:hAnsi="Calibri;sans-serif"/>
           <w:b w:val="false"/>
+          <w:i w:val="false"/>
           <w:i w:val="false"/>
           <w:caps w:val="false"/>
           <w:smallCaps w:val="false"/>
@@ -5890,17 +5881,17 @@
           <w:ilvl w:val="0"/>
           <w:numId w:val="17"/>
         </w:numPr>
-        <w:pBdr/>
         <w:tabs>
           <w:tab w:val="clear" w:pos="720"/>
           <w:tab w:val="left" w:pos="0" w:leader="none"/>
         </w:tabs>
         <w:bidi w:val="0"/>
-        <w:spacing w:lineRule="auto" w:line="309" w:before="0" w:after="0"/>
+        <w:spacing w:lineRule="auto" w:line="307" w:before="0" w:after="0"/>
         <w:ind w:hanging="283" w:left="709" w:right="0"/>
         <w:rPr>
           <w:rFonts w:ascii="Calibri;sans-serif" w:hAnsi="Calibri;sans-serif"/>
           <w:b w:val="false"/>
+          <w:i w:val="false"/>
           <w:i w:val="false"/>
           <w:caps w:val="false"/>
           <w:smallCaps w:val="false"/>
@@ -5938,17 +5929,17 @@
           <w:ilvl w:val="0"/>
           <w:numId w:val="17"/>
         </w:numPr>
-        <w:pBdr/>
         <w:tabs>
           <w:tab w:val="clear" w:pos="720"/>
           <w:tab w:val="left" w:pos="0" w:leader="none"/>
         </w:tabs>
         <w:bidi w:val="0"/>
-        <w:spacing w:lineRule="auto" w:line="309" w:before="0" w:after="160"/>
+        <w:spacing w:lineRule="auto" w:line="307" w:before="0" w:after="160"/>
         <w:ind w:hanging="283" w:left="709" w:right="0"/>
         <w:rPr>
           <w:rFonts w:ascii="Calibri;sans-serif" w:hAnsi="Calibri;sans-serif"/>
           <w:b w:val="false"/>
+          <w:i w:val="false"/>
           <w:i w:val="false"/>
           <w:caps w:val="false"/>
           <w:smallCaps w:val="false"/>
@@ -5996,7 +5987,7 @@
       <w:pPr>
         <w:pStyle w:val="BodyText"/>
         <w:bidi w:val="0"/>
-        <w:spacing w:lineRule="auto" w:line="309" w:before="0" w:after="160"/>
+        <w:spacing w:lineRule="auto" w:line="307" w:before="0" w:after="160"/>
         <w:ind w:hanging="0" w:left="0" w:right="0"/>
         <w:rPr/>
       </w:pPr>
@@ -6036,7 +6027,7 @@
       <w:pPr>
         <w:pStyle w:val="BodyText"/>
         <w:bidi w:val="0"/>
-        <w:spacing w:lineRule="auto" w:line="309" w:before="0" w:after="160"/>
+        <w:spacing w:lineRule="auto" w:line="307" w:before="0" w:after="160"/>
         <w:ind w:hanging="0" w:left="0" w:right="0"/>
         <w:rPr/>
       </w:pPr>
@@ -6070,7 +6061,7 @@
       <w:pPr>
         <w:pStyle w:val="BodyText"/>
         <w:bidi w:val="0"/>
-        <w:spacing w:lineRule="auto" w:line="309" w:before="0" w:after="160"/>
+        <w:spacing w:lineRule="auto" w:line="307" w:before="0" w:after="160"/>
         <w:ind w:hanging="0" w:left="0" w:right="0"/>
         <w:rPr/>
       </w:pPr>
@@ -6116,17 +6107,17 @@
           <w:ilvl w:val="0"/>
           <w:numId w:val="18"/>
         </w:numPr>
-        <w:pBdr/>
         <w:tabs>
           <w:tab w:val="clear" w:pos="720"/>
           <w:tab w:val="left" w:pos="0" w:leader="none"/>
         </w:tabs>
         <w:bidi w:val="0"/>
-        <w:spacing w:lineRule="auto" w:line="309" w:before="0" w:after="0"/>
+        <w:spacing w:lineRule="auto" w:line="307" w:before="0" w:after="0"/>
         <w:ind w:hanging="283" w:left="709" w:right="0"/>
         <w:rPr>
           <w:rFonts w:ascii="Calibri;sans-serif" w:hAnsi="Calibri;sans-serif"/>
           <w:b w:val="false"/>
+          <w:i w:val="false"/>
           <w:i w:val="false"/>
           <w:caps w:val="false"/>
           <w:smallCaps w:val="false"/>
@@ -6164,17 +6155,17 @@
           <w:ilvl w:val="0"/>
           <w:numId w:val="18"/>
         </w:numPr>
-        <w:pBdr/>
         <w:tabs>
           <w:tab w:val="clear" w:pos="720"/>
           <w:tab w:val="left" w:pos="0" w:leader="none"/>
         </w:tabs>
         <w:bidi w:val="0"/>
-        <w:spacing w:lineRule="auto" w:line="309" w:before="0" w:after="0"/>
+        <w:spacing w:lineRule="auto" w:line="307" w:before="0" w:after="0"/>
         <w:ind w:hanging="283" w:left="709" w:right="0"/>
         <w:rPr>
           <w:rFonts w:ascii="Calibri;sans-serif" w:hAnsi="Calibri;sans-serif"/>
           <w:b w:val="false"/>
+          <w:i w:val="false"/>
           <w:i w:val="false"/>
           <w:caps w:val="false"/>
           <w:smallCaps w:val="false"/>
@@ -6212,17 +6203,17 @@
           <w:ilvl w:val="0"/>
           <w:numId w:val="18"/>
         </w:numPr>
-        <w:pBdr/>
         <w:tabs>
           <w:tab w:val="clear" w:pos="720"/>
           <w:tab w:val="left" w:pos="0" w:leader="none"/>
         </w:tabs>
         <w:bidi w:val="0"/>
-        <w:spacing w:lineRule="auto" w:line="309" w:before="0" w:after="0"/>
+        <w:spacing w:lineRule="auto" w:line="307" w:before="0" w:after="0"/>
         <w:ind w:hanging="283" w:left="709" w:right="0"/>
         <w:rPr>
           <w:rFonts w:ascii="Calibri;sans-serif" w:hAnsi="Calibri;sans-serif"/>
           <w:b w:val="false"/>
+          <w:i w:val="false"/>
           <w:i w:val="false"/>
           <w:caps w:val="false"/>
           <w:smallCaps w:val="false"/>
@@ -6260,17 +6251,17 @@
           <w:ilvl w:val="0"/>
           <w:numId w:val="18"/>
         </w:numPr>
-        <w:pBdr/>
         <w:tabs>
           <w:tab w:val="clear" w:pos="720"/>
           <w:tab w:val="left" w:pos="0" w:leader="none"/>
         </w:tabs>
         <w:bidi w:val="0"/>
-        <w:spacing w:lineRule="auto" w:line="309" w:before="0" w:after="0"/>
+        <w:spacing w:lineRule="auto" w:line="307" w:before="0" w:after="0"/>
         <w:ind w:hanging="283" w:left="709" w:right="0"/>
         <w:rPr>
           <w:rFonts w:ascii="Calibri;sans-serif" w:hAnsi="Calibri;sans-serif"/>
           <w:b w:val="false"/>
+          <w:i w:val="false"/>
           <w:i w:val="false"/>
           <w:caps w:val="false"/>
           <w:smallCaps w:val="false"/>
@@ -6308,18 +6299,18 @@
           <w:ilvl w:val="0"/>
           <w:numId w:val="18"/>
         </w:numPr>
-        <w:pBdr/>
         <w:tabs>
           <w:tab w:val="clear" w:pos="720"/>
           <w:tab w:val="left" w:pos="0" w:leader="none"/>
         </w:tabs>
         <w:bidi w:val="0"/>
-        <w:spacing w:lineRule="auto" w:line="309" w:before="0" w:after="160"/>
+        <w:spacing w:lineRule="auto" w:line="307" w:before="0" w:after="160"/>
         <w:ind w:hanging="283" w:left="709" w:right="0"/>
         <w:rPr>
           <w:rFonts w:ascii="Calibri;sans-serif" w:hAnsi="Calibri;sans-serif"/>
           <w:b w:val="false"/>
           <w:i w:val="false"/>
+          <w:i w:val="false"/>
           <w:caps w:val="false"/>
           <w:smallCaps w:val="false"/>
           <w:strike w:val="false"/>
@@ -6353,11 +6344,12 @@
       <w:pPr>
         <w:pStyle w:val="BodyText"/>
         <w:bidi w:val="0"/>
-        <w:spacing w:lineRule="auto" w:line="309" w:before="0" w:after="160"/>
+        <w:spacing w:lineRule="auto" w:line="307" w:before="0" w:after="160"/>
         <w:ind w:hanging="0" w:left="0" w:right="0"/>
         <w:rPr>
           <w:rFonts w:ascii="Calibri;sans-serif" w:hAnsi="Calibri;sans-serif"/>
           <w:b/>
+          <w:i w:val="false"/>
           <w:i w:val="false"/>
           <w:caps w:val="false"/>
           <w:smallCaps w:val="false"/>
@@ -6395,18 +6387,18 @@
           <w:ilvl w:val="0"/>
           <w:numId w:val="19"/>
         </w:numPr>
-        <w:pBdr/>
         <w:tabs>
           <w:tab w:val="clear" w:pos="720"/>
           <w:tab w:val="left" w:pos="0" w:leader="none"/>
         </w:tabs>
         <w:bidi w:val="0"/>
-        <w:spacing w:lineRule="auto" w:line="309" w:before="0" w:after="160"/>
+        <w:spacing w:lineRule="auto" w:line="307" w:before="0" w:after="160"/>
         <w:ind w:hanging="283" w:left="709" w:right="0"/>
         <w:rPr>
           <w:rFonts w:ascii="Calibri;sans-serif" w:hAnsi="Calibri;sans-serif"/>
           <w:b w:val="false"/>
           <w:i w:val="false"/>
+          <w:i w:val="false"/>
           <w:caps w:val="false"/>
           <w:smallCaps w:val="false"/>
           <w:strike w:val="false"/>
@@ -6440,7 +6432,7 @@
       <w:pPr>
         <w:pStyle w:val="BodyText"/>
         <w:bidi w:val="0"/>
-        <w:spacing w:lineRule="auto" w:line="309" w:before="0" w:after="160"/>
+        <w:spacing w:lineRule="auto" w:line="307" w:before="0" w:after="160"/>
         <w:ind w:hanging="0" w:left="0" w:right="0"/>
         <w:rPr/>
       </w:pPr>
@@ -6470,17 +6462,17 @@
           <w:ilvl w:val="0"/>
           <w:numId w:val="20"/>
         </w:numPr>
-        <w:pBdr/>
         <w:tabs>
           <w:tab w:val="clear" w:pos="720"/>
           <w:tab w:val="left" w:pos="0" w:leader="none"/>
         </w:tabs>
         <w:bidi w:val="0"/>
-        <w:spacing w:lineRule="auto" w:line="309" w:before="0" w:after="0"/>
+        <w:spacing w:lineRule="auto" w:line="307" w:before="0" w:after="0"/>
         <w:ind w:hanging="283" w:left="709" w:right="0"/>
         <w:rPr>
           <w:rFonts w:ascii="Calibri;sans-serif" w:hAnsi="Calibri;sans-serif"/>
           <w:b/>
+          <w:i w:val="false"/>
           <w:i w:val="false"/>
           <w:caps w:val="false"/>
           <w:smallCaps w:val="false"/>
@@ -6518,17 +6510,17 @@
           <w:ilvl w:val="1"/>
           <w:numId w:val="20"/>
         </w:numPr>
-        <w:pBdr/>
         <w:tabs>
           <w:tab w:val="clear" w:pos="720"/>
           <w:tab w:val="left" w:pos="0" w:leader="none"/>
         </w:tabs>
         <w:bidi w:val="0"/>
-        <w:spacing w:lineRule="auto" w:line="309" w:before="0" w:after="0"/>
+        <w:spacing w:lineRule="auto" w:line="307" w:before="0" w:after="0"/>
         <w:ind w:hanging="283" w:left="1418" w:right="0"/>
         <w:rPr>
           <w:rFonts w:ascii="Calibri;sans-serif" w:hAnsi="Calibri;sans-serif"/>
           <w:b w:val="false"/>
+          <w:i w:val="false"/>
           <w:i w:val="false"/>
           <w:caps w:val="false"/>
           <w:smallCaps w:val="false"/>
@@ -6566,17 +6558,17 @@
           <w:ilvl w:val="0"/>
           <w:numId w:val="20"/>
         </w:numPr>
-        <w:pBdr/>
         <w:tabs>
           <w:tab w:val="clear" w:pos="720"/>
           <w:tab w:val="left" w:pos="0" w:leader="none"/>
         </w:tabs>
         <w:bidi w:val="0"/>
-        <w:spacing w:lineRule="auto" w:line="309" w:before="0" w:after="0"/>
+        <w:spacing w:lineRule="auto" w:line="307" w:before="0" w:after="0"/>
         <w:ind w:hanging="283" w:left="709" w:right="0"/>
         <w:rPr>
           <w:rFonts w:ascii="Calibri;sans-serif" w:hAnsi="Calibri;sans-serif"/>
           <w:b/>
+          <w:i w:val="false"/>
           <w:i w:val="false"/>
           <w:caps w:val="false"/>
           <w:smallCaps w:val="false"/>
@@ -6614,18 +6606,18 @@
           <w:ilvl w:val="1"/>
           <w:numId w:val="20"/>
         </w:numPr>
-        <w:pBdr/>
         <w:tabs>
           <w:tab w:val="clear" w:pos="720"/>
           <w:tab w:val="left" w:pos="0" w:leader="none"/>
         </w:tabs>
         <w:bidi w:val="0"/>
-        <w:spacing w:lineRule="auto" w:line="309" w:before="0" w:after="0"/>
+        <w:spacing w:lineRule="auto" w:line="307" w:before="0" w:after="0"/>
         <w:ind w:hanging="283" w:left="1418" w:right="0"/>
         <w:rPr>
           <w:rFonts w:ascii="Calibri;sans-serif" w:hAnsi="Calibri;sans-serif"/>
           <w:b w:val="false"/>
           <w:i w:val="false"/>
+          <w:i w:val="false"/>
           <w:caps w:val="false"/>
           <w:smallCaps w:val="false"/>
           <w:strike w:val="false"/>
@@ -6668,7 +6660,7 @@
       <w:pPr>
         <w:pStyle w:val="BodyText"/>
         <w:bidi w:val="0"/>
-        <w:spacing w:lineRule="auto" w:line="309" w:before="0" w:after="160"/>
+        <w:spacing w:lineRule="auto" w:line="307" w:before="0" w:after="160"/>
         <w:ind w:hanging="0" w:left="0" w:right="0"/>
         <w:rPr>
           <w:caps w:val="false"/>
@@ -6719,17 +6711,17 @@
           <w:ilvl w:val="0"/>
           <w:numId w:val="21"/>
         </w:numPr>
-        <w:pBdr/>
         <w:tabs>
           <w:tab w:val="clear" w:pos="720"/>
           <w:tab w:val="left" w:pos="0" w:leader="none"/>
         </w:tabs>
         <w:bidi w:val="0"/>
-        <w:spacing w:lineRule="auto" w:line="309" w:before="0" w:after="0"/>
+        <w:spacing w:lineRule="auto" w:line="307" w:before="0" w:after="0"/>
         <w:ind w:hanging="283" w:left="709" w:right="0"/>
         <w:rPr>
           <w:rFonts w:ascii="Calibri;sans-serif" w:hAnsi="Calibri;sans-serif"/>
           <w:b w:val="false"/>
+          <w:i w:val="false"/>
           <w:i w:val="false"/>
           <w:caps w:val="false"/>
           <w:smallCaps w:val="false"/>
@@ -6768,17 +6760,17 @@
           <w:ilvl w:val="0"/>
           <w:numId w:val="21"/>
         </w:numPr>
-        <w:pBdr/>
         <w:tabs>
           <w:tab w:val="clear" w:pos="720"/>
           <w:tab w:val="left" w:pos="0" w:leader="none"/>
         </w:tabs>
         <w:bidi w:val="0"/>
-        <w:spacing w:lineRule="auto" w:line="309" w:before="0" w:after="0"/>
+        <w:spacing w:lineRule="auto" w:line="307" w:before="0" w:after="0"/>
         <w:ind w:hanging="283" w:left="709" w:right="0"/>
         <w:rPr>
           <w:rFonts w:ascii="Calibri;sans-serif" w:hAnsi="Calibri;sans-serif"/>
           <w:b w:val="false"/>
+          <w:i w:val="false"/>
           <w:i w:val="false"/>
           <w:caps w:val="false"/>
           <w:smallCaps w:val="false"/>
@@ -6816,17 +6808,17 @@
           <w:ilvl w:val="0"/>
           <w:numId w:val="21"/>
         </w:numPr>
-        <w:pBdr/>
         <w:tabs>
           <w:tab w:val="clear" w:pos="720"/>
           <w:tab w:val="left" w:pos="0" w:leader="none"/>
         </w:tabs>
         <w:bidi w:val="0"/>
-        <w:spacing w:lineRule="auto" w:line="309" w:before="0" w:after="0"/>
+        <w:spacing w:lineRule="auto" w:line="307" w:before="0" w:after="0"/>
         <w:ind w:hanging="283" w:left="709" w:right="0"/>
         <w:rPr>
           <w:rFonts w:ascii="Calibri;sans-serif" w:hAnsi="Calibri;sans-serif"/>
           <w:b w:val="false"/>
+          <w:i w:val="false"/>
           <w:i w:val="false"/>
           <w:caps w:val="false"/>
           <w:smallCaps w:val="false"/>
@@ -6864,17 +6856,17 @@
           <w:ilvl w:val="0"/>
           <w:numId w:val="21"/>
         </w:numPr>
-        <w:pBdr/>
         <w:tabs>
           <w:tab w:val="clear" w:pos="720"/>
           <w:tab w:val="left" w:pos="0" w:leader="none"/>
         </w:tabs>
         <w:bidi w:val="0"/>
-        <w:spacing w:lineRule="auto" w:line="309" w:before="0" w:after="0"/>
+        <w:spacing w:lineRule="auto" w:line="307" w:before="0" w:after="0"/>
         <w:ind w:hanging="283" w:left="709" w:right="0"/>
         <w:rPr>
           <w:rFonts w:ascii="Calibri;sans-serif" w:hAnsi="Calibri;sans-serif"/>
           <w:b w:val="false"/>
+          <w:i w:val="false"/>
           <w:i w:val="false"/>
           <w:caps w:val="false"/>
           <w:smallCaps w:val="false"/>
@@ -6912,18 +6904,18 @@
           <w:ilvl w:val="0"/>
           <w:numId w:val="21"/>
         </w:numPr>
-        <w:pBdr/>
         <w:tabs>
           <w:tab w:val="clear" w:pos="720"/>
           <w:tab w:val="left" w:pos="0" w:leader="none"/>
         </w:tabs>
         <w:bidi w:val="0"/>
-        <w:spacing w:lineRule="auto" w:line="309" w:before="0" w:after="0"/>
+        <w:spacing w:lineRule="auto" w:line="307" w:before="0" w:after="0"/>
         <w:ind w:hanging="283" w:left="709" w:right="0"/>
         <w:rPr>
           <w:rFonts w:ascii="Calibri;sans-serif" w:hAnsi="Calibri;sans-serif"/>
           <w:b w:val="false"/>
           <w:i w:val="false"/>
+          <w:i w:val="false"/>
           <w:caps w:val="false"/>
           <w:smallCaps w:val="false"/>
           <w:strike w:val="false"/>
@@ -6957,11 +6949,12 @@
       <w:pPr>
         <w:pStyle w:val="BodyText"/>
         <w:bidi w:val="0"/>
-        <w:spacing w:lineRule="auto" w:line="309" w:before="0" w:after="160"/>
+        <w:spacing w:lineRule="auto" w:line="307" w:before="0" w:after="160"/>
         <w:ind w:hanging="0" w:left="0" w:right="0"/>
         <w:rPr>
           <w:rFonts w:ascii="Calibri;sans-serif" w:hAnsi="Calibri;sans-serif"/>
           <w:b w:val="false"/>
+          <w:i w:val="false"/>
           <w:i w:val="false"/>
           <w:caps w:val="false"/>
           <w:smallCaps w:val="false"/>
@@ -7007,7 +7000,7 @@
       <w:pPr>
         <w:pStyle w:val="BodyText"/>
         <w:bidi w:val="0"/>
-        <w:spacing w:lineRule="auto" w:line="309" w:before="0" w:after="160"/>
+        <w:spacing w:lineRule="auto" w:line="307" w:before="0" w:after="160"/>
         <w:ind w:hanging="0" w:left="0" w:right="0"/>
         <w:rPr/>
       </w:pPr>
@@ -7047,7 +7040,7 @@
       <w:pPr>
         <w:pStyle w:val="BodyText"/>
         <w:bidi w:val="0"/>
-        <w:spacing w:lineRule="auto" w:line="309" w:before="0" w:after="160"/>
+        <w:spacing w:lineRule="auto" w:line="307" w:before="0" w:after="160"/>
         <w:ind w:hanging="0" w:left="0" w:right="0"/>
         <w:rPr/>
       </w:pPr>
@@ -7077,12 +7070,13 @@
       <w:pPr>
         <w:pStyle w:val="BodyText"/>
         <w:bidi w:val="0"/>
-        <w:spacing w:lineRule="auto" w:line="309" w:before="0" w:after="160"/>
+        <w:spacing w:lineRule="auto" w:line="307" w:before="0" w:after="160"/>
         <w:ind w:hanging="0" w:left="0" w:right="0"/>
         <w:rPr>
           <w:rFonts w:ascii="Calibri;sans-serif" w:hAnsi="Calibri;sans-serif"/>
           <w:b w:val="false"/>
           <w:i w:val="false"/>
+          <w:i w:val="false"/>
           <w:caps w:val="false"/>
           <w:smallCaps w:val="false"/>
           <w:strike w:val="false"/>
@@ -7116,7 +7110,7 @@
       <w:pPr>
         <w:pStyle w:val="BodyText"/>
         <w:bidi w:val="0"/>
-        <w:spacing w:lineRule="auto" w:line="309" w:before="0" w:after="160"/>
+        <w:spacing w:lineRule="auto" w:line="307" w:before="0" w:after="160"/>
         <w:ind w:hanging="0" w:left="0" w:right="0"/>
         <w:rPr/>
       </w:pPr>
@@ -7162,18 +7156,18 @@
           <w:ilvl w:val="0"/>
           <w:numId w:val="22"/>
         </w:numPr>
-        <w:pBdr/>
         <w:tabs>
           <w:tab w:val="clear" w:pos="720"/>
           <w:tab w:val="left" w:pos="0" w:leader="none"/>
         </w:tabs>
         <w:bidi w:val="0"/>
-        <w:spacing w:lineRule="auto" w:line="309" w:before="0" w:after="160"/>
+        <w:spacing w:lineRule="auto" w:line="307" w:before="0" w:after="160"/>
         <w:ind w:hanging="283" w:left="709" w:right="0"/>
         <w:rPr>
           <w:rFonts w:ascii="Calibri;sans-serif" w:hAnsi="Calibri;sans-serif"/>
           <w:b w:val="false"/>
           <w:i w:val="false"/>
+          <w:i w:val="false"/>
           <w:caps w:val="false"/>
           <w:smallCaps w:val="false"/>
           <w:strike w:val="false"/>
@@ -7207,7 +7201,7 @@
       <w:pPr>
         <w:pStyle w:val="BodyText"/>
         <w:bidi w:val="0"/>
-        <w:spacing w:lineRule="auto" w:line="309" w:before="0" w:after="160"/>
+        <w:spacing w:lineRule="auto" w:line="307" w:before="0" w:after="160"/>
         <w:ind w:hanging="0" w:left="0" w:right="0"/>
         <w:rPr/>
       </w:pPr>
@@ -7237,18 +7231,18 @@
           <w:ilvl w:val="0"/>
           <w:numId w:val="23"/>
         </w:numPr>
-        <w:pBdr/>
         <w:tabs>
           <w:tab w:val="clear" w:pos="720"/>
           <w:tab w:val="left" w:pos="0" w:leader="none"/>
         </w:tabs>
         <w:bidi w:val="0"/>
-        <w:spacing w:lineRule="auto" w:line="309" w:before="0" w:after="0"/>
+        <w:spacing w:lineRule="auto" w:line="307" w:before="0" w:after="0"/>
         <w:ind w:hanging="283" w:left="709" w:right="0"/>
         <w:rPr>
           <w:rFonts w:ascii="Calibri;sans-serif" w:hAnsi="Calibri;sans-serif"/>
           <w:b w:val="false"/>
           <w:i w:val="false"/>
+          <w:i w:val="false"/>
           <w:caps w:val="false"/>
           <w:smallCaps w:val="false"/>
           <w:strike w:val="false"/>
@@ -7282,11 +7276,12 @@
       <w:pPr>
         <w:pStyle w:val="BodyText"/>
         <w:bidi w:val="0"/>
-        <w:spacing w:lineRule="auto" w:line="309" w:before="0" w:after="160"/>
+        <w:spacing w:lineRule="auto" w:line="307" w:before="0" w:after="160"/>
         <w:ind w:hanging="0" w:left="0" w:right="0"/>
         <w:rPr>
           <w:rFonts w:ascii="Calibri;sans-serif" w:hAnsi="Calibri;sans-serif"/>
           <w:b w:val="false"/>
+          <w:i w:val="false"/>
           <w:i w:val="false"/>
           <w:caps w:val="false"/>
           <w:smallCaps w:val="false"/>
@@ -7324,18 +7319,18 @@
           <w:ilvl w:val="0"/>
           <w:numId w:val="24"/>
         </w:numPr>
-        <w:pBdr/>
         <w:tabs>
           <w:tab w:val="clear" w:pos="720"/>
           <w:tab w:val="left" w:pos="0" w:leader="none"/>
         </w:tabs>
         <w:bidi w:val="0"/>
-        <w:spacing w:lineRule="auto" w:line="309" w:before="0" w:after="160"/>
+        <w:spacing w:lineRule="auto" w:line="307" w:before="0" w:after="160"/>
         <w:ind w:hanging="283" w:left="709" w:right="0"/>
         <w:rPr>
           <w:rFonts w:ascii="Calibri;sans-serif" w:hAnsi="Calibri;sans-serif"/>
           <w:b w:val="false"/>
           <w:i w:val="false"/>
+          <w:i w:val="false"/>
           <w:caps w:val="false"/>
           <w:smallCaps w:val="false"/>
           <w:strike w:val="false"/>
@@ -7369,7 +7364,7 @@
       <w:pPr>
         <w:pStyle w:val="BodyText"/>
         <w:bidi w:val="0"/>
-        <w:spacing w:lineRule="auto" w:line="309" w:before="0" w:after="160"/>
+        <w:spacing w:lineRule="auto" w:line="307" w:before="0" w:after="160"/>
         <w:ind w:hanging="0" w:left="0" w:right="0"/>
         <w:rPr/>
       </w:pPr>
@@ -7399,17 +7394,17 @@
           <w:ilvl w:val="0"/>
           <w:numId w:val="25"/>
         </w:numPr>
-        <w:pBdr/>
         <w:tabs>
           <w:tab w:val="clear" w:pos="720"/>
           <w:tab w:val="left" w:pos="0" w:leader="none"/>
         </w:tabs>
         <w:bidi w:val="0"/>
-        <w:spacing w:lineRule="auto" w:line="309" w:before="0" w:after="0"/>
+        <w:spacing w:lineRule="auto" w:line="307" w:before="0" w:after="0"/>
         <w:ind w:hanging="283" w:left="709" w:right="0"/>
         <w:rPr>
           <w:rFonts w:ascii="Calibri;sans-serif" w:hAnsi="Calibri;sans-serif"/>
           <w:b/>
+          <w:i w:val="false"/>
           <w:i w:val="false"/>
           <w:caps w:val="false"/>
           <w:smallCaps w:val="false"/>
@@ -7447,17 +7442,17 @@
           <w:ilvl w:val="1"/>
           <w:numId w:val="25"/>
         </w:numPr>
-        <w:pBdr/>
         <w:tabs>
           <w:tab w:val="clear" w:pos="720"/>
           <w:tab w:val="left" w:pos="0" w:leader="none"/>
         </w:tabs>
         <w:bidi w:val="0"/>
-        <w:spacing w:lineRule="auto" w:line="309" w:before="0" w:after="0"/>
+        <w:spacing w:lineRule="auto" w:line="307" w:before="0" w:after="0"/>
         <w:ind w:hanging="283" w:left="1418" w:right="0"/>
         <w:rPr>
           <w:rFonts w:ascii="Calibri;sans-serif" w:hAnsi="Calibri;sans-serif"/>
           <w:b w:val="false"/>
+          <w:i w:val="false"/>
           <w:i w:val="false"/>
           <w:caps w:val="false"/>
           <w:smallCaps w:val="false"/>
@@ -7495,17 +7490,17 @@
           <w:ilvl w:val="0"/>
           <w:numId w:val="25"/>
         </w:numPr>
-        <w:pBdr/>
         <w:tabs>
           <w:tab w:val="clear" w:pos="720"/>
           <w:tab w:val="left" w:pos="0" w:leader="none"/>
         </w:tabs>
         <w:bidi w:val="0"/>
-        <w:spacing w:lineRule="auto" w:line="309" w:before="0" w:after="0"/>
+        <w:spacing w:lineRule="auto" w:line="307" w:before="0" w:after="0"/>
         <w:ind w:hanging="283" w:left="709" w:right="0"/>
         <w:rPr>
           <w:rFonts w:ascii="Calibri;sans-serif" w:hAnsi="Calibri;sans-serif"/>
           <w:b/>
+          <w:i w:val="false"/>
           <w:i w:val="false"/>
           <w:caps w:val="false"/>
           <w:smallCaps w:val="false"/>
@@ -7543,18 +7538,18 @@
           <w:ilvl w:val="1"/>
           <w:numId w:val="25"/>
         </w:numPr>
-        <w:pBdr/>
         <w:tabs>
           <w:tab w:val="clear" w:pos="720"/>
           <w:tab w:val="left" w:pos="0" w:leader="none"/>
         </w:tabs>
         <w:bidi w:val="0"/>
-        <w:spacing w:lineRule="auto" w:line="309" w:before="0" w:after="160"/>
+        <w:spacing w:lineRule="auto" w:line="307" w:before="0" w:after="160"/>
         <w:ind w:hanging="283" w:left="1418" w:right="0"/>
         <w:rPr>
           <w:rFonts w:ascii="Calibri;sans-serif" w:hAnsi="Calibri;sans-serif"/>
           <w:b w:val="false"/>
           <w:i w:val="false"/>
+          <w:i w:val="false"/>
           <w:caps w:val="false"/>
           <w:smallCaps w:val="false"/>
           <w:strike w:val="false"/>
@@ -7588,11 +7583,12 @@
       <w:pPr>
         <w:pStyle w:val="BodyText"/>
         <w:bidi w:val="0"/>
-        <w:spacing w:lineRule="auto" w:line="309" w:before="0" w:after="160"/>
+        <w:spacing w:lineRule="auto" w:line="307" w:before="0" w:after="160"/>
         <w:ind w:hanging="0" w:left="0" w:right="0"/>
         <w:rPr>
           <w:rFonts w:ascii="Calibri;sans-serif" w:hAnsi="Calibri;sans-serif"/>
           <w:b/>
+          <w:i w:val="false"/>
           <w:i w:val="false"/>
           <w:caps w:val="false"/>
           <w:smallCaps w:val="false"/>
@@ -7630,17 +7626,17 @@
           <w:ilvl w:val="0"/>
           <w:numId w:val="26"/>
         </w:numPr>
-        <w:pBdr/>
         <w:tabs>
           <w:tab w:val="clear" w:pos="720"/>
           <w:tab w:val="left" w:pos="0" w:leader="none"/>
         </w:tabs>
         <w:bidi w:val="0"/>
-        <w:spacing w:lineRule="auto" w:line="309" w:before="0" w:after="160"/>
+        <w:spacing w:lineRule="auto" w:line="307" w:before="0" w:after="160"/>
         <w:ind w:hanging="283" w:left="709" w:right="0"/>
         <w:rPr>
           <w:rFonts w:ascii="Calibri;sans-serif" w:hAnsi="Calibri;sans-serif"/>
           <w:b w:val="false"/>
+          <w:i w:val="false"/>
           <w:i w:val="false"/>
           <w:caps w:val="false"/>
           <w:smallCaps w:val="false"/>
@@ -7692,9 +7688,8 @@
     <w:p>
       <w:pPr>
         <w:pStyle w:val="BodyText"/>
-        <w:pBdr/>
-        <w:bidi w:val="0"/>
-        <w:spacing w:lineRule="auto" w:line="309" w:before="0" w:after="160"/>
+        <w:bidi w:val="0"/>
+        <w:spacing w:lineRule="auto" w:line="307" w:before="0" w:after="160"/>
         <w:ind w:hanging="1429" w:left="0" w:right="0"/>
         <w:rPr/>
       </w:pPr>
@@ -7734,7 +7729,7 @@
       <w:pPr>
         <w:pStyle w:val="BodyText"/>
         <w:bidi w:val="0"/>
-        <w:spacing w:lineRule="auto" w:line="309" w:before="0" w:after="160"/>
+        <w:spacing w:lineRule="auto" w:line="307" w:before="0" w:after="160"/>
         <w:ind w:hanging="0" w:left="0" w:right="0"/>
         <w:rPr/>
       </w:pPr>
@@ -7802,17 +7797,17 @@
           <w:ilvl w:val="0"/>
           <w:numId w:val="27"/>
         </w:numPr>
-        <w:pBdr/>
         <w:tabs>
           <w:tab w:val="clear" w:pos="720"/>
           <w:tab w:val="left" w:pos="0" w:leader="none"/>
         </w:tabs>
         <w:bidi w:val="0"/>
-        <w:spacing w:lineRule="auto" w:line="309" w:before="0" w:after="160"/>
+        <w:spacing w:lineRule="auto" w:line="307" w:before="0" w:after="160"/>
         <w:ind w:hanging="283" w:left="709" w:right="0"/>
         <w:rPr>
           <w:rFonts w:ascii="Calibri;sans-serif" w:hAnsi="Calibri;sans-serif"/>
           <w:b w:val="false"/>
+          <w:i w:val="false"/>
           <w:i w:val="false"/>
           <w:caps w:val="false"/>
           <w:smallCaps w:val="false"/>
@@ -7850,17 +7845,17 @@
           <w:ilvl w:val="0"/>
           <w:numId w:val="27"/>
         </w:numPr>
-        <w:pBdr/>
         <w:tabs>
           <w:tab w:val="clear" w:pos="720"/>
           <w:tab w:val="left" w:pos="0" w:leader="none"/>
         </w:tabs>
         <w:bidi w:val="0"/>
-        <w:spacing w:lineRule="auto" w:line="309" w:before="0" w:after="160"/>
+        <w:spacing w:lineRule="auto" w:line="307" w:before="0" w:after="160"/>
         <w:ind w:hanging="283" w:left="709" w:right="0"/>
         <w:rPr>
           <w:rFonts w:ascii="Calibri;sans-serif" w:hAnsi="Calibri;sans-serif"/>
           <w:b w:val="false"/>
+          <w:i w:val="false"/>
           <w:i w:val="false"/>
           <w:caps w:val="false"/>
           <w:smallCaps w:val="false"/>
@@ -7898,17 +7893,17 @@
           <w:ilvl w:val="0"/>
           <w:numId w:val="27"/>
         </w:numPr>
-        <w:pBdr/>
         <w:tabs>
           <w:tab w:val="clear" w:pos="720"/>
           <w:tab w:val="left" w:pos="0" w:leader="none"/>
         </w:tabs>
         <w:bidi w:val="0"/>
-        <w:spacing w:lineRule="auto" w:line="309" w:before="0" w:after="160"/>
+        <w:spacing w:lineRule="auto" w:line="307" w:before="0" w:after="160"/>
         <w:ind w:hanging="283" w:left="709" w:right="0"/>
         <w:rPr>
           <w:rFonts w:ascii="Calibri;sans-serif" w:hAnsi="Calibri;sans-serif"/>
           <w:b w:val="false"/>
+          <w:i w:val="false"/>
           <w:i w:val="false"/>
           <w:caps w:val="false"/>
           <w:smallCaps w:val="false"/>
@@ -7946,13 +7941,12 @@
           <w:ilvl w:val="1"/>
           <w:numId w:val="27"/>
         </w:numPr>
-        <w:pBdr/>
         <w:tabs>
           <w:tab w:val="clear" w:pos="720"/>
           <w:tab w:val="left" w:pos="0" w:leader="none"/>
         </w:tabs>
         <w:bidi w:val="0"/>
-        <w:spacing w:lineRule="auto" w:line="309" w:before="0" w:after="160"/>
+        <w:spacing w:lineRule="auto" w:line="307" w:before="0" w:after="160"/>
         <w:ind w:hanging="283" w:left="1418" w:right="0"/>
         <w:rPr>
           <w:caps w:val="false"/>
@@ -8003,13 +7997,12 @@
           <w:ilvl w:val="1"/>
           <w:numId w:val="27"/>
         </w:numPr>
-        <w:pBdr/>
         <w:tabs>
           <w:tab w:val="clear" w:pos="720"/>
           <w:tab w:val="left" w:pos="0" w:leader="none"/>
         </w:tabs>
         <w:bidi w:val="0"/>
-        <w:spacing w:lineRule="auto" w:line="309" w:before="0" w:after="160"/>
+        <w:spacing w:lineRule="auto" w:line="307" w:before="0" w:after="160"/>
         <w:ind w:hanging="283" w:left="1418" w:right="0"/>
         <w:rPr>
           <w:caps w:val="false"/>
@@ -8060,17 +8053,17 @@
           <w:ilvl w:val="1"/>
           <w:numId w:val="27"/>
         </w:numPr>
-        <w:pBdr/>
         <w:tabs>
           <w:tab w:val="clear" w:pos="720"/>
           <w:tab w:val="left" w:pos="0" w:leader="none"/>
         </w:tabs>
         <w:bidi w:val="0"/>
-        <w:spacing w:lineRule="auto" w:line="309" w:before="0" w:after="160"/>
+        <w:spacing w:lineRule="auto" w:line="307" w:before="0" w:after="160"/>
         <w:ind w:hanging="283" w:left="1418" w:right="0"/>
         <w:rPr>
           <w:rFonts w:ascii="Calibri;sans-serif" w:hAnsi="Calibri;sans-serif"/>
           <w:b w:val="false"/>
+          <w:i w:val="false"/>
           <w:i w:val="false"/>
           <w:caps w:val="false"/>
           <w:smallCaps w:val="false"/>
@@ -8108,18 +8101,18 @@
           <w:ilvl w:val="1"/>
           <w:numId w:val="27"/>
         </w:numPr>
-        <w:pBdr/>
         <w:tabs>
           <w:tab w:val="clear" w:pos="720"/>
           <w:tab w:val="left" w:pos="0" w:leader="none"/>
         </w:tabs>
         <w:bidi w:val="0"/>
-        <w:spacing w:lineRule="auto" w:line="309" w:before="0" w:after="160"/>
+        <w:spacing w:lineRule="auto" w:line="307" w:before="0" w:after="160"/>
         <w:ind w:hanging="283" w:left="1418" w:right="0"/>
         <w:rPr>
           <w:rFonts w:ascii="Calibri;sans-serif" w:hAnsi="Calibri;sans-serif"/>
           <w:b w:val="false"/>
           <w:i w:val="false"/>
+          <w:i w:val="false"/>
           <w:caps w:val="false"/>
           <w:smallCaps w:val="false"/>
           <w:strike w:val="false"/>
@@ -8153,7 +8146,7 @@
       <w:pPr>
         <w:pStyle w:val="BodyText"/>
         <w:bidi w:val="0"/>
-        <w:spacing w:lineRule="auto" w:line="309" w:before="0" w:after="160"/>
+        <w:spacing w:lineRule="auto" w:line="307" w:before="0" w:after="160"/>
         <w:ind w:hanging="0" w:left="0" w:right="0"/>
         <w:rPr/>
       </w:pPr>
@@ -8209,7 +8202,7 @@
       <w:pPr>
         <w:pStyle w:val="BodyText"/>
         <w:bidi w:val="0"/>
-        <w:spacing w:lineRule="auto" w:line="309" w:before="0" w:after="160"/>
+        <w:spacing w:lineRule="auto" w:line="307" w:before="0" w:after="160"/>
         <w:ind w:hanging="0" w:left="0" w:right="0"/>
         <w:rPr/>
       </w:pPr>
@@ -8239,17 +8232,17 @@
           <w:ilvl w:val="0"/>
           <w:numId w:val="28"/>
         </w:numPr>
-        <w:pBdr/>
         <w:tabs>
           <w:tab w:val="clear" w:pos="720"/>
           <w:tab w:val="left" w:pos="0" w:leader="none"/>
         </w:tabs>
         <w:bidi w:val="0"/>
-        <w:spacing w:lineRule="auto" w:line="309" w:before="0" w:after="160"/>
+        <w:spacing w:lineRule="auto" w:line="307" w:before="0" w:after="160"/>
         <w:ind w:hanging="283" w:left="709" w:right="0"/>
         <w:rPr>
           <w:rFonts w:ascii="Calibri;sans-serif" w:hAnsi="Calibri;sans-serif"/>
           <w:b w:val="false"/>
+          <w:i w:val="false"/>
           <w:i w:val="false"/>
           <w:caps w:val="false"/>
           <w:smallCaps w:val="false"/>
@@ -8287,18 +8280,18 @@
           <w:ilvl w:val="0"/>
           <w:numId w:val="28"/>
         </w:numPr>
-        <w:pBdr/>
         <w:tabs>
           <w:tab w:val="clear" w:pos="720"/>
           <w:tab w:val="left" w:pos="0" w:leader="none"/>
         </w:tabs>
         <w:bidi w:val="0"/>
-        <w:spacing w:lineRule="auto" w:line="309" w:before="0" w:after="160"/>
+        <w:spacing w:lineRule="auto" w:line="307" w:before="0" w:after="160"/>
         <w:ind w:hanging="283" w:left="709" w:right="0"/>
         <w:rPr>
           <w:rFonts w:ascii="Calibri;sans-serif" w:hAnsi="Calibri;sans-serif"/>
           <w:b w:val="false"/>
           <w:i w:val="false"/>
+          <w:i w:val="false"/>
           <w:caps w:val="false"/>
           <w:smallCaps w:val="false"/>
           <w:strike w:val="false"/>
@@ -8332,7 +8325,7 @@
       <w:pPr>
         <w:pStyle w:val="BodyText"/>
         <w:bidi w:val="0"/>
-        <w:spacing w:lineRule="auto" w:line="309" w:before="0" w:after="160"/>
+        <w:spacing w:lineRule="auto" w:line="307" w:before="0" w:after="160"/>
         <w:ind w:hanging="0" w:left="0" w:right="0"/>
         <w:rPr/>
       </w:pPr>
@@ -8362,17 +8355,17 @@
           <w:ilvl w:val="0"/>
           <w:numId w:val="29"/>
         </w:numPr>
-        <w:pBdr/>
         <w:tabs>
           <w:tab w:val="clear" w:pos="720"/>
           <w:tab w:val="left" w:pos="0" w:leader="none"/>
         </w:tabs>
         <w:bidi w:val="0"/>
-        <w:spacing w:lineRule="auto" w:line="309" w:before="0" w:after="0"/>
+        <w:spacing w:lineRule="auto" w:line="307" w:before="0" w:after="0"/>
         <w:ind w:hanging="283" w:left="709" w:right="0"/>
         <w:rPr>
           <w:rFonts w:ascii="Calibri;sans-serif" w:hAnsi="Calibri;sans-serif"/>
           <w:b/>
+          <w:i w:val="false"/>
           <w:i w:val="false"/>
           <w:caps w:val="false"/>
           <w:smallCaps w:val="false"/>
@@ -8410,17 +8403,17 @@
           <w:ilvl w:val="1"/>
           <w:numId w:val="29"/>
         </w:numPr>
-        <w:pBdr/>
         <w:tabs>
           <w:tab w:val="clear" w:pos="720"/>
           <w:tab w:val="left" w:pos="0" w:leader="none"/>
         </w:tabs>
         <w:bidi w:val="0"/>
-        <w:spacing w:lineRule="auto" w:line="309" w:before="0" w:after="0"/>
+        <w:spacing w:lineRule="auto" w:line="307" w:before="0" w:after="0"/>
         <w:ind w:hanging="283" w:left="1418" w:right="0"/>
         <w:rPr>
           <w:rFonts w:ascii="Calibri;sans-serif" w:hAnsi="Calibri;sans-serif"/>
           <w:b w:val="false"/>
+          <w:i w:val="false"/>
           <w:i w:val="false"/>
           <w:caps w:val="false"/>
           <w:smallCaps w:val="false"/>
@@ -8458,17 +8451,17 @@
           <w:ilvl w:val="0"/>
           <w:numId w:val="29"/>
         </w:numPr>
-        <w:pBdr/>
         <w:tabs>
           <w:tab w:val="clear" w:pos="720"/>
           <w:tab w:val="left" w:pos="0" w:leader="none"/>
         </w:tabs>
         <w:bidi w:val="0"/>
-        <w:spacing w:lineRule="auto" w:line="309" w:before="0" w:after="0"/>
+        <w:spacing w:lineRule="auto" w:line="307" w:before="0" w:after="0"/>
         <w:ind w:hanging="283" w:left="709" w:right="0"/>
         <w:rPr>
           <w:rFonts w:ascii="Calibri;sans-serif" w:hAnsi="Calibri;sans-serif"/>
           <w:b/>
+          <w:i w:val="false"/>
           <w:i w:val="false"/>
           <w:caps w:val="false"/>
           <w:smallCaps w:val="false"/>
@@ -8506,18 +8499,18 @@
           <w:ilvl w:val="1"/>
           <w:numId w:val="29"/>
         </w:numPr>
-        <w:pBdr/>
         <w:tabs>
           <w:tab w:val="clear" w:pos="720"/>
           <w:tab w:val="left" w:pos="0" w:leader="none"/>
         </w:tabs>
         <w:bidi w:val="0"/>
-        <w:spacing w:lineRule="auto" w:line="309" w:before="0" w:after="160"/>
+        <w:spacing w:lineRule="auto" w:line="307" w:before="0" w:after="160"/>
         <w:ind w:hanging="283" w:left="1418" w:right="0"/>
         <w:rPr>
           <w:rFonts w:ascii="Calibri;sans-serif" w:hAnsi="Calibri;sans-serif"/>
           <w:b w:val="false"/>
           <w:i w:val="false"/>
+          <w:i w:val="false"/>
           <w:caps w:val="false"/>
           <w:smallCaps w:val="false"/>
           <w:strike w:val="false"/>
@@ -8560,11 +8553,12 @@
       <w:pPr>
         <w:pStyle w:val="BodyText"/>
         <w:bidi w:val="0"/>
-        <w:spacing w:lineRule="auto" w:line="309" w:before="0" w:after="160"/>
+        <w:spacing w:lineRule="auto" w:line="307" w:before="0" w:after="160"/>
         <w:ind w:hanging="0" w:left="0" w:right="0"/>
         <w:rPr>
           <w:rFonts w:ascii="Calibri;sans-serif" w:hAnsi="Calibri;sans-serif"/>
           <w:b/>
+          <w:i w:val="false"/>
           <w:i w:val="false"/>
           <w:caps w:val="false"/>
           <w:smallCaps w:val="false"/>
@@ -8602,17 +8596,17 @@
           <w:ilvl w:val="0"/>
           <w:numId w:val="30"/>
         </w:numPr>
-        <w:pBdr/>
         <w:tabs>
           <w:tab w:val="clear" w:pos="720"/>
           <w:tab w:val="left" w:pos="0" w:leader="none"/>
         </w:tabs>
         <w:bidi w:val="0"/>
-        <w:spacing w:lineRule="auto" w:line="309" w:before="0" w:after="160"/>
+        <w:spacing w:lineRule="auto" w:line="307" w:before="0" w:after="160"/>
         <w:ind w:hanging="283" w:left="709" w:right="0"/>
         <w:rPr>
           <w:rFonts w:ascii="Calibri;sans-serif" w:hAnsi="Calibri;sans-serif"/>
           <w:b w:val="false"/>
+          <w:i w:val="false"/>
           <w:i w:val="false"/>
           <w:caps w:val="false"/>
           <w:smallCaps w:val="false"/>
@@ -8650,17 +8644,17 @@
           <w:ilvl w:val="0"/>
           <w:numId w:val="30"/>
         </w:numPr>
-        <w:pBdr/>
         <w:tabs>
           <w:tab w:val="clear" w:pos="720"/>
           <w:tab w:val="left" w:pos="0" w:leader="none"/>
         </w:tabs>
         <w:bidi w:val="0"/>
-        <w:spacing w:lineRule="auto" w:line="309" w:before="0" w:after="160"/>
+        <w:spacing w:lineRule="auto" w:line="307" w:before="0" w:after="160"/>
         <w:ind w:hanging="283" w:left="709" w:right="0"/>
         <w:rPr>
           <w:rFonts w:ascii="Calibri;sans-serif" w:hAnsi="Calibri;sans-serif"/>
           <w:b w:val="false"/>
+          <w:i w:val="false"/>
           <w:i w:val="false"/>
           <w:caps w:val="false"/>
           <w:smallCaps w:val="false"/>
@@ -8698,17 +8692,17 @@
           <w:ilvl w:val="0"/>
           <w:numId w:val="30"/>
         </w:numPr>
-        <w:pBdr/>
         <w:tabs>
           <w:tab w:val="clear" w:pos="720"/>
           <w:tab w:val="left" w:pos="0" w:leader="none"/>
         </w:tabs>
         <w:bidi w:val="0"/>
-        <w:spacing w:lineRule="auto" w:line="309" w:before="0" w:after="160"/>
+        <w:spacing w:lineRule="auto" w:line="307" w:before="0" w:after="160"/>
         <w:ind w:hanging="283" w:left="709" w:right="0"/>
         <w:rPr>
           <w:rFonts w:ascii="Calibri;sans-serif" w:hAnsi="Calibri;sans-serif"/>
           <w:b w:val="false"/>
+          <w:i w:val="false"/>
           <w:i w:val="false"/>
           <w:caps w:val="false"/>
           <w:smallCaps w:val="false"/>
@@ -8746,17 +8740,17 @@
           <w:ilvl w:val="0"/>
           <w:numId w:val="30"/>
         </w:numPr>
-        <w:pBdr/>
         <w:tabs>
           <w:tab w:val="clear" w:pos="720"/>
           <w:tab w:val="left" w:pos="0" w:leader="none"/>
         </w:tabs>
         <w:bidi w:val="0"/>
-        <w:spacing w:lineRule="auto" w:line="309" w:before="0" w:after="160"/>
+        <w:spacing w:lineRule="auto" w:line="307" w:before="0" w:after="160"/>
         <w:ind w:hanging="283" w:left="709" w:right="0"/>
         <w:rPr>
           <w:rFonts w:ascii="Calibri;sans-serif" w:hAnsi="Calibri;sans-serif"/>
           <w:b w:val="false"/>
+          <w:i w:val="false"/>
           <w:i w:val="false"/>
           <w:caps w:val="false"/>
           <w:smallCaps w:val="false"/>
@@ -8794,18 +8788,18 @@
           <w:ilvl w:val="0"/>
           <w:numId w:val="30"/>
         </w:numPr>
-        <w:pBdr/>
         <w:tabs>
           <w:tab w:val="clear" w:pos="720"/>
           <w:tab w:val="left" w:pos="0" w:leader="none"/>
         </w:tabs>
         <w:bidi w:val="0"/>
-        <w:spacing w:lineRule="auto" w:line="309" w:before="0" w:after="160"/>
+        <w:spacing w:lineRule="auto" w:line="307" w:before="0" w:after="160"/>
         <w:ind w:hanging="283" w:left="709" w:right="0"/>
         <w:rPr>
           <w:rFonts w:ascii="Calibri;sans-serif" w:hAnsi="Calibri;sans-serif"/>
           <w:b w:val="false"/>
           <w:i w:val="false"/>
+          <w:i w:val="false"/>
           <w:caps w:val="false"/>
           <w:smallCaps w:val="false"/>
           <w:strike w:val="false"/>
@@ -8848,7 +8842,7 @@
       <w:pPr>
         <w:pStyle w:val="BodyText"/>
         <w:bidi w:val="0"/>
-        <w:spacing w:lineRule="auto" w:line="309" w:before="0" w:after="160"/>
+        <w:spacing w:lineRule="auto" w:line="307" w:before="0" w:after="160"/>
         <w:ind w:hanging="0" w:left="0" w:right="0"/>
         <w:rPr/>
       </w:pPr>
@@ -8888,7 +8882,7 @@
       <w:pPr>
         <w:pStyle w:val="BodyText"/>
         <w:bidi w:val="0"/>
-        <w:spacing w:lineRule="auto" w:line="309" w:before="0" w:after="160"/>
+        <w:spacing w:lineRule="auto" w:line="307" w:before="0" w:after="160"/>
         <w:ind w:hanging="0" w:left="0" w:right="0"/>
         <w:rPr/>
       </w:pPr>
@@ -8920,7 +8914,7 @@
       <w:pPr>
         <w:pStyle w:val="BodyText"/>
         <w:bidi w:val="0"/>
-        <w:spacing w:lineRule="auto" w:line="309" w:before="0" w:after="160"/>
+        <w:spacing w:lineRule="auto" w:line="307" w:before="0" w:after="160"/>
         <w:ind w:hanging="0" w:left="0" w:right="0"/>
         <w:rPr/>
       </w:pPr>
@@ -8966,17 +8960,17 @@
           <w:ilvl w:val="0"/>
           <w:numId w:val="31"/>
         </w:numPr>
-        <w:pBdr/>
         <w:tabs>
           <w:tab w:val="clear" w:pos="720"/>
           <w:tab w:val="left" w:pos="0" w:leader="none"/>
         </w:tabs>
         <w:bidi w:val="0"/>
-        <w:spacing w:lineRule="auto" w:line="309" w:before="0" w:after="160"/>
+        <w:spacing w:lineRule="auto" w:line="307" w:before="0" w:after="160"/>
         <w:ind w:hanging="283" w:left="709" w:right="0"/>
         <w:rPr>
           <w:rFonts w:ascii="Calibri;sans-serif" w:hAnsi="Calibri;sans-serif"/>
           <w:b w:val="false"/>
+          <w:i w:val="false"/>
           <w:i w:val="false"/>
           <w:caps w:val="false"/>
           <w:smallCaps w:val="false"/>
@@ -9014,17 +9008,17 @@
           <w:ilvl w:val="0"/>
           <w:numId w:val="31"/>
         </w:numPr>
-        <w:pBdr/>
         <w:tabs>
           <w:tab w:val="clear" w:pos="720"/>
           <w:tab w:val="left" w:pos="0" w:leader="none"/>
         </w:tabs>
         <w:bidi w:val="0"/>
-        <w:spacing w:lineRule="auto" w:line="309" w:before="0" w:after="160"/>
+        <w:spacing w:lineRule="auto" w:line="307" w:before="0" w:after="160"/>
         <w:ind w:hanging="283" w:left="709" w:right="0"/>
         <w:rPr>
           <w:rFonts w:ascii="Calibri;sans-serif" w:hAnsi="Calibri;sans-serif"/>
           <w:b w:val="false"/>
+          <w:i w:val="false"/>
           <w:i w:val="false"/>
           <w:caps w:val="false"/>
           <w:smallCaps w:val="false"/>
@@ -9062,17 +9056,17 @@
           <w:ilvl w:val="0"/>
           <w:numId w:val="31"/>
         </w:numPr>
-        <w:pBdr/>
         <w:tabs>
           <w:tab w:val="clear" w:pos="720"/>
           <w:tab w:val="left" w:pos="0" w:leader="none"/>
         </w:tabs>
         <w:bidi w:val="0"/>
-        <w:spacing w:lineRule="auto" w:line="309" w:before="0" w:after="160"/>
+        <w:spacing w:lineRule="auto" w:line="307" w:before="0" w:after="160"/>
         <w:ind w:hanging="283" w:left="709" w:right="0"/>
         <w:rPr>
           <w:rFonts w:ascii="Calibri;sans-serif" w:hAnsi="Calibri;sans-serif"/>
           <w:b w:val="false"/>
+          <w:i w:val="false"/>
           <w:i w:val="false"/>
           <w:caps w:val="false"/>
           <w:smallCaps w:val="false"/>
@@ -9110,17 +9104,17 @@
           <w:ilvl w:val="0"/>
           <w:numId w:val="31"/>
         </w:numPr>
-        <w:pBdr/>
         <w:tabs>
           <w:tab w:val="clear" w:pos="720"/>
           <w:tab w:val="left" w:pos="0" w:leader="none"/>
         </w:tabs>
         <w:bidi w:val="0"/>
-        <w:spacing w:lineRule="auto" w:line="309" w:before="0" w:after="160"/>
+        <w:spacing w:lineRule="auto" w:line="307" w:before="0" w:after="160"/>
         <w:ind w:hanging="283" w:left="709" w:right="0"/>
         <w:rPr>
           <w:rFonts w:ascii="Calibri;sans-serif" w:hAnsi="Calibri;sans-serif"/>
           <w:b w:val="false"/>
+          <w:i w:val="false"/>
           <w:i w:val="false"/>
           <w:caps w:val="false"/>
           <w:smallCaps w:val="false"/>
@@ -9158,18 +9152,18 @@
           <w:ilvl w:val="0"/>
           <w:numId w:val="31"/>
         </w:numPr>
-        <w:pBdr/>
         <w:tabs>
           <w:tab w:val="clear" w:pos="720"/>
           <w:tab w:val="left" w:pos="0" w:leader="none"/>
         </w:tabs>
         <w:bidi w:val="0"/>
-        <w:spacing w:lineRule="auto" w:line="309" w:before="0" w:after="160"/>
+        <w:spacing w:lineRule="auto" w:line="307" w:before="0" w:after="160"/>
         <w:ind w:hanging="283" w:left="709" w:right="0"/>
         <w:rPr>
           <w:rFonts w:ascii="Calibri;sans-serif" w:hAnsi="Calibri;sans-serif"/>
           <w:b w:val="false"/>
           <w:i w:val="false"/>
+          <w:i w:val="false"/>
           <w:caps w:val="false"/>
           <w:smallCaps w:val="false"/>
           <w:strike w:val="false"/>
@@ -9203,7 +9197,7 @@
       <w:pPr>
         <w:pStyle w:val="BodyText"/>
         <w:bidi w:val="0"/>
-        <w:spacing w:lineRule="auto" w:line="309" w:before="0" w:after="160"/>
+        <w:spacing w:lineRule="auto" w:line="307" w:before="0" w:after="160"/>
         <w:ind w:hanging="0" w:left="0" w:right="0"/>
         <w:rPr/>
       </w:pPr>
@@ -9233,18 +9227,18 @@
           <w:ilvl w:val="0"/>
           <w:numId w:val="32"/>
         </w:numPr>
-        <w:pBdr/>
         <w:tabs>
           <w:tab w:val="clear" w:pos="720"/>
           <w:tab w:val="left" w:pos="0" w:leader="none"/>
         </w:tabs>
         <w:bidi w:val="0"/>
-        <w:spacing w:lineRule="auto" w:line="309" w:before="0" w:after="160"/>
+        <w:spacing w:lineRule="auto" w:line="307" w:before="0" w:after="160"/>
         <w:ind w:hanging="283" w:left="709" w:right="0"/>
         <w:rPr>
           <w:rFonts w:ascii="Calibri;sans-serif" w:hAnsi="Calibri;sans-serif"/>
           <w:b w:val="false"/>
           <w:i w:val="false"/>
+          <w:i w:val="false"/>
           <w:caps w:val="false"/>
           <w:smallCaps w:val="false"/>
           <w:strike w:val="false"/>
@@ -9278,12 +9272,13 @@
       <w:pPr>
         <w:pStyle w:val="BodyText"/>
         <w:bidi w:val="0"/>
-        <w:spacing w:lineRule="auto" w:line="309" w:before="0" w:after="160"/>
+        <w:spacing w:lineRule="auto" w:line="307" w:before="0" w:after="160"/>
         <w:ind w:hanging="0" w:left="0" w:right="0"/>
         <w:rPr>
           <w:rFonts w:ascii="Calibri;sans-serif" w:hAnsi="Calibri;sans-serif"/>
           <w:b w:val="false"/>
           <w:i w:val="false"/>
+          <w:i w:val="false"/>
           <w:caps w:val="false"/>
           <w:smallCaps w:val="false"/>
           <w:strike w:val="false"/>
@@ -9317,12 +9312,13 @@
       <w:pPr>
         <w:pStyle w:val="BodyText"/>
         <w:bidi w:val="0"/>
-        <w:spacing w:lineRule="auto" w:line="309" w:before="0" w:after="160"/>
+        <w:spacing w:lineRule="auto" w:line="307" w:before="0" w:after="160"/>
         <w:ind w:hanging="0" w:left="0" w:right="0"/>
         <w:rPr>
           <w:rFonts w:ascii="Calibri;sans-serif" w:hAnsi="Calibri;sans-serif"/>
           <w:b w:val="false"/>
           <w:i w:val="false"/>
+          <w:i w:val="false"/>
           <w:caps w:val="false"/>
           <w:smallCaps w:val="false"/>
           <w:strike w:val="false"/>
@@ -9365,11 +9361,12 @@
       <w:pPr>
         <w:pStyle w:val="BodyText"/>
         <w:bidi w:val="0"/>
-        <w:spacing w:lineRule="auto" w:line="309" w:before="0" w:after="160"/>
+        <w:spacing w:lineRule="auto" w:line="307" w:before="0" w:after="160"/>
         <w:ind w:hanging="0" w:left="0" w:right="0"/>
         <w:rPr>
           <w:rFonts w:ascii="Calibri;sans-serif" w:hAnsi="Calibri;sans-serif"/>
           <w:b/>
+          <w:i w:val="false"/>
           <w:i w:val="false"/>
           <w:caps w:val="false"/>
           <w:smallCaps w:val="false"/>
@@ -9407,17 +9404,17 @@
           <w:ilvl w:val="0"/>
           <w:numId w:val="33"/>
         </w:numPr>
-        <w:pBdr/>
         <w:tabs>
           <w:tab w:val="clear" w:pos="720"/>
           <w:tab w:val="left" w:pos="0" w:leader="none"/>
         </w:tabs>
         <w:bidi w:val="0"/>
-        <w:spacing w:lineRule="auto" w:line="309" w:before="0" w:after="0"/>
+        <w:spacing w:lineRule="auto" w:line="307" w:before="0" w:after="0"/>
         <w:ind w:hanging="283" w:left="709" w:right="0"/>
         <w:rPr>
           <w:rFonts w:ascii="Calibri;sans-serif" w:hAnsi="Calibri;sans-serif"/>
           <w:b/>
+          <w:i w:val="false"/>
           <w:i w:val="false"/>
           <w:caps w:val="false"/>
           <w:smallCaps w:val="false"/>
@@ -9455,17 +9452,17 @@
           <w:ilvl w:val="1"/>
           <w:numId w:val="33"/>
         </w:numPr>
-        <w:pBdr/>
         <w:tabs>
           <w:tab w:val="clear" w:pos="720"/>
           <w:tab w:val="left" w:pos="0" w:leader="none"/>
         </w:tabs>
         <w:bidi w:val="0"/>
-        <w:spacing w:lineRule="auto" w:line="309" w:before="0" w:after="0"/>
+        <w:spacing w:lineRule="auto" w:line="307" w:before="0" w:after="0"/>
         <w:ind w:hanging="283" w:left="1418" w:right="0"/>
         <w:rPr>
           <w:rFonts w:ascii="Calibri;sans-serif" w:hAnsi="Calibri;sans-serif"/>
           <w:b w:val="false"/>
+          <w:i w:val="false"/>
           <w:i w:val="false"/>
           <w:caps w:val="false"/>
           <w:smallCaps w:val="false"/>
@@ -9503,17 +9500,17 @@
           <w:ilvl w:val="1"/>
           <w:numId w:val="33"/>
         </w:numPr>
-        <w:pBdr/>
         <w:tabs>
           <w:tab w:val="clear" w:pos="720"/>
           <w:tab w:val="left" w:pos="0" w:leader="none"/>
         </w:tabs>
         <w:bidi w:val="0"/>
-        <w:spacing w:lineRule="auto" w:line="309" w:before="0" w:after="0"/>
+        <w:spacing w:lineRule="auto" w:line="307" w:before="0" w:after="0"/>
         <w:ind w:hanging="283" w:left="1418" w:right="0"/>
         <w:rPr>
           <w:rFonts w:ascii="Calibri;sans-serif" w:hAnsi="Calibri;sans-serif"/>
           <w:b w:val="false"/>
+          <w:i w:val="false"/>
           <w:i w:val="false"/>
           <w:caps w:val="false"/>
           <w:smallCaps w:val="false"/>
@@ -9551,17 +9548,17 @@
           <w:ilvl w:val="0"/>
           <w:numId w:val="33"/>
         </w:numPr>
-        <w:pBdr/>
         <w:tabs>
           <w:tab w:val="clear" w:pos="720"/>
           <w:tab w:val="left" w:pos="0" w:leader="none"/>
         </w:tabs>
         <w:bidi w:val="0"/>
-        <w:spacing w:lineRule="auto" w:line="309" w:before="0" w:after="0"/>
+        <w:spacing w:lineRule="auto" w:line="307" w:before="0" w:after="0"/>
         <w:ind w:hanging="283" w:left="709" w:right="0"/>
         <w:rPr>
           <w:rFonts w:ascii="Calibri;sans-serif" w:hAnsi="Calibri;sans-serif"/>
           <w:b/>
+          <w:i w:val="false"/>
           <w:i w:val="false"/>
           <w:caps w:val="false"/>
           <w:smallCaps w:val="false"/>
@@ -9599,17 +9596,17 @@
           <w:ilvl w:val="1"/>
           <w:numId w:val="33"/>
         </w:numPr>
-        <w:pBdr/>
         <w:tabs>
           <w:tab w:val="clear" w:pos="720"/>
           <w:tab w:val="left" w:pos="0" w:leader="none"/>
         </w:tabs>
         <w:bidi w:val="0"/>
-        <w:spacing w:lineRule="auto" w:line="309" w:before="0" w:after="160"/>
+        <w:spacing w:lineRule="auto" w:line="307" w:before="0" w:after="160"/>
         <w:ind w:hanging="283" w:left="1418" w:right="0"/>
         <w:rPr>
           <w:rFonts w:ascii="Calibri;sans-serif" w:hAnsi="Calibri;sans-serif"/>
           <w:b w:val="false"/>
+          <w:i w:val="false"/>
           <w:i w:val="false"/>
           <w:caps w:val="false"/>
           <w:smallCaps w:val="false"/>
@@ -9647,18 +9644,18 @@
           <w:ilvl w:val="1"/>
           <w:numId w:val="33"/>
         </w:numPr>
-        <w:pBdr/>
         <w:tabs>
           <w:tab w:val="clear" w:pos="720"/>
           <w:tab w:val="left" w:pos="0" w:leader="none"/>
         </w:tabs>
         <w:bidi w:val="0"/>
-        <w:spacing w:lineRule="auto" w:line="309" w:before="0" w:after="160"/>
+        <w:spacing w:lineRule="auto" w:line="307" w:before="0" w:after="160"/>
         <w:ind w:hanging="283" w:left="1418" w:right="0"/>
         <w:rPr>
           <w:rFonts w:ascii="Calibri;sans-serif" w:hAnsi="Calibri;sans-serif"/>
           <w:b w:val="false"/>
           <w:i w:val="false"/>
+          <w:i w:val="false"/>
           <w:caps w:val="false"/>
           <w:smallCaps w:val="false"/>
           <w:strike w:val="false"/>
@@ -9692,11 +9689,12 @@
       <w:pPr>
         <w:pStyle w:val="BodyText"/>
         <w:bidi w:val="0"/>
-        <w:spacing w:lineRule="auto" w:line="309" w:before="0" w:after="160"/>
+        <w:spacing w:lineRule="auto" w:line="307" w:before="0" w:after="160"/>
         <w:ind w:hanging="0" w:left="0" w:right="0"/>
         <w:rPr>
           <w:rFonts w:ascii="Calibri;sans-serif" w:hAnsi="Calibri;sans-serif"/>
           <w:b/>
+          <w:i w:val="false"/>
           <w:i w:val="false"/>
           <w:caps w:val="false"/>
           <w:smallCaps w:val="false"/>
@@ -9734,17 +9732,17 @@
           <w:ilvl w:val="0"/>
           <w:numId w:val="34"/>
         </w:numPr>
-        <w:pBdr/>
         <w:tabs>
           <w:tab w:val="clear" w:pos="720"/>
           <w:tab w:val="left" w:pos="0" w:leader="none"/>
         </w:tabs>
         <w:bidi w:val="0"/>
-        <w:spacing w:lineRule="auto" w:line="309" w:before="0" w:after="160"/>
+        <w:spacing w:lineRule="auto" w:line="307" w:before="0" w:after="160"/>
         <w:ind w:hanging="283" w:left="709" w:right="0"/>
         <w:rPr>
           <w:rFonts w:ascii="Calibri;sans-serif" w:hAnsi="Calibri;sans-serif"/>
           <w:b w:val="false"/>
+          <w:i w:val="false"/>
           <w:i w:val="false"/>
           <w:caps w:val="false"/>
           <w:smallCaps w:val="false"/>
@@ -9782,17 +9780,17 @@
           <w:ilvl w:val="0"/>
           <w:numId w:val="34"/>
         </w:numPr>
-        <w:pBdr/>
         <w:tabs>
           <w:tab w:val="clear" w:pos="720"/>
           <w:tab w:val="left" w:pos="0" w:leader="none"/>
         </w:tabs>
         <w:bidi w:val="0"/>
-        <w:spacing w:lineRule="auto" w:line="309" w:before="0" w:after="160"/>
+        <w:spacing w:lineRule="auto" w:line="307" w:before="0" w:after="160"/>
         <w:ind w:hanging="283" w:left="709" w:right="0"/>
         <w:rPr>
           <w:rFonts w:ascii="Calibri;sans-serif" w:hAnsi="Calibri;sans-serif"/>
           <w:b w:val="false"/>
+          <w:i w:val="false"/>
           <w:i w:val="false"/>
           <w:caps w:val="false"/>
           <w:smallCaps w:val="false"/>
@@ -9830,17 +9828,17 @@
           <w:ilvl w:val="0"/>
           <w:numId w:val="34"/>
         </w:numPr>
-        <w:pBdr/>
         <w:tabs>
           <w:tab w:val="clear" w:pos="720"/>
           <w:tab w:val="left" w:pos="0" w:leader="none"/>
         </w:tabs>
         <w:bidi w:val="0"/>
-        <w:spacing w:lineRule="auto" w:line="309" w:before="0" w:after="160"/>
+        <w:spacing w:lineRule="auto" w:line="307" w:before="0" w:after="160"/>
         <w:ind w:hanging="283" w:left="709" w:right="0"/>
         <w:rPr>
           <w:rFonts w:ascii="Calibri;sans-serif" w:hAnsi="Calibri;sans-serif"/>
           <w:b w:val="false"/>
+          <w:i w:val="false"/>
           <w:i w:val="false"/>
           <w:caps w:val="false"/>
           <w:smallCaps w:val="false"/>
@@ -9878,17 +9876,17 @@
           <w:ilvl w:val="0"/>
           <w:numId w:val="34"/>
         </w:numPr>
-        <w:pBdr/>
         <w:tabs>
           <w:tab w:val="clear" w:pos="720"/>
           <w:tab w:val="left" w:pos="0" w:leader="none"/>
         </w:tabs>
         <w:bidi w:val="0"/>
-        <w:spacing w:lineRule="auto" w:line="309" w:before="0" w:after="160"/>
+        <w:spacing w:lineRule="auto" w:line="307" w:before="0" w:after="160"/>
         <w:ind w:hanging="283" w:left="709" w:right="0"/>
         <w:rPr>
           <w:rFonts w:ascii="Calibri;sans-serif" w:hAnsi="Calibri;sans-serif"/>
           <w:b w:val="false"/>
+          <w:i w:val="false"/>
           <w:i w:val="false"/>
           <w:caps w:val="false"/>
           <w:smallCaps w:val="false"/>
@@ -9926,18 +9924,18 @@
           <w:ilvl w:val="0"/>
           <w:numId w:val="34"/>
         </w:numPr>
-        <w:pBdr/>
         <w:tabs>
           <w:tab w:val="clear" w:pos="720"/>
           <w:tab w:val="left" w:pos="0" w:leader="none"/>
         </w:tabs>
         <w:bidi w:val="0"/>
-        <w:spacing w:lineRule="auto" w:line="309" w:before="0" w:after="160"/>
+        <w:spacing w:lineRule="auto" w:line="307" w:before="0" w:after="160"/>
         <w:ind w:hanging="283" w:left="709" w:right="0"/>
         <w:rPr>
           <w:rFonts w:ascii="Calibri;sans-serif" w:hAnsi="Calibri;sans-serif"/>
           <w:b w:val="false"/>
           <w:i w:val="false"/>
+          <w:i w:val="false"/>
           <w:caps w:val="false"/>
           <w:smallCaps w:val="false"/>
           <w:strike w:val="false"/>
@@ -9980,7 +9978,7 @@
       <w:pPr>
         <w:pStyle w:val="BodyText"/>
         <w:bidi w:val="0"/>
-        <w:spacing w:lineRule="auto" w:line="309" w:before="0" w:after="160"/>
+        <w:spacing w:lineRule="auto" w:line="307" w:before="0" w:after="160"/>
         <w:ind w:hanging="0" w:left="0" w:right="0"/>
         <w:rPr/>
       </w:pPr>
@@ -10020,7 +10018,7 @@
       <w:pPr>
         <w:pStyle w:val="BodyText"/>
         <w:bidi w:val="0"/>
-        <w:spacing w:lineRule="auto" w:line="309" w:before="0" w:after="160"/>
+        <w:spacing w:lineRule="auto" w:line="307" w:before="0" w:after="160"/>
         <w:ind w:hanging="0" w:left="0" w:right="0"/>
         <w:rPr/>
       </w:pPr>
@@ -10052,7 +10050,7 @@
       <w:pPr>
         <w:pStyle w:val="BodyText"/>
         <w:bidi w:val="0"/>
-        <w:spacing w:lineRule="auto" w:line="309" w:before="0" w:after="160"/>
+        <w:spacing w:lineRule="auto" w:line="307" w:before="0" w:after="160"/>
         <w:ind w:hanging="0" w:left="0" w:right="0"/>
         <w:rPr/>
       </w:pPr>
@@ -10098,17 +10096,17 @@
           <w:ilvl w:val="0"/>
           <w:numId w:val="35"/>
         </w:numPr>
-        <w:pBdr/>
         <w:tabs>
           <w:tab w:val="clear" w:pos="720"/>
           <w:tab w:val="left" w:pos="0" w:leader="none"/>
         </w:tabs>
         <w:bidi w:val="0"/>
-        <w:spacing w:lineRule="auto" w:line="309" w:before="0" w:after="160"/>
+        <w:spacing w:lineRule="auto" w:line="307" w:before="0" w:after="160"/>
         <w:ind w:hanging="283" w:left="709" w:right="0"/>
         <w:rPr>
           <w:rFonts w:ascii="Calibri;sans-serif" w:hAnsi="Calibri;sans-serif"/>
           <w:b w:val="false"/>
+          <w:i w:val="false"/>
           <w:i w:val="false"/>
           <w:caps w:val="false"/>
           <w:smallCaps w:val="false"/>
@@ -10146,17 +10144,17 @@
           <w:ilvl w:val="0"/>
           <w:numId w:val="35"/>
         </w:numPr>
-        <w:pBdr/>
         <w:tabs>
           <w:tab w:val="clear" w:pos="720"/>
           <w:tab w:val="left" w:pos="0" w:leader="none"/>
         </w:tabs>
         <w:bidi w:val="0"/>
-        <w:spacing w:lineRule="auto" w:line="309" w:before="0" w:after="160"/>
+        <w:spacing w:lineRule="auto" w:line="307" w:before="0" w:after="160"/>
         <w:ind w:hanging="283" w:left="709" w:right="0"/>
         <w:rPr>
           <w:rFonts w:ascii="Calibri;sans-serif" w:hAnsi="Calibri;sans-serif"/>
           <w:b w:val="false"/>
+          <w:i w:val="false"/>
           <w:i w:val="false"/>
           <w:caps w:val="false"/>
           <w:smallCaps w:val="false"/>
@@ -10194,17 +10192,17 @@
           <w:ilvl w:val="0"/>
           <w:numId w:val="35"/>
         </w:numPr>
-        <w:pBdr/>
         <w:tabs>
           <w:tab w:val="clear" w:pos="720"/>
           <w:tab w:val="left" w:pos="0" w:leader="none"/>
         </w:tabs>
         <w:bidi w:val="0"/>
-        <w:spacing w:lineRule="auto" w:line="309" w:before="0" w:after="160"/>
+        <w:spacing w:lineRule="auto" w:line="307" w:before="0" w:after="160"/>
         <w:ind w:hanging="283" w:left="709" w:right="0"/>
         <w:rPr>
           <w:rFonts w:ascii="Calibri;sans-serif" w:hAnsi="Calibri;sans-serif"/>
           <w:b w:val="false"/>
+          <w:i w:val="false"/>
           <w:i w:val="false"/>
           <w:caps w:val="false"/>
           <w:smallCaps w:val="false"/>
@@ -10242,17 +10240,17 @@
           <w:ilvl w:val="0"/>
           <w:numId w:val="35"/>
         </w:numPr>
-        <w:pBdr/>
         <w:tabs>
           <w:tab w:val="clear" w:pos="720"/>
           <w:tab w:val="left" w:pos="0" w:leader="none"/>
         </w:tabs>
         <w:bidi w:val="0"/>
-        <w:spacing w:lineRule="auto" w:line="309" w:before="0" w:after="160"/>
+        <w:spacing w:lineRule="auto" w:line="307" w:before="0" w:after="160"/>
         <w:ind w:hanging="283" w:left="709" w:right="0"/>
         <w:rPr>
           <w:rFonts w:ascii="Calibri;sans-serif" w:hAnsi="Calibri;sans-serif"/>
           <w:b w:val="false"/>
+          <w:i w:val="false"/>
           <w:i w:val="false"/>
           <w:caps w:val="false"/>
           <w:smallCaps w:val="false"/>
@@ -10290,18 +10288,18 @@
           <w:ilvl w:val="0"/>
           <w:numId w:val="35"/>
         </w:numPr>
-        <w:pBdr/>
         <w:tabs>
           <w:tab w:val="clear" w:pos="720"/>
           <w:tab w:val="left" w:pos="0" w:leader="none"/>
         </w:tabs>
         <w:bidi w:val="0"/>
-        <w:spacing w:lineRule="auto" w:line="309" w:before="0" w:after="160"/>
+        <w:spacing w:lineRule="auto" w:line="307" w:before="0" w:after="160"/>
         <w:ind w:hanging="283" w:left="709" w:right="0"/>
         <w:rPr>
           <w:rFonts w:ascii="Calibri;sans-serif" w:hAnsi="Calibri;sans-serif"/>
           <w:b w:val="false"/>
           <w:i w:val="false"/>
+          <w:i w:val="false"/>
           <w:caps w:val="false"/>
           <w:smallCaps w:val="false"/>
           <w:strike w:val="false"/>
@@ -10335,7 +10333,7 @@
       <w:pPr>
         <w:pStyle w:val="BodyText"/>
         <w:bidi w:val="0"/>
-        <w:spacing w:lineRule="auto" w:line="309" w:before="0" w:after="160"/>
+        <w:spacing w:lineRule="auto" w:line="307" w:before="0" w:after="160"/>
         <w:ind w:hanging="0" w:left="0" w:right="0"/>
         <w:rPr/>
       </w:pPr>
@@ -10365,18 +10363,18 @@
           <w:ilvl w:val="0"/>
           <w:numId w:val="36"/>
         </w:numPr>
-        <w:pBdr/>
         <w:tabs>
           <w:tab w:val="clear" w:pos="720"/>
           <w:tab w:val="left" w:pos="0" w:leader="none"/>
         </w:tabs>
         <w:bidi w:val="0"/>
-        <w:spacing w:lineRule="auto" w:line="309" w:before="0" w:after="160"/>
+        <w:spacing w:lineRule="auto" w:line="307" w:before="0" w:after="160"/>
         <w:ind w:hanging="283" w:left="709" w:right="0"/>
         <w:rPr>
           <w:rFonts w:ascii="Calibri;sans-serif" w:hAnsi="Calibri;sans-serif"/>
           <w:b w:val="false"/>
           <w:i w:val="false"/>
+          <w:i w:val="false"/>
           <w:caps w:val="false"/>
           <w:smallCaps w:val="false"/>
           <w:strike w:val="false"/>
@@ -10419,11 +10417,12 @@
       <w:pPr>
         <w:pStyle w:val="BodyText"/>
         <w:bidi w:val="0"/>
-        <w:spacing w:lineRule="auto" w:line="309" w:before="0" w:after="160"/>
+        <w:spacing w:lineRule="auto" w:line="307" w:before="0" w:after="160"/>
         <w:ind w:hanging="0" w:left="0" w:right="0"/>
         <w:rPr>
           <w:rFonts w:ascii="Calibri;sans-serif" w:hAnsi="Calibri;sans-serif"/>
           <w:b/>
+          <w:i w:val="false"/>
           <w:i w:val="false"/>
           <w:caps w:val="false"/>
           <w:smallCaps w:val="false"/>
@@ -10461,17 +10460,17 @@
           <w:ilvl w:val="0"/>
           <w:numId w:val="37"/>
         </w:numPr>
-        <w:pBdr/>
         <w:tabs>
           <w:tab w:val="clear" w:pos="720"/>
           <w:tab w:val="left" w:pos="0" w:leader="none"/>
         </w:tabs>
         <w:bidi w:val="0"/>
-        <w:spacing w:lineRule="auto" w:line="309" w:before="0" w:after="0"/>
+        <w:spacing w:lineRule="auto" w:line="307" w:before="0" w:after="0"/>
         <w:ind w:hanging="283" w:left="709" w:right="0"/>
         <w:rPr>
           <w:rFonts w:ascii="Calibri;sans-serif" w:hAnsi="Calibri;sans-serif"/>
           <w:b/>
+          <w:i w:val="false"/>
           <w:i w:val="false"/>
           <w:caps w:val="false"/>
           <w:smallCaps w:val="false"/>
@@ -10509,17 +10508,17 @@
           <w:ilvl w:val="1"/>
           <w:numId w:val="37"/>
         </w:numPr>
-        <w:pBdr/>
         <w:tabs>
           <w:tab w:val="clear" w:pos="720"/>
           <w:tab w:val="left" w:pos="0" w:leader="none"/>
         </w:tabs>
         <w:bidi w:val="0"/>
-        <w:spacing w:lineRule="auto" w:line="309" w:before="0" w:after="0"/>
+        <w:spacing w:lineRule="auto" w:line="307" w:before="0" w:after="0"/>
         <w:ind w:hanging="283" w:left="1418" w:right="0"/>
         <w:rPr>
           <w:rFonts w:ascii="Calibri;sans-serif" w:hAnsi="Calibri;sans-serif"/>
           <w:b w:val="false"/>
+          <w:i w:val="false"/>
           <w:i w:val="false"/>
           <w:caps w:val="false"/>
           <w:smallCaps w:val="false"/>
@@ -10557,17 +10556,17 @@
           <w:ilvl w:val="1"/>
           <w:numId w:val="37"/>
         </w:numPr>
-        <w:pBdr/>
         <w:tabs>
           <w:tab w:val="clear" w:pos="720"/>
           <w:tab w:val="left" w:pos="0" w:leader="none"/>
         </w:tabs>
         <w:bidi w:val="0"/>
-        <w:spacing w:lineRule="auto" w:line="309" w:before="0" w:after="0"/>
+        <w:spacing w:lineRule="auto" w:line="307" w:before="0" w:after="0"/>
         <w:ind w:hanging="283" w:left="1418" w:right="0"/>
         <w:rPr>
           <w:rFonts w:ascii="Calibri;sans-serif" w:hAnsi="Calibri;sans-serif"/>
           <w:b w:val="false"/>
+          <w:i w:val="false"/>
           <w:i w:val="false"/>
           <w:caps w:val="false"/>
           <w:smallCaps w:val="false"/>
@@ -10605,17 +10604,17 @@
           <w:ilvl w:val="1"/>
           <w:numId w:val="37"/>
         </w:numPr>
-        <w:pBdr/>
         <w:tabs>
           <w:tab w:val="clear" w:pos="720"/>
           <w:tab w:val="left" w:pos="0" w:leader="none"/>
         </w:tabs>
         <w:bidi w:val="0"/>
-        <w:spacing w:lineRule="auto" w:line="309" w:before="0" w:after="0"/>
+        <w:spacing w:lineRule="auto" w:line="307" w:before="0" w:after="0"/>
         <w:ind w:hanging="283" w:left="1418" w:right="0"/>
         <w:rPr>
           <w:rFonts w:ascii="Calibri;sans-serif" w:hAnsi="Calibri;sans-serif"/>
           <w:b w:val="false"/>
+          <w:i w:val="false"/>
           <w:i w:val="false"/>
           <w:caps w:val="false"/>
           <w:smallCaps w:val="false"/>
@@ -10653,17 +10652,17 @@
           <w:ilvl w:val="0"/>
           <w:numId w:val="37"/>
         </w:numPr>
-        <w:pBdr/>
         <w:tabs>
           <w:tab w:val="clear" w:pos="720"/>
           <w:tab w:val="left" w:pos="0" w:leader="none"/>
         </w:tabs>
         <w:bidi w:val="0"/>
-        <w:spacing w:lineRule="auto" w:line="309" w:before="0" w:after="0"/>
+        <w:spacing w:lineRule="auto" w:line="307" w:before="0" w:after="0"/>
         <w:ind w:hanging="283" w:left="709" w:right="0"/>
         <w:rPr>
           <w:rFonts w:ascii="Calibri;sans-serif" w:hAnsi="Calibri;sans-serif"/>
           <w:b/>
+          <w:i w:val="false"/>
           <w:i w:val="false"/>
           <w:caps w:val="false"/>
           <w:smallCaps w:val="false"/>
@@ -10701,17 +10700,17 @@
           <w:ilvl w:val="1"/>
           <w:numId w:val="37"/>
         </w:numPr>
-        <w:pBdr/>
         <w:tabs>
           <w:tab w:val="clear" w:pos="720"/>
           <w:tab w:val="left" w:pos="0" w:leader="none"/>
         </w:tabs>
         <w:bidi w:val="0"/>
-        <w:spacing w:lineRule="auto" w:line="309" w:before="0" w:after="160"/>
+        <w:spacing w:lineRule="auto" w:line="307" w:before="0" w:after="160"/>
         <w:ind w:hanging="283" w:left="1418" w:right="0"/>
         <w:rPr>
           <w:rFonts w:ascii="Calibri;sans-serif" w:hAnsi="Calibri;sans-serif"/>
           <w:b w:val="false"/>
+          <w:i w:val="false"/>
           <w:i w:val="false"/>
           <w:caps w:val="false"/>
           <w:smallCaps w:val="false"/>
@@ -10749,18 +10748,18 @@
           <w:ilvl w:val="1"/>
           <w:numId w:val="37"/>
         </w:numPr>
-        <w:pBdr/>
         <w:tabs>
           <w:tab w:val="clear" w:pos="720"/>
           <w:tab w:val="left" w:pos="0" w:leader="none"/>
         </w:tabs>
         <w:bidi w:val="0"/>
-        <w:spacing w:lineRule="auto" w:line="309" w:before="0" w:after="160"/>
+        <w:spacing w:lineRule="auto" w:line="307" w:before="0" w:after="160"/>
         <w:ind w:hanging="283" w:left="1418" w:right="0"/>
         <w:rPr>
           <w:rFonts w:ascii="Calibri;sans-serif" w:hAnsi="Calibri;sans-serif"/>
           <w:b w:val="false"/>
           <w:i w:val="false"/>
+          <w:i w:val="false"/>
           <w:caps w:val="false"/>
           <w:smallCaps w:val="false"/>
           <w:strike w:val="false"/>
@@ -10794,11 +10793,12 @@
       <w:pPr>
         <w:pStyle w:val="BodyText"/>
         <w:bidi w:val="0"/>
-        <w:spacing w:lineRule="auto" w:line="309" w:before="0" w:after="160"/>
+        <w:spacing w:lineRule="auto" w:line="307" w:before="0" w:after="160"/>
         <w:ind w:hanging="0" w:left="0" w:right="0"/>
         <w:rPr>
           <w:rFonts w:ascii="Calibri;sans-serif" w:hAnsi="Calibri;sans-serif"/>
           <w:b/>
+          <w:i w:val="false"/>
           <w:i w:val="false"/>
           <w:caps w:val="false"/>
           <w:smallCaps w:val="false"/>
@@ -10836,17 +10836,17 @@
           <w:ilvl w:val="0"/>
           <w:numId w:val="38"/>
         </w:numPr>
-        <w:pBdr/>
         <w:tabs>
           <w:tab w:val="clear" w:pos="720"/>
           <w:tab w:val="left" w:pos="0" w:leader="none"/>
         </w:tabs>
         <w:bidi w:val="0"/>
-        <w:spacing w:lineRule="auto" w:line="309" w:before="0" w:after="160"/>
+        <w:spacing w:lineRule="auto" w:line="307" w:before="0" w:after="160"/>
         <w:ind w:hanging="283" w:left="709" w:right="0"/>
         <w:rPr>
           <w:rFonts w:ascii="Calibri;sans-serif" w:hAnsi="Calibri;sans-serif"/>
           <w:b w:val="false"/>
+          <w:i w:val="false"/>
           <w:i w:val="false"/>
           <w:caps w:val="false"/>
           <w:smallCaps w:val="false"/>
@@ -10884,17 +10884,17 @@
           <w:ilvl w:val="0"/>
           <w:numId w:val="38"/>
         </w:numPr>
-        <w:pBdr/>
         <w:tabs>
           <w:tab w:val="clear" w:pos="720"/>
           <w:tab w:val="left" w:pos="0" w:leader="none"/>
         </w:tabs>
         <w:bidi w:val="0"/>
-        <w:spacing w:lineRule="auto" w:line="309" w:before="0" w:after="160"/>
+        <w:spacing w:lineRule="auto" w:line="307" w:before="0" w:after="160"/>
         <w:ind w:hanging="283" w:left="709" w:right="0"/>
         <w:rPr>
           <w:rFonts w:ascii="Calibri;sans-serif" w:hAnsi="Calibri;sans-serif"/>
           <w:b w:val="false"/>
+          <w:i w:val="false"/>
           <w:i w:val="false"/>
           <w:caps w:val="false"/>
           <w:smallCaps w:val="false"/>
@@ -10932,17 +10932,17 @@
           <w:ilvl w:val="0"/>
           <w:numId w:val="38"/>
         </w:numPr>
-        <w:pBdr/>
         <w:tabs>
           <w:tab w:val="clear" w:pos="720"/>
           <w:tab w:val="left" w:pos="0" w:leader="none"/>
         </w:tabs>
         <w:bidi w:val="0"/>
-        <w:spacing w:lineRule="auto" w:line="309" w:before="0" w:after="160"/>
+        <w:spacing w:lineRule="auto" w:line="307" w:before="0" w:after="160"/>
         <w:ind w:hanging="283" w:left="709" w:right="0"/>
         <w:rPr>
           <w:rFonts w:ascii="Calibri;sans-serif" w:hAnsi="Calibri;sans-serif"/>
           <w:b w:val="false"/>
+          <w:i w:val="false"/>
           <w:i w:val="false"/>
           <w:caps w:val="false"/>
           <w:smallCaps w:val="false"/>
@@ -10980,17 +10980,17 @@
           <w:ilvl w:val="0"/>
           <w:numId w:val="38"/>
         </w:numPr>
-        <w:pBdr/>
         <w:tabs>
           <w:tab w:val="clear" w:pos="720"/>
           <w:tab w:val="left" w:pos="0" w:leader="none"/>
         </w:tabs>
         <w:bidi w:val="0"/>
-        <w:spacing w:lineRule="auto" w:line="309" w:before="0" w:after="160"/>
+        <w:spacing w:lineRule="auto" w:line="307" w:before="0" w:after="160"/>
         <w:ind w:hanging="283" w:left="709" w:right="0"/>
         <w:rPr>
           <w:rFonts w:ascii="Calibri;sans-serif" w:hAnsi="Calibri;sans-serif"/>
           <w:b w:val="false"/>
+          <w:i w:val="false"/>
           <w:i w:val="false"/>
           <w:caps w:val="false"/>
           <w:smallCaps w:val="false"/>
@@ -11028,18 +11028,18 @@
           <w:ilvl w:val="0"/>
           <w:numId w:val="38"/>
         </w:numPr>
-        <w:pBdr/>
         <w:tabs>
           <w:tab w:val="clear" w:pos="720"/>
           <w:tab w:val="left" w:pos="0" w:leader="none"/>
         </w:tabs>
         <w:bidi w:val="0"/>
-        <w:spacing w:lineRule="auto" w:line="309" w:before="0" w:after="160"/>
+        <w:spacing w:lineRule="auto" w:line="307" w:before="0" w:after="160"/>
         <w:ind w:hanging="283" w:left="709" w:right="0"/>
         <w:rPr>
           <w:rFonts w:ascii="Calibri;sans-serif" w:hAnsi="Calibri;sans-serif"/>
           <w:b w:val="false"/>
           <w:i w:val="false"/>
+          <w:i w:val="false"/>
           <w:caps w:val="false"/>
           <w:smallCaps w:val="false"/>
           <w:strike w:val="false"/>
@@ -11083,7 +11083,7 @@
       <w:pPr>
         <w:pStyle w:val="BodyText"/>
         <w:bidi w:val="0"/>
-        <w:spacing w:lineRule="auto" w:line="309" w:before="0" w:after="160"/>
+        <w:spacing w:lineRule="auto" w:line="307" w:before="0" w:after="160"/>
         <w:ind w:hanging="0" w:left="0" w:right="0"/>
         <w:rPr/>
       </w:pPr>
@@ -11123,7 +11123,7 @@
       <w:pPr>
         <w:pStyle w:val="BodyText"/>
         <w:bidi w:val="0"/>
-        <w:spacing w:lineRule="auto" w:line="309" w:before="0" w:after="160"/>
+        <w:spacing w:lineRule="auto" w:line="307" w:before="0" w:after="160"/>
         <w:ind w:hanging="0" w:left="0" w:right="0"/>
         <w:rPr/>
       </w:pPr>
@@ -11155,12 +11155,13 @@
       <w:pPr>
         <w:pStyle w:val="BodyText"/>
         <w:bidi w:val="0"/>
-        <w:spacing w:lineRule="auto" w:line="309" w:before="0" w:after="160"/>
+        <w:spacing w:lineRule="auto" w:line="307" w:before="0" w:after="160"/>
         <w:ind w:hanging="0" w:left="0" w:right="0"/>
         <w:rPr>
           <w:rFonts w:ascii="Calibri;sans-serif" w:hAnsi="Calibri;sans-serif"/>
           <w:b w:val="false"/>
           <w:i w:val="false"/>
+          <w:i w:val="false"/>
           <w:caps w:val="false"/>
           <w:smallCaps w:val="false"/>
           <w:strike w:val="false"/>
@@ -11194,7 +11195,7 @@
       <w:pPr>
         <w:pStyle w:val="BodyText"/>
         <w:bidi w:val="0"/>
-        <w:spacing w:lineRule="auto" w:line="309" w:before="0" w:after="160"/>
+        <w:spacing w:lineRule="auto" w:line="307" w:before="0" w:after="160"/>
         <w:ind w:hanging="0" w:left="0" w:right="0"/>
         <w:rPr/>
       </w:pPr>
@@ -11240,17 +11241,17 @@
           <w:ilvl w:val="0"/>
           <w:numId w:val="39"/>
         </w:numPr>
-        <w:pBdr/>
         <w:tabs>
           <w:tab w:val="clear" w:pos="720"/>
           <w:tab w:val="left" w:pos="0" w:leader="none"/>
         </w:tabs>
         <w:bidi w:val="0"/>
-        <w:spacing w:lineRule="auto" w:line="309" w:before="0" w:after="160"/>
+        <w:spacing w:lineRule="auto" w:line="307" w:before="0" w:after="160"/>
         <w:ind w:hanging="283" w:left="709" w:right="0"/>
         <w:rPr>
           <w:rFonts w:ascii="Calibri;sans-serif" w:hAnsi="Calibri;sans-serif"/>
           <w:b w:val="false"/>
+          <w:i w:val="false"/>
           <w:i w:val="false"/>
           <w:caps w:val="false"/>
           <w:smallCaps w:val="false"/>
@@ -11288,17 +11289,17 @@
           <w:ilvl w:val="0"/>
           <w:numId w:val="39"/>
         </w:numPr>
-        <w:pBdr/>
         <w:tabs>
           <w:tab w:val="clear" w:pos="720"/>
           <w:tab w:val="left" w:pos="0" w:leader="none"/>
         </w:tabs>
         <w:bidi w:val="0"/>
-        <w:spacing w:lineRule="auto" w:line="309" w:before="0" w:after="160"/>
+        <w:spacing w:lineRule="auto" w:line="307" w:before="0" w:after="160"/>
         <w:ind w:hanging="283" w:left="709" w:right="0"/>
         <w:rPr>
           <w:rFonts w:ascii="Calibri;sans-serif" w:hAnsi="Calibri;sans-serif"/>
           <w:b w:val="false"/>
+          <w:i w:val="false"/>
           <w:i w:val="false"/>
           <w:caps w:val="false"/>
           <w:smallCaps w:val="false"/>
@@ -11336,17 +11337,17 @@
           <w:ilvl w:val="0"/>
           <w:numId w:val="39"/>
         </w:numPr>
-        <w:pBdr/>
         <w:tabs>
           <w:tab w:val="clear" w:pos="720"/>
           <w:tab w:val="left" w:pos="0" w:leader="none"/>
         </w:tabs>
         <w:bidi w:val="0"/>
-        <w:spacing w:lineRule="auto" w:line="309" w:before="0" w:after="160"/>
+        <w:spacing w:lineRule="auto" w:line="307" w:before="0" w:after="160"/>
         <w:ind w:hanging="283" w:left="709" w:right="0"/>
         <w:rPr>
           <w:rFonts w:ascii="Calibri;sans-serif" w:hAnsi="Calibri;sans-serif"/>
           <w:b w:val="false"/>
+          <w:i w:val="false"/>
           <w:i w:val="false"/>
           <w:caps w:val="false"/>
           <w:smallCaps w:val="false"/>
@@ -11384,17 +11385,17 @@
           <w:ilvl w:val="0"/>
           <w:numId w:val="39"/>
         </w:numPr>
-        <w:pBdr/>
         <w:tabs>
           <w:tab w:val="clear" w:pos="720"/>
           <w:tab w:val="left" w:pos="0" w:leader="none"/>
         </w:tabs>
         <w:bidi w:val="0"/>
-        <w:spacing w:lineRule="auto" w:line="309" w:before="0" w:after="160"/>
+        <w:spacing w:lineRule="auto" w:line="307" w:before="0" w:after="160"/>
         <w:ind w:hanging="283" w:left="709" w:right="0"/>
         <w:rPr>
           <w:rFonts w:ascii="Calibri;sans-serif" w:hAnsi="Calibri;sans-serif"/>
           <w:b w:val="false"/>
+          <w:i w:val="false"/>
           <w:i w:val="false"/>
           <w:caps w:val="false"/>
           <w:smallCaps w:val="false"/>
@@ -11432,17 +11433,17 @@
           <w:ilvl w:val="0"/>
           <w:numId w:val="39"/>
         </w:numPr>
-        <w:pBdr/>
         <w:tabs>
           <w:tab w:val="clear" w:pos="720"/>
           <w:tab w:val="left" w:pos="0" w:leader="none"/>
         </w:tabs>
         <w:bidi w:val="0"/>
-        <w:spacing w:lineRule="auto" w:line="309" w:before="0" w:after="160"/>
+        <w:spacing w:lineRule="auto" w:line="307" w:before="0" w:after="160"/>
         <w:ind w:hanging="283" w:left="709" w:right="0"/>
         <w:rPr>
           <w:rFonts w:ascii="Calibri;sans-serif" w:hAnsi="Calibri;sans-serif"/>
           <w:b w:val="false"/>
+          <w:i w:val="false"/>
           <w:i w:val="false"/>
           <w:caps w:val="false"/>
           <w:smallCaps w:val="false"/>
@@ -11480,18 +11481,18 @@
           <w:ilvl w:val="0"/>
           <w:numId w:val="39"/>
         </w:numPr>
-        <w:pBdr/>
         <w:tabs>
           <w:tab w:val="clear" w:pos="720"/>
           <w:tab w:val="left" w:pos="0" w:leader="none"/>
         </w:tabs>
         <w:bidi w:val="0"/>
-        <w:spacing w:lineRule="auto" w:line="309" w:before="0" w:after="160"/>
+        <w:spacing w:lineRule="auto" w:line="307" w:before="0" w:after="160"/>
         <w:ind w:hanging="283" w:left="709" w:right="0"/>
         <w:rPr>
           <w:rFonts w:ascii="Calibri;sans-serif" w:hAnsi="Calibri;sans-serif"/>
           <w:b w:val="false"/>
           <w:i w:val="false"/>
+          <w:i w:val="false"/>
           <w:caps w:val="false"/>
           <w:smallCaps w:val="false"/>
           <w:strike w:val="false"/>
@@ -11525,7 +11526,7 @@
       <w:pPr>
         <w:pStyle w:val="BodyText"/>
         <w:bidi w:val="0"/>
-        <w:spacing w:lineRule="auto" w:line="309" w:before="0" w:after="160"/>
+        <w:spacing w:lineRule="auto" w:line="307" w:before="0" w:after="160"/>
         <w:ind w:hanging="0" w:left="0" w:right="0"/>
         <w:rPr/>
       </w:pPr>
@@ -11552,12 +11553,13 @@
       <w:pPr>
         <w:pStyle w:val="BodyText"/>
         <w:bidi w:val="0"/>
-        <w:spacing w:lineRule="auto" w:line="309" w:before="0" w:after="160"/>
+        <w:spacing w:lineRule="auto" w:line="307" w:before="0" w:after="160"/>
         <w:ind w:hanging="0" w:left="0" w:right="0"/>
         <w:rPr>
           <w:rFonts w:ascii="Calibri;sans-serif" w:hAnsi="Calibri;sans-serif"/>
           <w:b w:val="false"/>
           <w:i w:val="false"/>
+          <w:i w:val="false"/>
           <w:caps w:val="false"/>
           <w:smallCaps w:val="false"/>
           <w:strike w:val="false"/>
@@ -11591,12 +11593,13 @@
       <w:pPr>
         <w:pStyle w:val="BodyText"/>
         <w:bidi w:val="0"/>
-        <w:spacing w:lineRule="auto" w:line="309" w:before="0" w:after="160"/>
+        <w:spacing w:lineRule="auto" w:line="307" w:before="0" w:after="160"/>
         <w:ind w:hanging="0" w:left="0" w:right="0"/>
         <w:rPr>
           <w:rFonts w:ascii="Calibri;sans-serif" w:hAnsi="Calibri;sans-serif"/>
           <w:b w:val="false"/>
           <w:i w:val="false"/>
+          <w:i w:val="false"/>
           <w:caps w:val="false"/>
           <w:smallCaps w:val="false"/>
           <w:strike w:val="false"/>
@@ -11630,7 +11633,7 @@
       <w:pPr>
         <w:pStyle w:val="BodyText"/>
         <w:bidi w:val="0"/>
-        <w:spacing w:lineRule="auto" w:line="309" w:before="0" w:after="160"/>
+        <w:spacing w:lineRule="auto" w:line="307" w:before="0" w:after="160"/>
         <w:ind w:hanging="0" w:left="0" w:right="0"/>
         <w:rPr/>
       </w:pPr>
@@ -11660,17 +11663,17 @@
           <w:ilvl w:val="0"/>
           <w:numId w:val="40"/>
         </w:numPr>
-        <w:pBdr/>
         <w:tabs>
           <w:tab w:val="clear" w:pos="720"/>
           <w:tab w:val="left" w:pos="0" w:leader="none"/>
         </w:tabs>
         <w:bidi w:val="0"/>
-        <w:spacing w:lineRule="auto" w:line="309" w:before="0" w:after="0"/>
+        <w:spacing w:lineRule="auto" w:line="307" w:before="0" w:after="0"/>
         <w:ind w:hanging="283" w:left="709" w:right="0"/>
         <w:rPr>
           <w:rFonts w:ascii="Calibri;sans-serif" w:hAnsi="Calibri;sans-serif"/>
           <w:b/>
+          <w:i w:val="false"/>
           <w:i w:val="false"/>
           <w:caps w:val="false"/>
           <w:smallCaps w:val="false"/>
@@ -11708,17 +11711,17 @@
           <w:ilvl w:val="1"/>
           <w:numId w:val="40"/>
         </w:numPr>
-        <w:pBdr/>
         <w:tabs>
           <w:tab w:val="clear" w:pos="720"/>
           <w:tab w:val="left" w:pos="0" w:leader="none"/>
         </w:tabs>
         <w:bidi w:val="0"/>
-        <w:spacing w:lineRule="auto" w:line="309" w:before="0" w:after="0"/>
+        <w:spacing w:lineRule="auto" w:line="307" w:before="0" w:after="0"/>
         <w:ind w:hanging="283" w:left="1418" w:right="0"/>
         <w:rPr>
           <w:rFonts w:ascii="Calibri;sans-serif" w:hAnsi="Calibri;sans-serif"/>
           <w:b w:val="false"/>
+          <w:i w:val="false"/>
           <w:i w:val="false"/>
           <w:caps w:val="false"/>
           <w:smallCaps w:val="false"/>
@@ -11756,17 +11759,17 @@
           <w:ilvl w:val="1"/>
           <w:numId w:val="40"/>
         </w:numPr>
-        <w:pBdr/>
         <w:tabs>
           <w:tab w:val="clear" w:pos="720"/>
           <w:tab w:val="left" w:pos="0" w:leader="none"/>
         </w:tabs>
         <w:bidi w:val="0"/>
-        <w:spacing w:lineRule="auto" w:line="309" w:before="0" w:after="0"/>
+        <w:spacing w:lineRule="auto" w:line="307" w:before="0" w:after="0"/>
         <w:ind w:hanging="283" w:left="1418" w:right="0"/>
         <w:rPr>
           <w:rFonts w:ascii="Calibri;sans-serif" w:hAnsi="Calibri;sans-serif"/>
           <w:b w:val="false"/>
+          <w:i w:val="false"/>
           <w:i w:val="false"/>
           <w:caps w:val="false"/>
           <w:smallCaps w:val="false"/>
@@ -11804,17 +11807,17 @@
           <w:ilvl w:val="0"/>
           <w:numId w:val="40"/>
         </w:numPr>
-        <w:pBdr/>
         <w:tabs>
           <w:tab w:val="clear" w:pos="720"/>
           <w:tab w:val="left" w:pos="0" w:leader="none"/>
         </w:tabs>
         <w:bidi w:val="0"/>
-        <w:spacing w:lineRule="auto" w:line="309" w:before="0" w:after="0"/>
+        <w:spacing w:lineRule="auto" w:line="307" w:before="0" w:after="0"/>
         <w:ind w:hanging="283" w:left="709" w:right="0"/>
         <w:rPr>
           <w:rFonts w:ascii="Calibri;sans-serif" w:hAnsi="Calibri;sans-serif"/>
           <w:b/>
+          <w:i w:val="false"/>
           <w:i w:val="false"/>
           <w:caps w:val="false"/>
           <w:smallCaps w:val="false"/>
@@ -11852,17 +11855,17 @@
           <w:ilvl w:val="1"/>
           <w:numId w:val="40"/>
         </w:numPr>
-        <w:pBdr/>
         <w:tabs>
           <w:tab w:val="clear" w:pos="720"/>
           <w:tab w:val="left" w:pos="0" w:leader="none"/>
         </w:tabs>
         <w:bidi w:val="0"/>
-        <w:spacing w:lineRule="auto" w:line="309" w:before="0" w:after="160"/>
+        <w:spacing w:lineRule="auto" w:line="307" w:before="0" w:after="160"/>
         <w:ind w:hanging="283" w:left="1418" w:right="0"/>
         <w:rPr>
           <w:rFonts w:ascii="Calibri;sans-serif" w:hAnsi="Calibri;sans-serif"/>
           <w:b w:val="false"/>
+          <w:i w:val="false"/>
           <w:i w:val="false"/>
           <w:caps w:val="false"/>
           <w:smallCaps w:val="false"/>
@@ -11900,18 +11903,18 @@
           <w:ilvl w:val="1"/>
           <w:numId w:val="40"/>
         </w:numPr>
-        <w:pBdr/>
         <w:tabs>
           <w:tab w:val="clear" w:pos="720"/>
           <w:tab w:val="left" w:pos="0" w:leader="none"/>
         </w:tabs>
         <w:bidi w:val="0"/>
-        <w:spacing w:lineRule="auto" w:line="309" w:before="0" w:after="160"/>
+        <w:spacing w:lineRule="auto" w:line="307" w:before="0" w:after="160"/>
         <w:ind w:hanging="283" w:left="1418" w:right="0"/>
         <w:rPr>
           <w:rFonts w:ascii="Calibri;sans-serif" w:hAnsi="Calibri;sans-serif"/>
           <w:b w:val="false"/>
           <w:i w:val="false"/>
+          <w:i w:val="false"/>
           <w:caps w:val="false"/>
           <w:smallCaps w:val="false"/>
           <w:strike w:val="false"/>
@@ -11945,11 +11948,12 @@
       <w:pPr>
         <w:pStyle w:val="BodyText"/>
         <w:bidi w:val="0"/>
-        <w:spacing w:lineRule="auto" w:line="309" w:before="0" w:after="160"/>
+        <w:spacing w:lineRule="auto" w:line="307" w:before="0" w:after="160"/>
         <w:ind w:hanging="0" w:left="0" w:right="0"/>
         <w:rPr>
           <w:rFonts w:ascii="Calibri;sans-serif" w:hAnsi="Calibri;sans-serif"/>
           <w:b/>
+          <w:i w:val="false"/>
           <w:i w:val="false"/>
           <w:caps w:val="false"/>
           <w:smallCaps w:val="false"/>
@@ -11987,17 +11991,17 @@
           <w:ilvl w:val="0"/>
           <w:numId w:val="41"/>
         </w:numPr>
-        <w:pBdr/>
         <w:tabs>
           <w:tab w:val="clear" w:pos="720"/>
           <w:tab w:val="left" w:pos="0" w:leader="none"/>
         </w:tabs>
         <w:bidi w:val="0"/>
-        <w:spacing w:lineRule="auto" w:line="309" w:before="0" w:after="160"/>
+        <w:spacing w:lineRule="auto" w:line="307" w:before="0" w:after="160"/>
         <w:ind w:hanging="283" w:left="709" w:right="0"/>
         <w:rPr>
           <w:rFonts w:ascii="Calibri;sans-serif" w:hAnsi="Calibri;sans-serif"/>
           <w:b w:val="false"/>
+          <w:i w:val="false"/>
           <w:i w:val="false"/>
           <w:caps w:val="false"/>
           <w:smallCaps w:val="false"/>
@@ -12035,17 +12039,17 @@
           <w:ilvl w:val="0"/>
           <w:numId w:val="41"/>
         </w:numPr>
-        <w:pBdr/>
         <w:tabs>
           <w:tab w:val="clear" w:pos="720"/>
           <w:tab w:val="left" w:pos="0" w:leader="none"/>
         </w:tabs>
         <w:bidi w:val="0"/>
-        <w:spacing w:lineRule="auto" w:line="309" w:before="0" w:after="160"/>
+        <w:spacing w:lineRule="auto" w:line="307" w:before="0" w:after="160"/>
         <w:ind w:hanging="283" w:left="709" w:right="0"/>
         <w:rPr>
           <w:rFonts w:ascii="Calibri;sans-serif" w:hAnsi="Calibri;sans-serif"/>
           <w:b w:val="false"/>
+          <w:i w:val="false"/>
           <w:i w:val="false"/>
           <w:caps w:val="false"/>
           <w:smallCaps w:val="false"/>
@@ -12083,17 +12087,17 @@
           <w:ilvl w:val="0"/>
           <w:numId w:val="41"/>
         </w:numPr>
-        <w:pBdr/>
         <w:tabs>
           <w:tab w:val="clear" w:pos="720"/>
           <w:tab w:val="left" w:pos="0" w:leader="none"/>
         </w:tabs>
         <w:bidi w:val="0"/>
-        <w:spacing w:lineRule="auto" w:line="309" w:before="0" w:after="160"/>
+        <w:spacing w:lineRule="auto" w:line="307" w:before="0" w:after="160"/>
         <w:ind w:hanging="283" w:left="709" w:right="0"/>
         <w:rPr>
           <w:rFonts w:ascii="Calibri;sans-serif" w:hAnsi="Calibri;sans-serif"/>
           <w:b w:val="false"/>
+          <w:i w:val="false"/>
           <w:i w:val="false"/>
           <w:caps w:val="false"/>
           <w:smallCaps w:val="false"/>
@@ -12131,17 +12135,17 @@
           <w:ilvl w:val="0"/>
           <w:numId w:val="41"/>
         </w:numPr>
-        <w:pBdr/>
         <w:tabs>
           <w:tab w:val="clear" w:pos="720"/>
           <w:tab w:val="left" w:pos="0" w:leader="none"/>
         </w:tabs>
         <w:bidi w:val="0"/>
-        <w:spacing w:lineRule="auto" w:line="309" w:before="0" w:after="160"/>
+        <w:spacing w:lineRule="auto" w:line="307" w:before="0" w:after="160"/>
         <w:ind w:hanging="283" w:left="709" w:right="0"/>
         <w:rPr>
           <w:rFonts w:ascii="Calibri;sans-serif" w:hAnsi="Calibri;sans-serif"/>
           <w:b w:val="false"/>
+          <w:i w:val="false"/>
           <w:i w:val="false"/>
           <w:caps w:val="false"/>
           <w:smallCaps w:val="false"/>
@@ -12179,18 +12183,18 @@
           <w:ilvl w:val="0"/>
           <w:numId w:val="41"/>
         </w:numPr>
-        <w:pBdr/>
         <w:tabs>
           <w:tab w:val="clear" w:pos="720"/>
           <w:tab w:val="left" w:pos="0" w:leader="none"/>
         </w:tabs>
         <w:bidi w:val="0"/>
-        <w:spacing w:lineRule="auto" w:line="309" w:before="0" w:after="160"/>
+        <w:spacing w:lineRule="auto" w:line="307" w:before="0" w:after="160"/>
         <w:ind w:hanging="283" w:left="709" w:right="0"/>
         <w:rPr>
           <w:rFonts w:ascii="Calibri;sans-serif" w:hAnsi="Calibri;sans-serif"/>
           <w:b w:val="false"/>
           <w:i w:val="false"/>
+          <w:i w:val="false"/>
           <w:caps w:val="false"/>
           <w:smallCaps w:val="false"/>
           <w:strike w:val="false"/>
@@ -12233,7 +12237,7 @@
       <w:pPr>
         <w:pStyle w:val="BodyText"/>
         <w:bidi w:val="0"/>
-        <w:spacing w:lineRule="auto" w:line="309" w:before="0" w:after="160"/>
+        <w:spacing w:lineRule="auto" w:line="307" w:before="0" w:after="160"/>
         <w:ind w:hanging="0" w:left="0" w:right="0"/>
         <w:rPr/>
       </w:pPr>
@@ -12273,7 +12277,7 @@
       <w:pPr>
         <w:pStyle w:val="BodyText"/>
         <w:bidi w:val="0"/>
-        <w:spacing w:lineRule="auto" w:line="309" w:before="0" w:after="160"/>
+        <w:spacing w:lineRule="auto" w:line="307" w:before="0" w:after="160"/>
         <w:ind w:hanging="0" w:left="0" w:right="0"/>
         <w:rPr/>
       </w:pPr>
@@ -12303,12 +12307,13 @@
       <w:pPr>
         <w:pStyle w:val="BodyText"/>
         <w:bidi w:val="0"/>
-        <w:spacing w:lineRule="auto" w:line="309" w:before="0" w:after="160"/>
+        <w:spacing w:lineRule="auto" w:line="307" w:before="0" w:after="160"/>
         <w:ind w:hanging="0" w:left="0" w:right="0"/>
         <w:rPr>
           <w:rFonts w:ascii="Calibri;sans-serif" w:hAnsi="Calibri;sans-serif"/>
           <w:b w:val="false"/>
           <w:i w:val="false"/>
+          <w:i w:val="false"/>
           <w:caps w:val="false"/>
           <w:smallCaps w:val="false"/>
           <w:strike w:val="false"/>
@@ -12342,7 +12347,7 @@
       <w:pPr>
         <w:pStyle w:val="BodyText"/>
         <w:bidi w:val="0"/>
-        <w:spacing w:lineRule="auto" w:line="309" w:before="0" w:after="160"/>
+        <w:spacing w:lineRule="auto" w:line="307" w:before="0" w:after="160"/>
         <w:ind w:hanging="0" w:left="0" w:right="0"/>
         <w:rPr/>
       </w:pPr>
@@ -12388,17 +12393,17 @@
           <w:ilvl w:val="0"/>
           <w:numId w:val="42"/>
         </w:numPr>
-        <w:pBdr/>
         <w:tabs>
           <w:tab w:val="clear" w:pos="720"/>
           <w:tab w:val="left" w:pos="0" w:leader="none"/>
         </w:tabs>
         <w:bidi w:val="0"/>
-        <w:spacing w:lineRule="auto" w:line="309" w:before="0" w:after="160"/>
+        <w:spacing w:lineRule="auto" w:line="307" w:before="0" w:after="160"/>
         <w:ind w:hanging="283" w:left="709" w:right="0"/>
         <w:rPr>
           <w:rFonts w:ascii="Calibri;sans-serif" w:hAnsi="Calibri;sans-serif"/>
           <w:b w:val="false"/>
+          <w:i w:val="false"/>
           <w:i w:val="false"/>
           <w:caps w:val="false"/>
           <w:smallCaps w:val="false"/>
@@ -12436,17 +12441,17 @@
           <w:ilvl w:val="0"/>
           <w:numId w:val="42"/>
         </w:numPr>
-        <w:pBdr/>
         <w:tabs>
           <w:tab w:val="clear" w:pos="720"/>
           <w:tab w:val="left" w:pos="0" w:leader="none"/>
         </w:tabs>
         <w:bidi w:val="0"/>
-        <w:spacing w:lineRule="auto" w:line="309" w:before="0" w:after="160"/>
+        <w:spacing w:lineRule="auto" w:line="307" w:before="0" w:after="160"/>
         <w:ind w:hanging="283" w:left="709" w:right="0"/>
         <w:rPr>
           <w:rFonts w:ascii="Calibri;sans-serif" w:hAnsi="Calibri;sans-serif"/>
           <w:b w:val="false"/>
+          <w:i w:val="false"/>
           <w:i w:val="false"/>
           <w:caps w:val="false"/>
           <w:smallCaps w:val="false"/>
@@ -12484,17 +12489,17 @@
           <w:ilvl w:val="0"/>
           <w:numId w:val="42"/>
         </w:numPr>
-        <w:pBdr/>
         <w:tabs>
           <w:tab w:val="clear" w:pos="720"/>
           <w:tab w:val="left" w:pos="0" w:leader="none"/>
         </w:tabs>
         <w:bidi w:val="0"/>
-        <w:spacing w:lineRule="auto" w:line="309" w:before="0" w:after="160"/>
+        <w:spacing w:lineRule="auto" w:line="307" w:before="0" w:after="160"/>
         <w:ind w:hanging="283" w:left="709" w:right="0"/>
         <w:rPr>
           <w:rFonts w:ascii="Calibri;sans-serif" w:hAnsi="Calibri;sans-serif"/>
           <w:b w:val="false"/>
+          <w:i w:val="false"/>
           <w:i w:val="false"/>
           <w:caps w:val="false"/>
           <w:smallCaps w:val="false"/>
@@ -12532,17 +12537,17 @@
           <w:ilvl w:val="0"/>
           <w:numId w:val="42"/>
         </w:numPr>
-        <w:pBdr/>
         <w:tabs>
           <w:tab w:val="clear" w:pos="720"/>
           <w:tab w:val="left" w:pos="0" w:leader="none"/>
         </w:tabs>
         <w:bidi w:val="0"/>
-        <w:spacing w:lineRule="auto" w:line="309" w:before="0" w:after="160"/>
+        <w:spacing w:lineRule="auto" w:line="307" w:before="0" w:after="160"/>
         <w:ind w:hanging="283" w:left="709" w:right="0"/>
         <w:rPr>
           <w:rFonts w:ascii="Calibri;sans-serif" w:hAnsi="Calibri;sans-serif"/>
           <w:b w:val="false"/>
+          <w:i w:val="false"/>
           <w:i w:val="false"/>
           <w:caps w:val="false"/>
           <w:smallCaps w:val="false"/>
@@ -12580,18 +12585,18 @@
           <w:ilvl w:val="0"/>
           <w:numId w:val="42"/>
         </w:numPr>
-        <w:pBdr/>
         <w:tabs>
           <w:tab w:val="clear" w:pos="720"/>
           <w:tab w:val="left" w:pos="0" w:leader="none"/>
         </w:tabs>
         <w:bidi w:val="0"/>
-        <w:spacing w:lineRule="auto" w:line="309" w:before="0" w:after="160"/>
+        <w:spacing w:lineRule="auto" w:line="307" w:before="0" w:after="160"/>
         <w:ind w:hanging="283" w:left="709" w:right="0"/>
         <w:rPr>
           <w:rFonts w:ascii="Calibri;sans-serif" w:hAnsi="Calibri;sans-serif"/>
           <w:b w:val="false"/>
           <w:i w:val="false"/>
+          <w:i w:val="false"/>
           <w:caps w:val="false"/>
           <w:smallCaps w:val="false"/>
           <w:strike w:val="false"/>
@@ -12625,7 +12630,7 @@
       <w:pPr>
         <w:pStyle w:val="BodyText"/>
         <w:bidi w:val="0"/>
-        <w:spacing w:lineRule="auto" w:line="309" w:before="0" w:after="160"/>
+        <w:spacing w:lineRule="auto" w:line="307" w:before="0" w:after="160"/>
         <w:ind w:hanging="0" w:left="0" w:right="0"/>
         <w:rPr/>
       </w:pPr>
@@ -12652,12 +12657,13 @@
       <w:pPr>
         <w:pStyle w:val="BodyText"/>
         <w:bidi w:val="0"/>
-        <w:spacing w:lineRule="auto" w:line="309" w:before="0" w:after="160"/>
+        <w:spacing w:lineRule="auto" w:line="307" w:before="0" w:after="160"/>
         <w:ind w:hanging="0" w:left="0" w:right="0"/>
         <w:rPr>
           <w:rFonts w:ascii="Calibri;sans-serif" w:hAnsi="Calibri;sans-serif"/>
           <w:b w:val="false"/>
           <w:i w:val="false"/>
+          <w:i w:val="false"/>
           <w:caps w:val="false"/>
           <w:smallCaps w:val="false"/>
           <w:strike w:val="false"/>
@@ -12691,12 +12697,13 @@
       <w:pPr>
         <w:pStyle w:val="BodyText"/>
         <w:bidi w:val="0"/>
-        <w:spacing w:lineRule="auto" w:line="309" w:before="0" w:after="160"/>
+        <w:spacing w:lineRule="auto" w:line="307" w:before="0" w:after="160"/>
         <w:ind w:hanging="0" w:left="0" w:right="0"/>
         <w:rPr>
           <w:rFonts w:ascii="Calibri;sans-serif" w:hAnsi="Calibri;sans-serif"/>
           <w:b w:val="false"/>
           <w:i w:val="false"/>
+          <w:i w:val="false"/>
           <w:caps w:val="false"/>
           <w:smallCaps w:val="false"/>
           <w:strike w:val="false"/>
@@ -12730,12 +12737,13 @@
       <w:pPr>
         <w:pStyle w:val="BodyText"/>
         <w:bidi w:val="0"/>
-        <w:spacing w:lineRule="auto" w:line="309" w:before="0" w:after="160"/>
+        <w:spacing w:lineRule="auto" w:line="307" w:before="0" w:after="160"/>
         <w:ind w:hanging="0" w:left="0" w:right="0"/>
         <w:rPr>
           <w:rFonts w:ascii="Calibri;sans-serif" w:hAnsi="Calibri;sans-serif"/>
           <w:b w:val="false"/>
           <w:i w:val="false"/>
+          <w:i w:val="false"/>
           <w:caps w:val="false"/>
           <w:smallCaps w:val="false"/>
           <w:strike w:val="false"/>
@@ -12769,7 +12777,7 @@
       <w:pPr>
         <w:pStyle w:val="BodyText"/>
         <w:bidi w:val="0"/>
-        <w:spacing w:lineRule="auto" w:line="309" w:before="0" w:after="160"/>
+        <w:spacing w:lineRule="auto" w:line="307" w:before="0" w:after="160"/>
         <w:ind w:hanging="0" w:left="0" w:right="0"/>
         <w:rPr/>
       </w:pPr>
@@ -12799,17 +12807,17 @@
           <w:ilvl w:val="0"/>
           <w:numId w:val="43"/>
         </w:numPr>
-        <w:pBdr/>
         <w:tabs>
           <w:tab w:val="clear" w:pos="720"/>
           <w:tab w:val="left" w:pos="0" w:leader="none"/>
         </w:tabs>
         <w:bidi w:val="0"/>
-        <w:spacing w:lineRule="auto" w:line="309" w:before="0" w:after="0"/>
+        <w:spacing w:lineRule="auto" w:line="307" w:before="0" w:after="0"/>
         <w:ind w:hanging="283" w:left="709" w:right="0"/>
         <w:rPr>
           <w:rFonts w:ascii="Calibri;sans-serif" w:hAnsi="Calibri;sans-serif"/>
           <w:b/>
+          <w:i w:val="false"/>
           <w:i w:val="false"/>
           <w:caps w:val="false"/>
           <w:smallCaps w:val="false"/>
@@ -12847,17 +12855,17 @@
           <w:ilvl w:val="1"/>
           <w:numId w:val="43"/>
         </w:numPr>
-        <w:pBdr/>
         <w:tabs>
           <w:tab w:val="clear" w:pos="720"/>
           <w:tab w:val="left" w:pos="0" w:leader="none"/>
         </w:tabs>
         <w:bidi w:val="0"/>
-        <w:spacing w:lineRule="auto" w:line="309" w:before="0" w:after="0"/>
+        <w:spacing w:lineRule="auto" w:line="307" w:before="0" w:after="0"/>
         <w:ind w:hanging="283" w:left="1418" w:right="0"/>
         <w:rPr>
           <w:rFonts w:ascii="Calibri;sans-serif" w:hAnsi="Calibri;sans-serif"/>
           <w:b w:val="false"/>
+          <w:i w:val="false"/>
           <w:i w:val="false"/>
           <w:caps w:val="false"/>
           <w:smallCaps w:val="false"/>
@@ -12895,17 +12903,17 @@
           <w:ilvl w:val="0"/>
           <w:numId w:val="43"/>
         </w:numPr>
-        <w:pBdr/>
         <w:tabs>
           <w:tab w:val="clear" w:pos="720"/>
           <w:tab w:val="left" w:pos="0" w:leader="none"/>
         </w:tabs>
         <w:bidi w:val="0"/>
-        <w:spacing w:lineRule="auto" w:line="309" w:before="0" w:after="0"/>
+        <w:spacing w:lineRule="auto" w:line="307" w:before="0" w:after="0"/>
         <w:ind w:hanging="283" w:left="709" w:right="0"/>
         <w:rPr>
           <w:rFonts w:ascii="Calibri;sans-serif" w:hAnsi="Calibri;sans-serif"/>
           <w:b/>
+          <w:i w:val="false"/>
           <w:i w:val="false"/>
           <w:caps w:val="false"/>
           <w:smallCaps w:val="false"/>
@@ -12943,17 +12951,17 @@
           <w:ilvl w:val="1"/>
           <w:numId w:val="43"/>
         </w:numPr>
-        <w:pBdr/>
         <w:tabs>
           <w:tab w:val="clear" w:pos="720"/>
           <w:tab w:val="left" w:pos="0" w:leader="none"/>
         </w:tabs>
         <w:bidi w:val="0"/>
-        <w:spacing w:lineRule="auto" w:line="309" w:before="0" w:after="160"/>
+        <w:spacing w:lineRule="auto" w:line="307" w:before="0" w:after="160"/>
         <w:ind w:hanging="283" w:left="1418" w:right="0"/>
         <w:rPr>
           <w:rFonts w:ascii="Calibri;sans-serif" w:hAnsi="Calibri;sans-serif"/>
           <w:b w:val="false"/>
+          <w:i w:val="false"/>
           <w:i w:val="false"/>
           <w:caps w:val="false"/>
           <w:smallCaps w:val="false"/>
@@ -12991,18 +12999,18 @@
           <w:ilvl w:val="1"/>
           <w:numId w:val="43"/>
         </w:numPr>
-        <w:pBdr/>
         <w:tabs>
           <w:tab w:val="clear" w:pos="720"/>
           <w:tab w:val="left" w:pos="0" w:leader="none"/>
         </w:tabs>
         <w:bidi w:val="0"/>
-        <w:spacing w:lineRule="auto" w:line="309" w:before="0" w:after="160"/>
+        <w:spacing w:lineRule="auto" w:line="307" w:before="0" w:after="160"/>
         <w:ind w:hanging="283" w:left="1418" w:right="0"/>
         <w:rPr>
           <w:rFonts w:ascii="Calibri;sans-serif" w:hAnsi="Calibri;sans-serif"/>
           <w:b w:val="false"/>
           <w:i w:val="false"/>
+          <w:i w:val="false"/>
           <w:caps w:val="false"/>
           <w:smallCaps w:val="false"/>
           <w:strike w:val="false"/>
@@ -13036,11 +13044,12 @@
       <w:pPr>
         <w:pStyle w:val="BodyText"/>
         <w:bidi w:val="0"/>
-        <w:spacing w:lineRule="auto" w:line="309" w:before="0" w:after="160"/>
+        <w:spacing w:lineRule="auto" w:line="307" w:before="0" w:after="160"/>
         <w:ind w:hanging="0" w:left="0" w:right="0"/>
         <w:rPr>
           <w:rFonts w:ascii="Calibri;sans-serif" w:hAnsi="Calibri;sans-serif"/>
           <w:b/>
+          <w:i w:val="false"/>
           <w:i w:val="false"/>
           <w:caps w:val="false"/>
           <w:smallCaps w:val="false"/>
@@ -13078,17 +13087,17 @@
           <w:ilvl w:val="0"/>
           <w:numId w:val="44"/>
         </w:numPr>
-        <w:pBdr/>
         <w:tabs>
           <w:tab w:val="clear" w:pos="720"/>
           <w:tab w:val="left" w:pos="0" w:leader="none"/>
         </w:tabs>
         <w:bidi w:val="0"/>
-        <w:spacing w:lineRule="auto" w:line="309" w:before="0" w:after="160"/>
+        <w:spacing w:lineRule="auto" w:line="307" w:before="0" w:after="160"/>
         <w:ind w:hanging="283" w:left="709" w:right="0"/>
         <w:rPr>
           <w:rFonts w:ascii="Calibri;sans-serif" w:hAnsi="Calibri;sans-serif"/>
           <w:b w:val="false"/>
+          <w:i w:val="false"/>
           <w:i w:val="false"/>
           <w:caps w:val="false"/>
           <w:smallCaps w:val="false"/>
@@ -13126,17 +13135,17 @@
           <w:ilvl w:val="0"/>
           <w:numId w:val="44"/>
         </w:numPr>
-        <w:pBdr/>
         <w:tabs>
           <w:tab w:val="clear" w:pos="720"/>
           <w:tab w:val="left" w:pos="0" w:leader="none"/>
         </w:tabs>
         <w:bidi w:val="0"/>
-        <w:spacing w:lineRule="auto" w:line="309" w:before="0" w:after="160"/>
+        <w:spacing w:lineRule="auto" w:line="307" w:before="0" w:after="160"/>
         <w:ind w:hanging="283" w:left="709" w:right="0"/>
         <w:rPr>
           <w:rFonts w:ascii="Calibri;sans-serif" w:hAnsi="Calibri;sans-serif"/>
           <w:b w:val="false"/>
+          <w:i w:val="false"/>
           <w:i w:val="false"/>
           <w:caps w:val="false"/>
           <w:smallCaps w:val="false"/>
@@ -13174,17 +13183,17 @@
           <w:ilvl w:val="0"/>
           <w:numId w:val="44"/>
         </w:numPr>
-        <w:pBdr/>
         <w:tabs>
           <w:tab w:val="clear" w:pos="720"/>
           <w:tab w:val="left" w:pos="0" w:leader="none"/>
         </w:tabs>
         <w:bidi w:val="0"/>
-        <w:spacing w:lineRule="auto" w:line="309" w:before="0" w:after="160"/>
+        <w:spacing w:lineRule="auto" w:line="307" w:before="0" w:after="160"/>
         <w:ind w:hanging="283" w:left="709" w:right="0"/>
         <w:rPr>
           <w:rFonts w:ascii="Calibri;sans-serif" w:hAnsi="Calibri;sans-serif"/>
           <w:b w:val="false"/>
+          <w:i w:val="false"/>
           <w:i w:val="false"/>
           <w:caps w:val="false"/>
           <w:smallCaps w:val="false"/>
@@ -13222,17 +13231,17 @@
           <w:ilvl w:val="0"/>
           <w:numId w:val="44"/>
         </w:numPr>
-        <w:pBdr/>
         <w:tabs>
           <w:tab w:val="clear" w:pos="720"/>
           <w:tab w:val="left" w:pos="0" w:leader="none"/>
         </w:tabs>
         <w:bidi w:val="0"/>
-        <w:spacing w:lineRule="auto" w:line="309" w:before="0" w:after="160"/>
+        <w:spacing w:lineRule="auto" w:line="307" w:before="0" w:after="160"/>
         <w:ind w:hanging="283" w:left="709" w:right="0"/>
         <w:rPr>
           <w:rFonts w:ascii="Calibri;sans-serif" w:hAnsi="Calibri;sans-serif"/>
           <w:b w:val="false"/>
+          <w:i w:val="false"/>
           <w:i w:val="false"/>
           <w:caps w:val="false"/>
           <w:smallCaps w:val="false"/>
@@ -13270,17 +13279,17 @@
           <w:ilvl w:val="0"/>
           <w:numId w:val="44"/>
         </w:numPr>
-        <w:pBdr/>
         <w:tabs>
           <w:tab w:val="clear" w:pos="720"/>
           <w:tab w:val="left" w:pos="0" w:leader="none"/>
         </w:tabs>
         <w:bidi w:val="0"/>
-        <w:spacing w:lineRule="auto" w:line="309" w:before="0" w:after="160"/>
+        <w:spacing w:lineRule="auto" w:line="307" w:before="0" w:after="160"/>
         <w:ind w:hanging="283" w:left="709" w:right="0"/>
         <w:rPr>
           <w:rFonts w:ascii="Calibri;sans-serif" w:hAnsi="Calibri;sans-serif"/>
           <w:b w:val="false"/>
+          <w:i w:val="false"/>
           <w:i w:val="false"/>
           <w:caps w:val="false"/>
           <w:smallCaps w:val="false"/>
@@ -13318,17 +13327,17 @@
           <w:ilvl w:val="0"/>
           <w:numId w:val="44"/>
         </w:numPr>
-        <w:pBdr/>
         <w:tabs>
           <w:tab w:val="clear" w:pos="720"/>
           <w:tab w:val="left" w:pos="0" w:leader="none"/>
         </w:tabs>
         <w:bidi w:val="0"/>
-        <w:spacing w:lineRule="auto" w:line="309" w:before="0" w:after="160"/>
+        <w:spacing w:lineRule="auto" w:line="307" w:before="0" w:after="160"/>
         <w:ind w:hanging="283" w:left="709" w:right="0"/>
         <w:rPr>
           <w:rFonts w:ascii="Calibri;sans-serif" w:hAnsi="Calibri;sans-serif"/>
           <w:b w:val="false"/>
+          <w:i w:val="false"/>
           <w:i w:val="false"/>
           <w:caps w:val="false"/>
           <w:smallCaps w:val="false"/>
@@ -19701,6 +19710,7 @@
     <w:qFormat/>
     <w:pPr>
       <w:widowControl/>
+      <w:suppressAutoHyphens w:val="true"/>
       <w:bidi w:val="0"/>
       <w:spacing w:lineRule="auto" w:line="276" w:before="0" w:after="0"/>
       <w:jc w:val="left"/>
@@ -19887,6 +19897,7 @@
     <w:qFormat/>
     <w:pPr>
       <w:widowControl/>
+      <w:suppressAutoHyphens w:val="true"/>
       <w:bidi w:val="0"/>
       <w:spacing w:lineRule="auto" w:line="276" w:before="0" w:after="0"/>
       <w:jc w:val="left"/>

</xml_diff>